<commit_message>
Massive report update, almost done with Sys Dev.
</commit_message>
<xml_diff>
--- a/report/Final Exam Project REPORT.docx
+++ b/report/Final Exam Project REPORT.docx
@@ -555,7 +555,7 @@
             </w:rPr>
             <w:fldChar w:fldCharType="separate"/>
           </w:r>
-          <w:hyperlink w:anchor="_Toc419972517" w:history="1">
+          <w:hyperlink w:anchor="_Toc420344887" w:history="1">
             <w:r>
               <w:rPr>
                 <w:rStyle w:val="Hyperlink"/>
@@ -582,7 +582,7 @@
                 <w:noProof/>
                 <w:webHidden/>
               </w:rPr>
-              <w:instrText xml:space="preserve"> PAGEREF _Toc419972517 \h </w:instrText>
+              <w:instrText xml:space="preserve"> PAGEREF _Toc420344887 \h </w:instrText>
             </w:r>
             <w:r>
               <w:rPr>
@@ -628,114 +628,20 @@
               <w:u w:val="none"/>
             </w:rPr>
           </w:pPr>
-          <w:r>
-            <w:fldChar w:fldCharType="begin"/>
-          </w:r>
-          <w:r>
-            <w:instrText xml:space="preserve"> HYPERLINK \l "_Toc419972518" </w:instrText>
-          </w:r>
-          <w:r>
-            <w:fldChar w:fldCharType="separate"/>
-          </w:r>
-          <w:r>
-            <w:rPr>
-              <w:rStyle w:val="Hyperlink"/>
-              <w:noProof/>
-            </w:rPr>
-            <w:t>Segment 1</w:t>
-          </w:r>
-          <w:r>
-            <w:rPr>
-              <w:rStyle w:val="Hyperlink"/>
-              <w:noProof/>
-            </w:rPr>
-            <w:t>: BUSINES</w:t>
-          </w:r>
-          <w:r>
-            <w:rPr>
-              <w:rStyle w:val="Hyperlink"/>
-              <w:noProof/>
-            </w:rPr>
-            <w:t>s</w:t>
-          </w:r>
-          <w:bookmarkStart w:id="0" w:name="_GoBack"/>
-          <w:bookmarkEnd w:id="0"/>
-          <w:r>
-            <w:rPr>
-              <w:noProof/>
-              <w:webHidden/>
-            </w:rPr>
-            <w:tab/>
-          </w:r>
-          <w:r>
-            <w:rPr>
-              <w:noProof/>
-              <w:webHidden/>
-            </w:rPr>
-            <w:fldChar w:fldCharType="begin"/>
-          </w:r>
-          <w:r>
-            <w:rPr>
-              <w:noProof/>
-              <w:webHidden/>
-            </w:rPr>
-            <w:instrText xml:space="preserve"> PAGEREF _Toc419972518 \h </w:instrText>
-          </w:r>
-          <w:r>
-            <w:rPr>
-              <w:noProof/>
-              <w:webHidden/>
-            </w:rPr>
-          </w:r>
-          <w:r>
-            <w:rPr>
-              <w:noProof/>
-              <w:webHidden/>
-            </w:rPr>
-            <w:fldChar w:fldCharType="separate"/>
-          </w:r>
-          <w:r>
-            <w:rPr>
-              <w:noProof/>
-              <w:webHidden/>
-            </w:rPr>
-            <w:t>4</w:t>
-          </w:r>
-          <w:r>
-            <w:rPr>
-              <w:noProof/>
-              <w:webHidden/>
-            </w:rPr>
-            <w:fldChar w:fldCharType="end"/>
-          </w:r>
-          <w:r>
-            <w:rPr>
-              <w:noProof/>
-            </w:rPr>
-            <w:fldChar w:fldCharType="end"/>
-          </w:r>
-        </w:p>
-        <w:p>
-          <w:pPr>
-            <w:pStyle w:val="TOC2"/>
-            <w:tabs>
-              <w:tab w:val="right" w:pos="9270"/>
-            </w:tabs>
-            <w:rPr>
-              <w:rFonts w:eastAsiaTheme="minorEastAsia" w:cstheme="minorBidi"/>
-              <w:b w:val="0"/>
-              <w:bCs w:val="0"/>
-              <w:smallCaps w:val="0"/>
-              <w:noProof/>
-            </w:rPr>
-          </w:pPr>
-          <w:hyperlink w:anchor="_Toc419972520" w:history="1">
+          <w:hyperlink w:anchor="_Toc420344888" w:history="1">
             <w:r>
               <w:rPr>
                 <w:rStyle w:val="Hyperlink"/>
                 <w:noProof/>
               </w:rPr>
-              <w:t>- Organizational Structure -</w:t>
+              <w:t>Segment 1</w:t>
+            </w:r>
+            <w:r>
+              <w:rPr>
+                <w:rStyle w:val="Hyperlink"/>
+                <w:noProof/>
+              </w:rPr>
+              <w:t>: BUSINESS</w:t>
             </w:r>
             <w:r>
               <w:rPr>
@@ -756,7 +662,7 @@
                 <w:noProof/>
                 <w:webHidden/>
               </w:rPr>
-              <w:instrText xml:space="preserve"> PAGEREF _Toc419972520 \h </w:instrText>
+              <w:instrText xml:space="preserve"> PAGEREF _Toc420344888 \h </w:instrText>
             </w:r>
             <w:r>
               <w:rPr>
@@ -801,13 +707,13 @@
               <w:noProof/>
             </w:rPr>
           </w:pPr>
-          <w:hyperlink w:anchor="_Toc419972521" w:history="1">
+          <w:hyperlink w:anchor="_Toc420344890" w:history="1">
             <w:r>
               <w:rPr>
                 <w:rStyle w:val="Hyperlink"/>
                 <w:noProof/>
               </w:rPr>
-              <w:t>- Evaluation of Organizational Structure and Problems -</w:t>
+              <w:t>- Organizational Structure -</w:t>
             </w:r>
             <w:r>
               <w:rPr>
@@ -828,7 +734,7 @@
                 <w:noProof/>
                 <w:webHidden/>
               </w:rPr>
-              <w:instrText xml:space="preserve"> PAGEREF _Toc419972521 \h </w:instrText>
+              <w:instrText xml:space="preserve"> PAGEREF _Toc420344890 \h </w:instrText>
             </w:r>
             <w:r>
               <w:rPr>
@@ -848,7 +754,7 @@
                 <w:noProof/>
                 <w:webHidden/>
               </w:rPr>
-              <w:t>6</w:t>
+              <w:t>4</w:t>
             </w:r>
             <w:r>
               <w:rPr>
@@ -873,13 +779,13 @@
               <w:noProof/>
             </w:rPr>
           </w:pPr>
-          <w:hyperlink w:anchor="_Toc419972522" w:history="1">
+          <w:hyperlink w:anchor="_Toc420344891" w:history="1">
             <w:r>
               <w:rPr>
                 <w:rStyle w:val="Hyperlink"/>
                 <w:noProof/>
               </w:rPr>
-              <w:t>- Organizational culture -</w:t>
+              <w:t>- Evaluation of Organizational Structure and Problems -</w:t>
             </w:r>
             <w:r>
               <w:rPr>
@@ -900,7 +806,7 @@
                 <w:noProof/>
                 <w:webHidden/>
               </w:rPr>
-              <w:instrText xml:space="preserve"> PAGEREF _Toc419972522 \h </w:instrText>
+              <w:instrText xml:space="preserve"> PAGEREF _Toc420344891 \h </w:instrText>
             </w:r>
             <w:r>
               <w:rPr>
@@ -920,7 +826,7 @@
                 <w:noProof/>
                 <w:webHidden/>
               </w:rPr>
-              <w:t>7</w:t>
+              <w:t>6</w:t>
             </w:r>
             <w:r>
               <w:rPr>
@@ -945,13 +851,13 @@
               <w:noProof/>
             </w:rPr>
           </w:pPr>
-          <w:hyperlink w:anchor="_Toc419972523" w:history="1">
+          <w:hyperlink w:anchor="_Toc420344892" w:history="1">
             <w:r>
               <w:rPr>
                 <w:rStyle w:val="Hyperlink"/>
                 <w:noProof/>
               </w:rPr>
-              <w:t>- Stakeholder analysis -</w:t>
+              <w:t>- Organizational culture -</w:t>
             </w:r>
             <w:r>
               <w:rPr>
@@ -972,7 +878,7 @@
                 <w:noProof/>
                 <w:webHidden/>
               </w:rPr>
-              <w:instrText xml:space="preserve"> PAGEREF _Toc419972523 \h </w:instrText>
+              <w:instrText xml:space="preserve"> PAGEREF _Toc420344892 \h </w:instrText>
             </w:r>
             <w:r>
               <w:rPr>
@@ -992,7 +898,7 @@
                 <w:noProof/>
                 <w:webHidden/>
               </w:rPr>
-              <w:t>8</w:t>
+              <w:t>7</w:t>
             </w:r>
             <w:r>
               <w:rPr>
@@ -1017,13 +923,13 @@
               <w:noProof/>
             </w:rPr>
           </w:pPr>
-          <w:hyperlink w:anchor="_Toc419972524" w:history="1">
+          <w:hyperlink w:anchor="_Toc420344893" w:history="1">
             <w:r>
               <w:rPr>
                 <w:rStyle w:val="Hyperlink"/>
                 <w:noProof/>
               </w:rPr>
-              <w:t>- Financial position -</w:t>
+              <w:t>- Stakeholder analysis -</w:t>
             </w:r>
             <w:r>
               <w:rPr>
@@ -1044,7 +950,7 @@
                 <w:noProof/>
                 <w:webHidden/>
               </w:rPr>
-              <w:instrText xml:space="preserve"> PAGEREF _Toc419972524 \h </w:instrText>
+              <w:instrText xml:space="preserve"> PAGEREF _Toc420344893 \h </w:instrText>
             </w:r>
             <w:r>
               <w:rPr>
@@ -1064,7 +970,7 @@
                 <w:noProof/>
                 <w:webHidden/>
               </w:rPr>
-              <w:t>9</w:t>
+              <w:t>8</w:t>
             </w:r>
             <w:r>
               <w:rPr>
@@ -1089,13 +995,13 @@
               <w:noProof/>
             </w:rPr>
           </w:pPr>
-          <w:hyperlink w:anchor="_Toc419972525" w:history="1">
+          <w:hyperlink w:anchor="_Toc420344894" w:history="1">
             <w:r>
               <w:rPr>
                 <w:rStyle w:val="Hyperlink"/>
                 <w:noProof/>
               </w:rPr>
-              <w:t>- SWOT Analysis -</w:t>
+              <w:t>- Financial position -</w:t>
             </w:r>
             <w:r>
               <w:rPr>
@@ -1116,7 +1022,7 @@
                 <w:noProof/>
                 <w:webHidden/>
               </w:rPr>
-              <w:instrText xml:space="preserve"> PAGEREF _Toc419972525 \h </w:instrText>
+              <w:instrText xml:space="preserve"> PAGEREF _Toc420344894 \h </w:instrText>
             </w:r>
             <w:r>
               <w:rPr>
@@ -1136,7 +1042,7 @@
                 <w:noProof/>
                 <w:webHidden/>
               </w:rPr>
-              <w:t>10</w:t>
+              <w:t>9</w:t>
             </w:r>
             <w:r>
               <w:rPr>
@@ -1161,13 +1067,13 @@
               <w:noProof/>
             </w:rPr>
           </w:pPr>
-          <w:hyperlink w:anchor="_Toc419972526" w:history="1">
+          <w:hyperlink w:anchor="_Toc420344895" w:history="1">
             <w:r>
               <w:rPr>
                 <w:rStyle w:val="Hyperlink"/>
                 <w:noProof/>
               </w:rPr>
-              <w:t>- Competitive situation -</w:t>
+              <w:t>- SWOT Analysis -</w:t>
             </w:r>
             <w:r>
               <w:rPr>
@@ -1188,7 +1094,7 @@
                 <w:noProof/>
                 <w:webHidden/>
               </w:rPr>
-              <w:instrText xml:space="preserve"> PAGEREF _Toc419972526 \h </w:instrText>
+              <w:instrText xml:space="preserve"> PAGEREF _Toc420344895 \h </w:instrText>
             </w:r>
             <w:r>
               <w:rPr>
@@ -1208,7 +1114,7 @@
                 <w:noProof/>
                 <w:webHidden/>
               </w:rPr>
-              <w:t>11</w:t>
+              <w:t>10</w:t>
             </w:r>
             <w:r>
               <w:rPr>
@@ -1233,13 +1139,13 @@
               <w:noProof/>
             </w:rPr>
           </w:pPr>
-          <w:hyperlink w:anchor="_Toc419972527" w:history="1">
+          <w:hyperlink w:anchor="_Toc420344896" w:history="1">
             <w:r>
               <w:rPr>
                 <w:rStyle w:val="Hyperlink"/>
                 <w:noProof/>
               </w:rPr>
-              <w:t>- Logistics, supply chain and value chain -</w:t>
+              <w:t>- Competitive situation -</w:t>
             </w:r>
             <w:r>
               <w:rPr>
@@ -1260,7 +1166,7 @@
                 <w:noProof/>
                 <w:webHidden/>
               </w:rPr>
-              <w:instrText xml:space="preserve"> PAGEREF _Toc419972527 \h </w:instrText>
+              <w:instrText xml:space="preserve"> PAGEREF _Toc420344896 \h </w:instrText>
             </w:r>
             <w:r>
               <w:rPr>
@@ -1280,7 +1186,7 @@
                 <w:noProof/>
                 <w:webHidden/>
               </w:rPr>
-              <w:t>12</w:t>
+              <w:t>11</w:t>
             </w:r>
             <w:r>
               <w:rPr>
@@ -1305,13 +1211,13 @@
               <w:noProof/>
             </w:rPr>
           </w:pPr>
-          <w:hyperlink w:anchor="_Toc419972528" w:history="1">
+          <w:hyperlink w:anchor="_Toc420344897" w:history="1">
             <w:r>
               <w:rPr>
                 <w:rStyle w:val="Hyperlink"/>
                 <w:noProof/>
               </w:rPr>
-              <w:t>- Vision and Mission -</w:t>
+              <w:t>- Logistics, supply chain and value chain -</w:t>
             </w:r>
             <w:r>
               <w:rPr>
@@ -1332,7 +1238,7 @@
                 <w:noProof/>
                 <w:webHidden/>
               </w:rPr>
-              <w:instrText xml:space="preserve"> PAGEREF _Toc419972528 \h </w:instrText>
+              <w:instrText xml:space="preserve"> PAGEREF _Toc420344897 \h </w:instrText>
             </w:r>
             <w:r>
               <w:rPr>
@@ -1377,13 +1283,13 @@
               <w:noProof/>
             </w:rPr>
           </w:pPr>
-          <w:hyperlink w:anchor="_Toc419972529" w:history="1">
+          <w:hyperlink w:anchor="_Toc420344898" w:history="1">
             <w:r>
               <w:rPr>
                 <w:rStyle w:val="Hyperlink"/>
                 <w:noProof/>
               </w:rPr>
-              <w:t>- E-business and E-business Strategy -</w:t>
+              <w:t>- Vision and Mission -</w:t>
             </w:r>
             <w:r>
               <w:rPr>
@@ -1404,7 +1310,7 @@
                 <w:noProof/>
                 <w:webHidden/>
               </w:rPr>
-              <w:instrText xml:space="preserve"> PAGEREF _Toc419972529 \h </w:instrText>
+              <w:instrText xml:space="preserve"> PAGEREF _Toc420344898 \h </w:instrText>
             </w:r>
             <w:r>
               <w:rPr>
@@ -1424,7 +1330,7 @@
                 <w:noProof/>
                 <w:webHidden/>
               </w:rPr>
-              <w:t>13</w:t>
+              <w:t>12</w:t>
             </w:r>
             <w:r>
               <w:rPr>
@@ -1449,13 +1355,13 @@
               <w:noProof/>
             </w:rPr>
           </w:pPr>
-          <w:hyperlink w:anchor="_Toc419972530" w:history="1">
+          <w:hyperlink w:anchor="_Toc420344899" w:history="1">
             <w:r>
               <w:rPr>
                 <w:rStyle w:val="Hyperlink"/>
                 <w:noProof/>
               </w:rPr>
-              <w:t>- Strategic goals -</w:t>
+              <w:t>- E-business and E-business Strategy -</w:t>
             </w:r>
             <w:r>
               <w:rPr>
@@ -1476,7 +1382,7 @@
                 <w:noProof/>
                 <w:webHidden/>
               </w:rPr>
-              <w:instrText xml:space="preserve"> PAGEREF _Toc419972530 \h </w:instrText>
+              <w:instrText xml:space="preserve"> PAGEREF _Toc420344899 \h </w:instrText>
             </w:r>
             <w:r>
               <w:rPr>
@@ -1521,12 +1427,84 @@
               <w:noProof/>
             </w:rPr>
           </w:pPr>
-          <w:hyperlink w:anchor="_Toc419972531" w:history="1">
+          <w:hyperlink w:anchor="_Toc420344900" w:history="1">
             <w:r>
               <w:rPr>
                 <w:rStyle w:val="Hyperlink"/>
                 <w:noProof/>
               </w:rPr>
+              <w:t>- Strategic goals -</w:t>
+            </w:r>
+            <w:r>
+              <w:rPr>
+                <w:noProof/>
+                <w:webHidden/>
+              </w:rPr>
+              <w:tab/>
+            </w:r>
+            <w:r>
+              <w:rPr>
+                <w:noProof/>
+                <w:webHidden/>
+              </w:rPr>
+              <w:fldChar w:fldCharType="begin"/>
+            </w:r>
+            <w:r>
+              <w:rPr>
+                <w:noProof/>
+                <w:webHidden/>
+              </w:rPr>
+              <w:instrText xml:space="preserve"> PAGEREF _Toc420344900 \h </w:instrText>
+            </w:r>
+            <w:r>
+              <w:rPr>
+                <w:noProof/>
+                <w:webHidden/>
+              </w:rPr>
+            </w:r>
+            <w:r>
+              <w:rPr>
+                <w:noProof/>
+                <w:webHidden/>
+              </w:rPr>
+              <w:fldChar w:fldCharType="separate"/>
+            </w:r>
+            <w:r>
+              <w:rPr>
+                <w:noProof/>
+                <w:webHidden/>
+              </w:rPr>
+              <w:t>13</w:t>
+            </w:r>
+            <w:r>
+              <w:rPr>
+                <w:noProof/>
+                <w:webHidden/>
+              </w:rPr>
+              <w:fldChar w:fldCharType="end"/>
+            </w:r>
+          </w:hyperlink>
+        </w:p>
+        <w:p>
+          <w:pPr>
+            <w:pStyle w:val="TOC2"/>
+            <w:tabs>
+              <w:tab w:val="right" w:pos="9270"/>
+            </w:tabs>
+            <w:rPr>
+              <w:rFonts w:eastAsiaTheme="minorEastAsia" w:cstheme="minorBidi"/>
+              <w:b w:val="0"/>
+              <w:bCs w:val="0"/>
+              <w:smallCaps w:val="0"/>
+              <w:noProof/>
+            </w:rPr>
+          </w:pPr>
+          <w:hyperlink w:anchor="_Toc420344901" w:history="1">
+            <w:r>
+              <w:rPr>
+                <w:rStyle w:val="Hyperlink"/>
+                <w:noProof/>
+              </w:rPr>
               <w:t>- Business case -</w:t>
             </w:r>
             <w:r>
@@ -1548,7 +1526,7 @@
                 <w:noProof/>
                 <w:webHidden/>
               </w:rPr>
-              <w:instrText xml:space="preserve"> PAGEREF _Toc419972531 \h </w:instrText>
+              <w:instrText xml:space="preserve"> PAGEREF _Toc420344901 \h </w:instrText>
             </w:r>
             <w:r>
               <w:rPr>
@@ -1584,22 +1562,20 @@
             <w:pStyle w:val="TOC3"/>
             <w:rPr>
               <w:rFonts w:eastAsiaTheme="minorEastAsia" w:cstheme="minorBidi"/>
-              <w:i/>
+              <w:smallCaps w:val="0"/>
               <w:noProof/>
             </w:rPr>
           </w:pPr>
-          <w:hyperlink w:anchor="_Toc419972532" w:history="1">
+          <w:hyperlink w:anchor="_Toc420344902" w:history="1">
             <w:r>
               <w:rPr>
                 <w:rStyle w:val="Hyperlink"/>
-                <w:i/>
                 <w:noProof/>
               </w:rPr>
               <w:t>Introduction</w:t>
             </w:r>
             <w:r>
               <w:rPr>
-                <w:i/>
                 <w:noProof/>
                 <w:webHidden/>
               </w:rPr>
@@ -1607,7 +1583,6 @@
             </w:r>
             <w:r>
               <w:rPr>
-                <w:i/>
                 <w:noProof/>
                 <w:webHidden/>
               </w:rPr>
@@ -1615,22 +1590,19 @@
             </w:r>
             <w:r>
               <w:rPr>
-                <w:i/>
-                <w:noProof/>
-                <w:webHidden/>
-              </w:rPr>
-              <w:instrText xml:space="preserve"> PAGEREF _Toc419972532 \h </w:instrText>
-            </w:r>
-            <w:r>
-              <w:rPr>
-                <w:i/>
-                <w:noProof/>
-                <w:webHidden/>
-              </w:rPr>
-            </w:r>
-            <w:r>
-              <w:rPr>
-                <w:i/>
+                <w:noProof/>
+                <w:webHidden/>
+              </w:rPr>
+              <w:instrText xml:space="preserve"> PAGEREF _Toc420344902 \h </w:instrText>
+            </w:r>
+            <w:r>
+              <w:rPr>
+                <w:noProof/>
+                <w:webHidden/>
+              </w:rPr>
+            </w:r>
+            <w:r>
+              <w:rPr>
                 <w:noProof/>
                 <w:webHidden/>
               </w:rPr>
@@ -1638,7 +1610,6 @@
             </w:r>
             <w:r>
               <w:rPr>
-                <w:i/>
                 <w:noProof/>
                 <w:webHidden/>
               </w:rPr>
@@ -1646,7 +1617,6 @@
             </w:r>
             <w:r>
               <w:rPr>
-                <w:i/>
                 <w:noProof/>
                 <w:webHidden/>
               </w:rPr>
@@ -1659,22 +1629,20 @@
             <w:pStyle w:val="TOC3"/>
             <w:rPr>
               <w:rFonts w:eastAsiaTheme="minorEastAsia" w:cstheme="minorBidi"/>
-              <w:i/>
+              <w:smallCaps w:val="0"/>
               <w:noProof/>
             </w:rPr>
           </w:pPr>
-          <w:hyperlink w:anchor="_Toc419972533" w:history="1">
+          <w:hyperlink w:anchor="_Toc420344903" w:history="1">
             <w:r>
               <w:rPr>
                 <w:rStyle w:val="Hyperlink"/>
-                <w:i/>
                 <w:noProof/>
               </w:rPr>
               <w:t>Management summary</w:t>
             </w:r>
             <w:r>
               <w:rPr>
-                <w:i/>
                 <w:noProof/>
                 <w:webHidden/>
               </w:rPr>
@@ -1682,7 +1650,6 @@
             </w:r>
             <w:r>
               <w:rPr>
-                <w:i/>
                 <w:noProof/>
                 <w:webHidden/>
               </w:rPr>
@@ -1690,22 +1657,19 @@
             </w:r>
             <w:r>
               <w:rPr>
-                <w:i/>
-                <w:noProof/>
-                <w:webHidden/>
-              </w:rPr>
-              <w:instrText xml:space="preserve"> PAGEREF _Toc419972533 \h </w:instrText>
-            </w:r>
-            <w:r>
-              <w:rPr>
-                <w:i/>
-                <w:noProof/>
-                <w:webHidden/>
-              </w:rPr>
-            </w:r>
-            <w:r>
-              <w:rPr>
-                <w:i/>
+                <w:noProof/>
+                <w:webHidden/>
+              </w:rPr>
+              <w:instrText xml:space="preserve"> PAGEREF _Toc420344903 \h </w:instrText>
+            </w:r>
+            <w:r>
+              <w:rPr>
+                <w:noProof/>
+                <w:webHidden/>
+              </w:rPr>
+            </w:r>
+            <w:r>
+              <w:rPr>
                 <w:noProof/>
                 <w:webHidden/>
               </w:rPr>
@@ -1713,7 +1677,6 @@
             </w:r>
             <w:r>
               <w:rPr>
-                <w:i/>
                 <w:noProof/>
                 <w:webHidden/>
               </w:rPr>
@@ -1721,7 +1684,6 @@
             </w:r>
             <w:r>
               <w:rPr>
-                <w:i/>
                 <w:noProof/>
                 <w:webHidden/>
               </w:rPr>
@@ -1734,22 +1696,20 @@
             <w:pStyle w:val="TOC3"/>
             <w:rPr>
               <w:rFonts w:eastAsiaTheme="minorEastAsia" w:cstheme="minorBidi"/>
-              <w:i/>
+              <w:smallCaps w:val="0"/>
               <w:noProof/>
             </w:rPr>
           </w:pPr>
-          <w:hyperlink w:anchor="_Toc419972534" w:history="1">
+          <w:hyperlink w:anchor="_Toc420344904" w:history="1">
             <w:r>
               <w:rPr>
                 <w:rStyle w:val="Hyperlink"/>
-                <w:i/>
                 <w:noProof/>
               </w:rPr>
               <w:t>Benefits and costs</w:t>
             </w:r>
             <w:r>
               <w:rPr>
-                <w:i/>
                 <w:noProof/>
                 <w:webHidden/>
               </w:rPr>
@@ -1757,7 +1717,6 @@
             </w:r>
             <w:r>
               <w:rPr>
-                <w:i/>
                 <w:noProof/>
                 <w:webHidden/>
               </w:rPr>
@@ -1765,22 +1724,19 @@
             </w:r>
             <w:r>
               <w:rPr>
-                <w:i/>
-                <w:noProof/>
-                <w:webHidden/>
-              </w:rPr>
-              <w:instrText xml:space="preserve"> PAGEREF _Toc419972534 \h </w:instrText>
-            </w:r>
-            <w:r>
-              <w:rPr>
-                <w:i/>
-                <w:noProof/>
-                <w:webHidden/>
-              </w:rPr>
-            </w:r>
-            <w:r>
-              <w:rPr>
-                <w:i/>
+                <w:noProof/>
+                <w:webHidden/>
+              </w:rPr>
+              <w:instrText xml:space="preserve"> PAGEREF _Toc420344904 \h </w:instrText>
+            </w:r>
+            <w:r>
+              <w:rPr>
+                <w:noProof/>
+                <w:webHidden/>
+              </w:rPr>
+            </w:r>
+            <w:r>
+              <w:rPr>
                 <w:noProof/>
                 <w:webHidden/>
               </w:rPr>
@@ -1788,7 +1744,6 @@
             </w:r>
             <w:r>
               <w:rPr>
-                <w:i/>
                 <w:noProof/>
                 <w:webHidden/>
               </w:rPr>
@@ -1796,7 +1751,6 @@
             </w:r>
             <w:r>
               <w:rPr>
-                <w:i/>
                 <w:noProof/>
                 <w:webHidden/>
               </w:rPr>
@@ -1809,22 +1763,20 @@
             <w:pStyle w:val="TOC3"/>
             <w:rPr>
               <w:rFonts w:eastAsiaTheme="minorEastAsia" w:cstheme="minorBidi"/>
-              <w:i/>
+              <w:smallCaps w:val="0"/>
               <w:noProof/>
             </w:rPr>
           </w:pPr>
-          <w:hyperlink w:anchor="_Toc419972535" w:history="1">
+          <w:hyperlink w:anchor="_Toc420344905" w:history="1">
             <w:r>
               <w:rPr>
                 <w:rStyle w:val="Hyperlink"/>
-                <w:i/>
                 <w:noProof/>
               </w:rPr>
               <w:t>Impacts and risks</w:t>
             </w:r>
             <w:r>
               <w:rPr>
-                <w:i/>
                 <w:noProof/>
                 <w:webHidden/>
               </w:rPr>
@@ -1832,7 +1784,6 @@
             </w:r>
             <w:r>
               <w:rPr>
-                <w:i/>
                 <w:noProof/>
                 <w:webHidden/>
               </w:rPr>
@@ -1840,22 +1791,19 @@
             </w:r>
             <w:r>
               <w:rPr>
-                <w:i/>
-                <w:noProof/>
-                <w:webHidden/>
-              </w:rPr>
-              <w:instrText xml:space="preserve"> PAGEREF _Toc419972535 \h </w:instrText>
-            </w:r>
-            <w:r>
-              <w:rPr>
-                <w:i/>
-                <w:noProof/>
-                <w:webHidden/>
-              </w:rPr>
-            </w:r>
-            <w:r>
-              <w:rPr>
-                <w:i/>
+                <w:noProof/>
+                <w:webHidden/>
+              </w:rPr>
+              <w:instrText xml:space="preserve"> PAGEREF _Toc420344905 \h </w:instrText>
+            </w:r>
+            <w:r>
+              <w:rPr>
+                <w:noProof/>
+                <w:webHidden/>
+              </w:rPr>
+            </w:r>
+            <w:r>
+              <w:rPr>
                 <w:noProof/>
                 <w:webHidden/>
               </w:rPr>
@@ -1863,7 +1811,6 @@
             </w:r>
             <w:r>
               <w:rPr>
-                <w:i/>
                 <w:noProof/>
                 <w:webHidden/>
               </w:rPr>
@@ -1871,7 +1818,6 @@
             </w:r>
             <w:r>
               <w:rPr>
-                <w:i/>
                 <w:noProof/>
                 <w:webHidden/>
               </w:rPr>
@@ -1884,22 +1830,20 @@
             <w:pStyle w:val="TOC3"/>
             <w:rPr>
               <w:rFonts w:eastAsiaTheme="minorEastAsia" w:cstheme="minorBidi"/>
-              <w:i/>
+              <w:smallCaps w:val="0"/>
               <w:noProof/>
             </w:rPr>
           </w:pPr>
-          <w:hyperlink w:anchor="_Toc419972536" w:history="1">
+          <w:hyperlink w:anchor="_Toc420344906" w:history="1">
             <w:r>
               <w:rPr>
                 <w:rStyle w:val="Hyperlink"/>
-                <w:i/>
                 <w:noProof/>
               </w:rPr>
               <w:t>Conclusion</w:t>
             </w:r>
             <w:r>
               <w:rPr>
-                <w:i/>
                 <w:noProof/>
                 <w:webHidden/>
               </w:rPr>
@@ -1907,7 +1851,6 @@
             </w:r>
             <w:r>
               <w:rPr>
-                <w:i/>
                 <w:noProof/>
                 <w:webHidden/>
               </w:rPr>
@@ -1915,22 +1858,19 @@
             </w:r>
             <w:r>
               <w:rPr>
-                <w:i/>
-                <w:noProof/>
-                <w:webHidden/>
-              </w:rPr>
-              <w:instrText xml:space="preserve"> PAGEREF _Toc419972536 \h </w:instrText>
-            </w:r>
-            <w:r>
-              <w:rPr>
-                <w:i/>
-                <w:noProof/>
-                <w:webHidden/>
-              </w:rPr>
-            </w:r>
-            <w:r>
-              <w:rPr>
-                <w:i/>
+                <w:noProof/>
+                <w:webHidden/>
+              </w:rPr>
+              <w:instrText xml:space="preserve"> PAGEREF _Toc420344906 \h </w:instrText>
+            </w:r>
+            <w:r>
+              <w:rPr>
+                <w:noProof/>
+                <w:webHidden/>
+              </w:rPr>
+            </w:r>
+            <w:r>
+              <w:rPr>
                 <w:noProof/>
                 <w:webHidden/>
               </w:rPr>
@@ -1938,7 +1878,6 @@
             </w:r>
             <w:r>
               <w:rPr>
-                <w:i/>
                 <w:noProof/>
                 <w:webHidden/>
               </w:rPr>
@@ -1946,7 +1885,518 @@
             </w:r>
             <w:r>
               <w:rPr>
-                <w:i/>
+                <w:noProof/>
+                <w:webHidden/>
+              </w:rPr>
+              <w:fldChar w:fldCharType="end"/>
+            </w:r>
+          </w:hyperlink>
+        </w:p>
+        <w:p>
+          <w:pPr>
+            <w:pStyle w:val="TOC1"/>
+            <w:tabs>
+              <w:tab w:val="right" w:pos="9270"/>
+            </w:tabs>
+            <w:rPr>
+              <w:rFonts w:eastAsiaTheme="minorEastAsia" w:cstheme="minorBidi"/>
+              <w:b w:val="0"/>
+              <w:bCs w:val="0"/>
+              <w:caps w:val="0"/>
+              <w:noProof/>
+              <w:u w:val="none"/>
+            </w:rPr>
+          </w:pPr>
+          <w:hyperlink w:anchor="_Toc420344907" w:history="1">
+            <w:r>
+              <w:rPr>
+                <w:rStyle w:val="Hyperlink"/>
+                <w:noProof/>
+              </w:rPr>
+              <w:t>Segment 2</w:t>
+            </w:r>
+            <w:r>
+              <w:rPr>
+                <w:rStyle w:val="Hyperlink"/>
+                <w:noProof/>
+              </w:rPr>
+              <w:t>: SYSTEM DEVELOPMENT</w:t>
+            </w:r>
+            <w:r>
+              <w:rPr>
+                <w:noProof/>
+                <w:webHidden/>
+              </w:rPr>
+              <w:tab/>
+            </w:r>
+            <w:r>
+              <w:rPr>
+                <w:noProof/>
+                <w:webHidden/>
+              </w:rPr>
+              <w:fldChar w:fldCharType="begin"/>
+            </w:r>
+            <w:r>
+              <w:rPr>
+                <w:noProof/>
+                <w:webHidden/>
+              </w:rPr>
+              <w:instrText xml:space="preserve"> PAGEREF _Toc420344907 \h </w:instrText>
+            </w:r>
+            <w:r>
+              <w:rPr>
+                <w:noProof/>
+                <w:webHidden/>
+              </w:rPr>
+            </w:r>
+            <w:r>
+              <w:rPr>
+                <w:noProof/>
+                <w:webHidden/>
+              </w:rPr>
+              <w:fldChar w:fldCharType="separate"/>
+            </w:r>
+            <w:r>
+              <w:rPr>
+                <w:noProof/>
+                <w:webHidden/>
+              </w:rPr>
+              <w:t>16</w:t>
+            </w:r>
+            <w:r>
+              <w:rPr>
+                <w:noProof/>
+                <w:webHidden/>
+              </w:rPr>
+              <w:fldChar w:fldCharType="end"/>
+            </w:r>
+          </w:hyperlink>
+        </w:p>
+        <w:p>
+          <w:pPr>
+            <w:pStyle w:val="TOC2"/>
+            <w:tabs>
+              <w:tab w:val="right" w:pos="9270"/>
+            </w:tabs>
+            <w:rPr>
+              <w:rFonts w:eastAsiaTheme="minorEastAsia" w:cstheme="minorBidi"/>
+              <w:b w:val="0"/>
+              <w:bCs w:val="0"/>
+              <w:smallCaps w:val="0"/>
+              <w:noProof/>
+            </w:rPr>
+          </w:pPr>
+          <w:hyperlink w:anchor="_Toc420344909" w:history="1">
+            <w:r>
+              <w:rPr>
+                <w:rStyle w:val="Hyperlink"/>
+                <w:noProof/>
+              </w:rPr>
+              <w:t>- Work Flow –</w:t>
+            </w:r>
+            <w:r>
+              <w:rPr>
+                <w:noProof/>
+                <w:webHidden/>
+              </w:rPr>
+              <w:tab/>
+            </w:r>
+            <w:r>
+              <w:rPr>
+                <w:noProof/>
+                <w:webHidden/>
+              </w:rPr>
+              <w:fldChar w:fldCharType="begin"/>
+            </w:r>
+            <w:r>
+              <w:rPr>
+                <w:noProof/>
+                <w:webHidden/>
+              </w:rPr>
+              <w:instrText xml:space="preserve"> PAGEREF _Toc420344909 \h </w:instrText>
+            </w:r>
+            <w:r>
+              <w:rPr>
+                <w:noProof/>
+                <w:webHidden/>
+              </w:rPr>
+            </w:r>
+            <w:r>
+              <w:rPr>
+                <w:noProof/>
+                <w:webHidden/>
+              </w:rPr>
+              <w:fldChar w:fldCharType="separate"/>
+            </w:r>
+            <w:r>
+              <w:rPr>
+                <w:noProof/>
+                <w:webHidden/>
+              </w:rPr>
+              <w:t>16</w:t>
+            </w:r>
+            <w:r>
+              <w:rPr>
+                <w:noProof/>
+                <w:webHidden/>
+              </w:rPr>
+              <w:fldChar w:fldCharType="end"/>
+            </w:r>
+          </w:hyperlink>
+        </w:p>
+        <w:p>
+          <w:pPr>
+            <w:pStyle w:val="TOC2"/>
+            <w:tabs>
+              <w:tab w:val="right" w:pos="9270"/>
+            </w:tabs>
+            <w:rPr>
+              <w:rFonts w:eastAsiaTheme="minorEastAsia" w:cstheme="minorBidi"/>
+              <w:b w:val="0"/>
+              <w:bCs w:val="0"/>
+              <w:smallCaps w:val="0"/>
+              <w:noProof/>
+            </w:rPr>
+          </w:pPr>
+          <w:hyperlink w:anchor="_Toc420344910" w:history="1">
+            <w:r>
+              <w:rPr>
+                <w:rStyle w:val="Hyperlink"/>
+                <w:noProof/>
+              </w:rPr>
+              <w:t>- Use case diagram –</w:t>
+            </w:r>
+            <w:r>
+              <w:rPr>
+                <w:noProof/>
+                <w:webHidden/>
+              </w:rPr>
+              <w:tab/>
+            </w:r>
+            <w:r>
+              <w:rPr>
+                <w:noProof/>
+                <w:webHidden/>
+              </w:rPr>
+              <w:fldChar w:fldCharType="begin"/>
+            </w:r>
+            <w:r>
+              <w:rPr>
+                <w:noProof/>
+                <w:webHidden/>
+              </w:rPr>
+              <w:instrText xml:space="preserve"> PAGEREF _Toc420344910 \h </w:instrText>
+            </w:r>
+            <w:r>
+              <w:rPr>
+                <w:noProof/>
+                <w:webHidden/>
+              </w:rPr>
+            </w:r>
+            <w:r>
+              <w:rPr>
+                <w:noProof/>
+                <w:webHidden/>
+              </w:rPr>
+              <w:fldChar w:fldCharType="separate"/>
+            </w:r>
+            <w:r>
+              <w:rPr>
+                <w:noProof/>
+                <w:webHidden/>
+              </w:rPr>
+              <w:t>17</w:t>
+            </w:r>
+            <w:r>
+              <w:rPr>
+                <w:noProof/>
+                <w:webHidden/>
+              </w:rPr>
+              <w:fldChar w:fldCharType="end"/>
+            </w:r>
+          </w:hyperlink>
+        </w:p>
+        <w:p>
+          <w:pPr>
+            <w:pStyle w:val="TOC2"/>
+            <w:tabs>
+              <w:tab w:val="right" w:pos="9270"/>
+            </w:tabs>
+            <w:rPr>
+              <w:rFonts w:eastAsiaTheme="minorEastAsia" w:cstheme="minorBidi"/>
+              <w:b w:val="0"/>
+              <w:bCs w:val="0"/>
+              <w:smallCaps w:val="0"/>
+              <w:noProof/>
+            </w:rPr>
+          </w:pPr>
+          <w:hyperlink w:anchor="_Toc420344911" w:history="1">
+            <w:r>
+              <w:rPr>
+                <w:rStyle w:val="Hyperlink"/>
+                <w:noProof/>
+              </w:rPr>
+              <w:t>- Prioritisation list –</w:t>
+            </w:r>
+            <w:r>
+              <w:rPr>
+                <w:noProof/>
+                <w:webHidden/>
+              </w:rPr>
+              <w:tab/>
+            </w:r>
+            <w:r>
+              <w:rPr>
+                <w:noProof/>
+                <w:webHidden/>
+              </w:rPr>
+              <w:fldChar w:fldCharType="begin"/>
+            </w:r>
+            <w:r>
+              <w:rPr>
+                <w:noProof/>
+                <w:webHidden/>
+              </w:rPr>
+              <w:instrText xml:space="preserve"> PAGEREF _Toc420344911 \h </w:instrText>
+            </w:r>
+            <w:r>
+              <w:rPr>
+                <w:noProof/>
+                <w:webHidden/>
+              </w:rPr>
+            </w:r>
+            <w:r>
+              <w:rPr>
+                <w:noProof/>
+                <w:webHidden/>
+              </w:rPr>
+              <w:fldChar w:fldCharType="separate"/>
+            </w:r>
+            <w:r>
+              <w:rPr>
+                <w:noProof/>
+                <w:webHidden/>
+              </w:rPr>
+              <w:t>18</w:t>
+            </w:r>
+            <w:r>
+              <w:rPr>
+                <w:noProof/>
+                <w:webHidden/>
+              </w:rPr>
+              <w:fldChar w:fldCharType="end"/>
+            </w:r>
+          </w:hyperlink>
+        </w:p>
+        <w:p>
+          <w:pPr>
+            <w:pStyle w:val="TOC2"/>
+            <w:tabs>
+              <w:tab w:val="right" w:pos="9270"/>
+            </w:tabs>
+            <w:rPr>
+              <w:rFonts w:eastAsiaTheme="minorEastAsia" w:cstheme="minorBidi"/>
+              <w:b w:val="0"/>
+              <w:bCs w:val="0"/>
+              <w:smallCaps w:val="0"/>
+              <w:noProof/>
+            </w:rPr>
+          </w:pPr>
+          <w:hyperlink w:anchor="_Toc420344912" w:history="1">
+            <w:r>
+              <w:rPr>
+                <w:rStyle w:val="Hyperlink"/>
+                <w:noProof/>
+              </w:rPr>
+              <w:t>- Domain model-</w:t>
+            </w:r>
+            <w:r>
+              <w:rPr>
+                <w:noProof/>
+                <w:webHidden/>
+              </w:rPr>
+              <w:tab/>
+            </w:r>
+            <w:r>
+              <w:rPr>
+                <w:noProof/>
+                <w:webHidden/>
+              </w:rPr>
+              <w:fldChar w:fldCharType="begin"/>
+            </w:r>
+            <w:r>
+              <w:rPr>
+                <w:noProof/>
+                <w:webHidden/>
+              </w:rPr>
+              <w:instrText xml:space="preserve"> PAGEREF _Toc420344912 \h </w:instrText>
+            </w:r>
+            <w:r>
+              <w:rPr>
+                <w:noProof/>
+                <w:webHidden/>
+              </w:rPr>
+            </w:r>
+            <w:r>
+              <w:rPr>
+                <w:noProof/>
+                <w:webHidden/>
+              </w:rPr>
+              <w:fldChar w:fldCharType="separate"/>
+            </w:r>
+            <w:r>
+              <w:rPr>
+                <w:noProof/>
+                <w:webHidden/>
+              </w:rPr>
+              <w:t>19</w:t>
+            </w:r>
+            <w:r>
+              <w:rPr>
+                <w:noProof/>
+                <w:webHidden/>
+              </w:rPr>
+              <w:fldChar w:fldCharType="end"/>
+            </w:r>
+          </w:hyperlink>
+        </w:p>
+        <w:p>
+          <w:pPr>
+            <w:pStyle w:val="TOC2"/>
+            <w:tabs>
+              <w:tab w:val="right" w:pos="9270"/>
+            </w:tabs>
+            <w:rPr>
+              <w:rFonts w:eastAsiaTheme="minorEastAsia" w:cstheme="minorBidi"/>
+              <w:b w:val="0"/>
+              <w:bCs w:val="0"/>
+              <w:smallCaps w:val="0"/>
+              <w:noProof/>
+            </w:rPr>
+          </w:pPr>
+          <w:hyperlink w:anchor="_Toc420344913" w:history="1">
+            <w:r>
+              <w:rPr>
+                <w:rStyle w:val="Hyperlink"/>
+                <w:noProof/>
+              </w:rPr>
+              <w:t>- Create sale fully dressed –</w:t>
+            </w:r>
+            <w:r>
+              <w:rPr>
+                <w:noProof/>
+                <w:webHidden/>
+              </w:rPr>
+              <w:tab/>
+            </w:r>
+            <w:r>
+              <w:rPr>
+                <w:noProof/>
+                <w:webHidden/>
+              </w:rPr>
+              <w:fldChar w:fldCharType="begin"/>
+            </w:r>
+            <w:r>
+              <w:rPr>
+                <w:noProof/>
+                <w:webHidden/>
+              </w:rPr>
+              <w:instrText xml:space="preserve"> PAGEREF _Toc420344913 \h </w:instrText>
+            </w:r>
+            <w:r>
+              <w:rPr>
+                <w:noProof/>
+                <w:webHidden/>
+              </w:rPr>
+            </w:r>
+            <w:r>
+              <w:rPr>
+                <w:noProof/>
+                <w:webHidden/>
+              </w:rPr>
+              <w:fldChar w:fldCharType="separate"/>
+            </w:r>
+            <w:r>
+              <w:rPr>
+                <w:noProof/>
+                <w:webHidden/>
+              </w:rPr>
+              <w:t>20</w:t>
+            </w:r>
+            <w:r>
+              <w:rPr>
+                <w:noProof/>
+                <w:webHidden/>
+              </w:rPr>
+              <w:fldChar w:fldCharType="end"/>
+            </w:r>
+          </w:hyperlink>
+        </w:p>
+        <w:p>
+          <w:pPr>
+            <w:pStyle w:val="TOC2"/>
+            <w:tabs>
+              <w:tab w:val="right" w:pos="9270"/>
+            </w:tabs>
+            <w:rPr>
+              <w:rFonts w:eastAsiaTheme="minorEastAsia" w:cstheme="minorBidi"/>
+              <w:b w:val="0"/>
+              <w:bCs w:val="0"/>
+              <w:smallCaps w:val="0"/>
+              <w:noProof/>
+            </w:rPr>
+          </w:pPr>
+          <w:hyperlink w:anchor="_Toc420344914" w:history="1">
+            <w:r>
+              <w:rPr>
+                <w:rStyle w:val="Hyperlink"/>
+                <w:noProof/>
+              </w:rPr>
+              <w:t>- Create sale communication diagram –</w:t>
+            </w:r>
+            <w:r>
+              <w:rPr>
+                <w:noProof/>
+                <w:webHidden/>
+              </w:rPr>
+              <w:tab/>
+            </w:r>
+            <w:r>
+              <w:rPr>
+                <w:noProof/>
+                <w:webHidden/>
+              </w:rPr>
+              <w:fldChar w:fldCharType="begin"/>
+            </w:r>
+            <w:r>
+              <w:rPr>
+                <w:noProof/>
+                <w:webHidden/>
+              </w:rPr>
+              <w:instrText xml:space="preserve"> PAGEREF _Toc420344914 \h </w:instrText>
+            </w:r>
+            <w:r>
+              <w:rPr>
+                <w:noProof/>
+                <w:webHidden/>
+              </w:rPr>
+            </w:r>
+            <w:r>
+              <w:rPr>
+                <w:noProof/>
+                <w:webHidden/>
+              </w:rPr>
+              <w:fldChar w:fldCharType="separate"/>
+            </w:r>
+            <w:r>
+              <w:rPr>
+                <w:noProof/>
+                <w:webHidden/>
+              </w:rPr>
+              <w:t>21</w:t>
+            </w:r>
+            <w:r>
+              <w:rPr>
                 <w:noProof/>
                 <w:webHidden/>
               </w:rPr>
@@ -1986,7 +2436,7 @@
       <w:pPr>
         <w:pStyle w:val="Heading2"/>
       </w:pPr>
-      <w:bookmarkStart w:id="1" w:name="_Toc419972517"/>
+      <w:bookmarkStart w:id="0" w:name="_Toc420344887"/>
       <w:r>
         <w:lastRenderedPageBreak/>
         <w:t xml:space="preserve">- </w:t>
@@ -2000,7 +2450,7 @@
       <w:r>
         <w:t xml:space="preserve"> -</w:t>
       </w:r>
-      <w:bookmarkEnd w:id="1"/>
+      <w:bookmarkEnd w:id="0"/>
     </w:p>
     <w:p>
       <w:pPr>
@@ -2078,23 +2528,25 @@
           <w:sz w:val="18"/>
         </w:rPr>
       </w:pPr>
-      <w:bookmarkStart w:id="2" w:name="_Toc419972518"/>
+      <w:bookmarkStart w:id="1" w:name="_Toc420344888"/>
       <w:r>
         <w:lastRenderedPageBreak/>
         <w:t>Segment 1</w:t>
       </w:r>
+      <w:bookmarkEnd w:id="1"/>
+    </w:p>
+    <w:p>
+      <w:pPr>
+        <w:pStyle w:val="Heading1"/>
+      </w:pPr>
+      <w:bookmarkStart w:id="2" w:name="_Toc419972327"/>
+      <w:bookmarkStart w:id="3" w:name="_Toc419972464"/>
+      <w:bookmarkStart w:id="4" w:name="_Toc419972519"/>
+      <w:bookmarkStart w:id="5" w:name="_Toc420344889"/>
+      <w:r>
+        <w:t>Business</w:t>
+      </w:r>
       <w:bookmarkEnd w:id="2"/>
-    </w:p>
-    <w:p>
-      <w:pPr>
-        <w:pStyle w:val="Heading1"/>
-      </w:pPr>
-      <w:bookmarkStart w:id="3" w:name="_Toc419972327"/>
-      <w:bookmarkStart w:id="4" w:name="_Toc419972464"/>
-      <w:bookmarkStart w:id="5" w:name="_Toc419972519"/>
-      <w:r>
-        <w:t>Business</w:t>
-      </w:r>
       <w:bookmarkEnd w:id="3"/>
       <w:bookmarkEnd w:id="4"/>
       <w:bookmarkEnd w:id="5"/>
@@ -2111,7 +2563,7 @@
         <w:pStyle w:val="Heading2"/>
       </w:pPr>
       <w:bookmarkStart w:id="6" w:name="_Toc419972048"/>
-      <w:bookmarkStart w:id="7" w:name="_Toc419972520"/>
+      <w:bookmarkStart w:id="7" w:name="_Toc420344890"/>
       <w:r>
         <w:t xml:space="preserve">- </w:t>
       </w:r>
@@ -2563,7 +3015,7 @@
         <w:pStyle w:val="Heading2"/>
       </w:pPr>
       <w:bookmarkStart w:id="8" w:name="_Toc419972049"/>
-      <w:bookmarkStart w:id="9" w:name="_Toc419972521"/>
+      <w:bookmarkStart w:id="9" w:name="_Toc420344891"/>
       <w:r>
         <w:lastRenderedPageBreak/>
         <w:t xml:space="preserve">- </w:t>
@@ -2656,7 +3108,7 @@
         <w:pStyle w:val="Heading2"/>
       </w:pPr>
       <w:bookmarkStart w:id="10" w:name="_Toc419972050"/>
-      <w:bookmarkStart w:id="11" w:name="_Toc419972522"/>
+      <w:bookmarkStart w:id="11" w:name="_Toc420344892"/>
       <w:r>
         <w:lastRenderedPageBreak/>
         <w:t xml:space="preserve">- </w:t>
@@ -2829,7 +3281,7 @@
         <w:pStyle w:val="Heading2"/>
       </w:pPr>
       <w:bookmarkStart w:id="12" w:name="_Toc419972051"/>
-      <w:bookmarkStart w:id="13" w:name="_Toc419972523"/>
+      <w:bookmarkStart w:id="13" w:name="_Toc420344893"/>
       <w:r>
         <w:lastRenderedPageBreak/>
         <w:t xml:space="preserve">- </w:t>
@@ -2996,7 +3448,7 @@
         <w:pStyle w:val="Heading2"/>
       </w:pPr>
       <w:bookmarkStart w:id="14" w:name="_Toc419972052"/>
-      <w:bookmarkStart w:id="15" w:name="_Toc419972524"/>
+      <w:bookmarkStart w:id="15" w:name="_Toc420344894"/>
       <w:r>
         <w:lastRenderedPageBreak/>
         <w:t xml:space="preserve">- </w:t>
@@ -3277,7 +3729,7 @@
         <w:pStyle w:val="Heading2"/>
       </w:pPr>
       <w:bookmarkStart w:id="16" w:name="_Toc419972053"/>
-      <w:bookmarkStart w:id="17" w:name="_Toc419972525"/>
+      <w:bookmarkStart w:id="17" w:name="_Toc420344895"/>
       <w:r>
         <w:lastRenderedPageBreak/>
         <w:t xml:space="preserve">- </w:t>
@@ -3521,7 +3973,7 @@
         <w:pStyle w:val="Heading2"/>
       </w:pPr>
       <w:bookmarkStart w:id="18" w:name="_Toc419972054"/>
-      <w:bookmarkStart w:id="19" w:name="_Toc419972526"/>
+      <w:bookmarkStart w:id="19" w:name="_Toc420344896"/>
       <w:r>
         <w:lastRenderedPageBreak/>
         <w:t xml:space="preserve">- </w:t>
@@ -4213,7 +4665,7 @@
         <w:pStyle w:val="Heading2"/>
       </w:pPr>
       <w:bookmarkStart w:id="20" w:name="_Toc419972055"/>
-      <w:bookmarkStart w:id="21" w:name="_Toc419972527"/>
+      <w:bookmarkStart w:id="21" w:name="_Toc420344897"/>
       <w:r>
         <w:lastRenderedPageBreak/>
         <w:t xml:space="preserve">- </w:t>
@@ -4559,7 +5011,7 @@
         <w:pStyle w:val="Heading2"/>
       </w:pPr>
       <w:bookmarkStart w:id="22" w:name="_Toc419972056"/>
-      <w:bookmarkStart w:id="23" w:name="_Toc419972528"/>
+      <w:bookmarkStart w:id="23" w:name="_Toc420344898"/>
       <w:r>
         <w:t xml:space="preserve">- </w:t>
       </w:r>
@@ -4837,7 +5289,7 @@
         <w:pStyle w:val="Heading2"/>
       </w:pPr>
       <w:bookmarkStart w:id="24" w:name="_Toc419972057"/>
-      <w:bookmarkStart w:id="25" w:name="_Toc419972529"/>
+      <w:bookmarkStart w:id="25" w:name="_Toc420344899"/>
       <w:r>
         <w:lastRenderedPageBreak/>
         <w:t>-</w:t>
@@ -5064,7 +5516,7 @@
         <w:pStyle w:val="Heading2"/>
       </w:pPr>
       <w:bookmarkStart w:id="26" w:name="_Toc419972058"/>
-      <w:bookmarkStart w:id="27" w:name="_Toc419972530"/>
+      <w:bookmarkStart w:id="27" w:name="_Toc420344900"/>
       <w:r>
         <w:t xml:space="preserve">- </w:t>
       </w:r>
@@ -5227,7 +5679,7 @@
         <w:pStyle w:val="Heading2"/>
       </w:pPr>
       <w:bookmarkStart w:id="28" w:name="_Toc419972059"/>
-      <w:bookmarkStart w:id="29" w:name="_Toc419972531"/>
+      <w:bookmarkStart w:id="29" w:name="_Toc420344901"/>
       <w:r>
         <w:lastRenderedPageBreak/>
         <w:t>- Business case -</w:t>
@@ -5252,7 +5704,7 @@
       <w:pPr>
         <w:pStyle w:val="Heading3"/>
       </w:pPr>
-      <w:bookmarkStart w:id="30" w:name="_Toc419972532"/>
+      <w:bookmarkStart w:id="30" w:name="_Toc420344902"/>
       <w:r>
         <w:t>Introduction</w:t>
       </w:r>
@@ -5288,7 +5740,7 @@
       <w:pPr>
         <w:pStyle w:val="Heading3"/>
       </w:pPr>
-      <w:bookmarkStart w:id="31" w:name="_Toc419972533"/>
+      <w:bookmarkStart w:id="31" w:name="_Toc420344903"/>
       <w:r>
         <w:t>Management summary</w:t>
       </w:r>
@@ -5378,7 +5830,7 @@
       <w:pPr>
         <w:pStyle w:val="Heading3"/>
       </w:pPr>
-      <w:bookmarkStart w:id="32" w:name="_Toc419972534"/>
+      <w:bookmarkStart w:id="32" w:name="_Toc420344904"/>
       <w:r>
         <w:t>Benefits and costs</w:t>
       </w:r>
@@ -5478,7 +5930,7 @@
       <w:pPr>
         <w:pStyle w:val="Heading3"/>
       </w:pPr>
-      <w:bookmarkStart w:id="33" w:name="_Toc419972535"/>
+      <w:bookmarkStart w:id="33" w:name="_Toc420344905"/>
       <w:r>
         <w:lastRenderedPageBreak/>
         <w:t>Impacts and risks</w:t>
@@ -5526,7 +5978,7 @@
       <w:pPr>
         <w:pStyle w:val="Heading3"/>
       </w:pPr>
-      <w:bookmarkStart w:id="34" w:name="_Toc419972536"/>
+      <w:bookmarkStart w:id="34" w:name="_Toc420344906"/>
       <w:r>
         <w:t>Conclusion</w:t>
       </w:r>
@@ -5593,6 +6045,115 @@
     </w:p>
     <w:p>
       <w:pPr>
+        <w:pStyle w:val="Heading1"/>
+        <w:rPr>
+          <w:sz w:val="18"/>
+        </w:rPr>
+      </w:pPr>
+      <w:bookmarkStart w:id="35" w:name="_Toc420344907"/>
+      <w:r>
+        <w:lastRenderedPageBreak/>
+        <w:t>Segment 2</w:t>
+      </w:r>
+      <w:bookmarkEnd w:id="35"/>
+    </w:p>
+    <w:p>
+      <w:pPr>
+        <w:pStyle w:val="Heading1"/>
+      </w:pPr>
+      <w:bookmarkStart w:id="36" w:name="_Toc420344908"/>
+      <w:r>
+        <w:t>System development</w:t>
+      </w:r>
+      <w:bookmarkEnd w:id="36"/>
+    </w:p>
+    <w:p/>
+    <w:p>
+      <w:pPr>
+        <w:pStyle w:val="Heading2"/>
+      </w:pPr>
+      <w:bookmarkStart w:id="37" w:name="_Toc420344909"/>
+      <w:r>
+        <w:t xml:space="preserve">- Work Flow </w:t>
+      </w:r>
+      <w:r>
+        <w:t>–</w:t>
+      </w:r>
+      <w:bookmarkEnd w:id="37"/>
+      <w:r>
+        <w:t xml:space="preserve"> </w:t>
+      </w:r>
+    </w:p>
+    <w:p>
+      <w:pPr>
+        <w:rPr>
+          <w:b/>
+        </w:rPr>
+      </w:pPr>
+    </w:p>
+    <w:p>
+      <w:pPr>
+        <w:jc w:val="center"/>
+        <w:rPr>
+          <w:b/>
+        </w:rPr>
+      </w:pPr>
+      <w:r>
+        <w:rPr>
+          <w:noProof/>
+        </w:rPr>
+        <w:drawing>
+          <wp:inline distT="0" distB="0" distL="0" distR="0">
+            <wp:extent cx="4914900" cy="3412043"/>
+            <wp:effectExtent l="0" t="0" r="0" b="0"/>
+            <wp:docPr id="10" name="Picture 10" descr="http://i.gyazo.com/5e947b07e8d9e85ff4acca1bd7436204.png"/>
+            <wp:cNvGraphicFramePr>
+              <a:graphicFrameLocks xmlns:a="http://schemas.openxmlformats.org/drawingml/2006/main" noChangeAspect="1"/>
+            </wp:cNvGraphicFramePr>
+            <a:graphic xmlns:a="http://schemas.openxmlformats.org/drawingml/2006/main">
+              <a:graphicData uri="http://schemas.openxmlformats.org/drawingml/2006/picture">
+                <pic:pic xmlns:pic="http://schemas.openxmlformats.org/drawingml/2006/picture">
+                  <pic:nvPicPr>
+                    <pic:cNvPr id="0" name="Picture 1" descr="http://i.gyazo.com/5e947b07e8d9e85ff4acca1bd7436204.png"/>
+                    <pic:cNvPicPr>
+                      <a:picLocks noChangeAspect="1" noChangeArrowheads="1"/>
+                    </pic:cNvPicPr>
+                  </pic:nvPicPr>
+                  <pic:blipFill>
+                    <a:blip r:embed="rId22">
+                      <a:extLst>
+                        <a:ext uri="{28A0092B-C50C-407E-A947-70E740481C1C}">
+                          <a14:useLocalDpi xmlns:a14="http://schemas.microsoft.com/office/drawing/2010/main" val="0"/>
+                        </a:ext>
+                      </a:extLst>
+                    </a:blip>
+                    <a:srcRect/>
+                    <a:stretch>
+                      <a:fillRect/>
+                    </a:stretch>
+                  </pic:blipFill>
+                  <pic:spPr bwMode="auto">
+                    <a:xfrm>
+                      <a:off x="0" y="0"/>
+                      <a:ext cx="4917124" cy="3413587"/>
+                    </a:xfrm>
+                    <a:prstGeom prst="rect">
+                      <a:avLst/>
+                    </a:prstGeom>
+                    <a:noFill/>
+                    <a:ln>
+                      <a:noFill/>
+                    </a:ln>
+                  </pic:spPr>
+                </pic:pic>
+              </a:graphicData>
+            </a:graphic>
+          </wp:inline>
+        </w:drawing>
+      </w:r>
+    </w:p>
+    <w:p>
+      <w:pPr>
         <w:jc w:val="both"/>
         <w:rPr>
           <w:szCs w:val="24"/>
@@ -5601,11 +6162,1988 @@
     </w:p>
     <w:p/>
     <w:p>
+      <w:r>
+        <w:t xml:space="preserve">The workflow starts with a customer placing an order over the phone. Cashier then starts a new order and types in the </w:t>
+      </w:r>
+      <w:proofErr w:type="gramStart"/>
+      <w:r>
+        <w:t>customers</w:t>
+      </w:r>
+      <w:proofErr w:type="gramEnd"/>
+      <w:r>
+        <w:t xml:space="preserve"> identification. If the customer is found in the system, the sale is created and items are packed and sent </w:t>
+      </w:r>
+      <w:proofErr w:type="spellStart"/>
+      <w:r>
+        <w:t>tot</w:t>
+      </w:r>
+      <w:proofErr w:type="spellEnd"/>
+      <w:r>
+        <w:t xml:space="preserve"> the customer. </w:t>
+      </w:r>
+    </w:p>
+    <w:p/>
+    <w:p>
+      <w:r>
+        <w:t xml:space="preserve">What concerns payment, there are two types of it. The customer can either pay upfront and receive an invoice at the time or pay for the all the things bought at the end of the month. He then would be sent an invoice to be reminded of it and to know how much exactly he has to pay. </w:t>
+      </w:r>
+    </w:p>
+    <w:p/>
+    <w:p>
+      <w:r>
+        <w:t>Customers who have bought upfront also receive an invoice at the end of the month but theirs say that they have to pay nothing for this month.</w:t>
+      </w:r>
+    </w:p>
+    <w:p>
+      <w:pPr>
+        <w:spacing w:after="200" w:line="276" w:lineRule="auto"/>
+      </w:pPr>
+      <w:r>
+        <w:br w:type="page"/>
+      </w:r>
+    </w:p>
+    <w:p>
+      <w:pPr>
+        <w:pStyle w:val="Heading2"/>
+      </w:pPr>
+      <w:bookmarkStart w:id="38" w:name="_Toc420344910"/>
+      <w:r>
+        <w:lastRenderedPageBreak/>
+        <w:t>- Use case diagram –</w:t>
+      </w:r>
+      <w:bookmarkEnd w:id="38"/>
+    </w:p>
+    <w:p>
       <w:pPr>
         <w:rPr>
           <w:b/>
         </w:rPr>
       </w:pPr>
+    </w:p>
+    <w:p>
+      <w:pPr>
+        <w:jc w:val="center"/>
+        <w:rPr>
+          <w:b/>
+        </w:rPr>
+      </w:pPr>
+      <w:r>
+        <w:rPr>
+          <w:noProof/>
+        </w:rPr>
+        <w:drawing>
+          <wp:inline distT="0" distB="0" distL="0" distR="0">
+            <wp:extent cx="3040448" cy="4105275"/>
+            <wp:effectExtent l="0" t="0" r="7620" b="0"/>
+            <wp:docPr id="11" name="Picture 11" descr="http://i.gyazo.com/dc665c6ac551101ab432b2a888894040.png"/>
+            <wp:cNvGraphicFramePr>
+              <a:graphicFrameLocks xmlns:a="http://schemas.openxmlformats.org/drawingml/2006/main" noChangeAspect="1"/>
+            </wp:cNvGraphicFramePr>
+            <a:graphic xmlns:a="http://schemas.openxmlformats.org/drawingml/2006/main">
+              <a:graphicData uri="http://schemas.openxmlformats.org/drawingml/2006/picture">
+                <pic:pic xmlns:pic="http://schemas.openxmlformats.org/drawingml/2006/picture">
+                  <pic:nvPicPr>
+                    <pic:cNvPr id="0" name="Picture 3" descr="http://i.gyazo.com/dc665c6ac551101ab432b2a888894040.png"/>
+                    <pic:cNvPicPr>
+                      <a:picLocks noChangeAspect="1" noChangeArrowheads="1"/>
+                    </pic:cNvPicPr>
+                  </pic:nvPicPr>
+                  <pic:blipFill>
+                    <a:blip r:embed="rId23">
+                      <a:extLst>
+                        <a:ext uri="{28A0092B-C50C-407E-A947-70E740481C1C}">
+                          <a14:useLocalDpi xmlns:a14="http://schemas.microsoft.com/office/drawing/2010/main" val="0"/>
+                        </a:ext>
+                      </a:extLst>
+                    </a:blip>
+                    <a:srcRect/>
+                    <a:stretch>
+                      <a:fillRect/>
+                    </a:stretch>
+                  </pic:blipFill>
+                  <pic:spPr bwMode="auto">
+                    <a:xfrm>
+                      <a:off x="0" y="0"/>
+                      <a:ext cx="3040448" cy="4105275"/>
+                    </a:xfrm>
+                    <a:prstGeom prst="rect">
+                      <a:avLst/>
+                    </a:prstGeom>
+                    <a:noFill/>
+                    <a:ln>
+                      <a:noFill/>
+                    </a:ln>
+                  </pic:spPr>
+                </pic:pic>
+              </a:graphicData>
+            </a:graphic>
+          </wp:inline>
+        </w:drawing>
+      </w:r>
+    </w:p>
+    <w:p>
+      <w:r>
+        <w:t xml:space="preserve">The system consists of three levels. </w:t>
+      </w:r>
+    </w:p>
+    <w:p/>
+    <w:p>
+      <w:r>
+        <w:t xml:space="preserve">The highest one is for managers. They have access to generate statistics to gain information about profits and what is being sold. Also they can make purchases from suppliers when items are out of stocks and edit information about suppliers, most often add or update whether they’re active or not. Furthermore managers can edit customer and item information along with cashiers. </w:t>
+      </w:r>
+    </w:p>
+    <w:p/>
+    <w:p>
+      <w:r>
+        <w:t xml:space="preserve">Cashiers, the second level, are able to adjust information about items and customers, but their main priority lies in making sales and registering payments after they’re done at the end of the month. Send invoice use case is also connected to cashier, however, they do not send it themselves. The system does it automatically and the cashier can only find invoices to check on them.  </w:t>
+      </w:r>
+    </w:p>
+    <w:p/>
+    <w:p>
+      <w:r>
+        <w:t xml:space="preserve">The lowest level is meant for the workers. They are able to get item locations to find them quickly and efficiently. Then mark when items are packed and loaded into a truck and sent. </w:t>
+      </w:r>
+    </w:p>
+    <w:p>
+      <w:pPr>
+        <w:spacing w:after="200" w:line="276" w:lineRule="auto"/>
+        <w:rPr>
+          <w:b/>
+        </w:rPr>
+      </w:pPr>
+      <w:r>
+        <w:rPr>
+          <w:b/>
+        </w:rPr>
+        <w:br w:type="page"/>
+      </w:r>
+    </w:p>
+    <w:p>
+      <w:pPr>
+        <w:pStyle w:val="Heading2"/>
+      </w:pPr>
+      <w:bookmarkStart w:id="39" w:name="_Toc420344911"/>
+      <w:r>
+        <w:lastRenderedPageBreak/>
+        <w:t xml:space="preserve">- </w:t>
+      </w:r>
+      <w:proofErr w:type="spellStart"/>
+      <w:r>
+        <w:t>Prioritisation</w:t>
+      </w:r>
+      <w:proofErr w:type="spellEnd"/>
+      <w:r>
+        <w:t xml:space="preserve"> list –</w:t>
+      </w:r>
+      <w:bookmarkEnd w:id="39"/>
+    </w:p>
+    <w:p>
+      <w:pPr>
+        <w:rPr>
+          <w:b/>
+        </w:rPr>
+      </w:pPr>
+    </w:p>
+    <w:tbl>
+      <w:tblPr>
+        <w:tblW w:w="0" w:type="auto"/>
+        <w:tblInd w:w="149" w:type="dxa"/>
+        <w:tblBorders>
+          <w:top w:val="single" w:sz="4" w:space="0" w:color="auto"/>
+          <w:left w:val="single" w:sz="4" w:space="0" w:color="auto"/>
+          <w:bottom w:val="single" w:sz="4" w:space="0" w:color="auto"/>
+          <w:right w:val="single" w:sz="4" w:space="0" w:color="auto"/>
+          <w:insideH w:val="single" w:sz="4" w:space="0" w:color="auto"/>
+          <w:insideV w:val="single" w:sz="4" w:space="0" w:color="auto"/>
+        </w:tblBorders>
+        <w:tblLayout w:type="fixed"/>
+        <w:tblLook w:val="0000" w:firstRow="0" w:lastRow="0" w:firstColumn="0" w:lastColumn="0" w:noHBand="0" w:noVBand="0"/>
+      </w:tblPr>
+      <w:tblGrid>
+        <w:gridCol w:w="2181"/>
+        <w:gridCol w:w="2180"/>
+        <w:gridCol w:w="2181"/>
+        <w:gridCol w:w="2174"/>
+      </w:tblGrid>
+      <w:tr>
+        <w:trPr>
+          <w:trHeight w:val="850"/>
+        </w:trPr>
+        <w:tc>
+          <w:tcPr>
+            <w:tcW w:w="2181" w:type="dxa"/>
+            <w:vAlign w:val="center"/>
+          </w:tcPr>
+          <w:p>
+            <w:pPr>
+              <w:jc w:val="center"/>
+              <w:rPr>
+                <w:lang w:val="lt-LT"/>
+              </w:rPr>
+            </w:pPr>
+            <w:r>
+              <w:rPr>
+                <w:lang w:val="lt-LT"/>
+              </w:rPr>
+              <w:t xml:space="preserve">Prioritisation List: </w:t>
+            </w:r>
+          </w:p>
+          <w:p>
+            <w:pPr>
+              <w:jc w:val="center"/>
+              <w:rPr>
+                <w:b/>
+                <w:bCs/>
+                <w:lang w:val="lt-LT"/>
+              </w:rPr>
+            </w:pPr>
+          </w:p>
+        </w:tc>
+        <w:tc>
+          <w:tcPr>
+            <w:tcW w:w="2180" w:type="dxa"/>
+            <w:vAlign w:val="center"/>
+          </w:tcPr>
+          <w:p>
+            <w:pPr>
+              <w:jc w:val="center"/>
+            </w:pPr>
+            <w:r>
+              <w:t>Complexity</w:t>
+            </w:r>
+          </w:p>
+        </w:tc>
+        <w:tc>
+          <w:tcPr>
+            <w:tcW w:w="2181" w:type="dxa"/>
+            <w:vAlign w:val="center"/>
+          </w:tcPr>
+          <w:p>
+            <w:pPr>
+              <w:jc w:val="center"/>
+            </w:pPr>
+            <w:r>
+              <w:t>Business Importance</w:t>
+            </w:r>
+          </w:p>
+        </w:tc>
+        <w:tc>
+          <w:tcPr>
+            <w:tcW w:w="2174" w:type="dxa"/>
+            <w:vAlign w:val="center"/>
+          </w:tcPr>
+          <w:p>
+            <w:pPr>
+              <w:jc w:val="center"/>
+            </w:pPr>
+            <w:r>
+              <w:t>Score</w:t>
+            </w:r>
+          </w:p>
+        </w:tc>
+      </w:tr>
+      <w:tr>
+        <w:trPr>
+          <w:trHeight w:val="338"/>
+        </w:trPr>
+        <w:tc>
+          <w:tcPr>
+            <w:tcW w:w="2181" w:type="dxa"/>
+            <w:vAlign w:val="center"/>
+          </w:tcPr>
+          <w:p>
+            <w:pPr>
+              <w:rPr>
+                <w:lang w:val="lt-LT"/>
+              </w:rPr>
+            </w:pPr>
+          </w:p>
+          <w:p>
+            <w:pPr>
+              <w:widowControl w:val="0"/>
+              <w:numPr>
+                <w:ilvl w:val="0"/>
+                <w:numId w:val="7"/>
+              </w:numPr>
+              <w:rPr>
+                <w:lang w:val="lt-LT"/>
+              </w:rPr>
+            </w:pPr>
+            <w:r>
+              <w:rPr>
+                <w:lang w:val="lt-LT"/>
+              </w:rPr>
+              <w:t xml:space="preserve">Create Sale </w:t>
+            </w:r>
+          </w:p>
+          <w:p>
+            <w:pPr>
+              <w:jc w:val="center"/>
+              <w:rPr>
+                <w:lang w:val="lt-LT"/>
+              </w:rPr>
+            </w:pPr>
+          </w:p>
+        </w:tc>
+        <w:tc>
+          <w:tcPr>
+            <w:tcW w:w="2180" w:type="dxa"/>
+            <w:vAlign w:val="center"/>
+          </w:tcPr>
+          <w:p>
+            <w:pPr>
+              <w:jc w:val="center"/>
+            </w:pPr>
+            <w:r>
+              <w:t>5</w:t>
+            </w:r>
+          </w:p>
+        </w:tc>
+        <w:tc>
+          <w:tcPr>
+            <w:tcW w:w="2181" w:type="dxa"/>
+            <w:vAlign w:val="center"/>
+          </w:tcPr>
+          <w:p>
+            <w:pPr>
+              <w:jc w:val="center"/>
+            </w:pPr>
+            <w:r>
+              <w:t>6</w:t>
+            </w:r>
+          </w:p>
+        </w:tc>
+        <w:tc>
+          <w:tcPr>
+            <w:tcW w:w="2174" w:type="dxa"/>
+            <w:vAlign w:val="center"/>
+          </w:tcPr>
+          <w:p>
+            <w:pPr>
+              <w:jc w:val="center"/>
+            </w:pPr>
+            <w:r>
+              <w:t>30</w:t>
+            </w:r>
+          </w:p>
+        </w:tc>
+      </w:tr>
+      <w:tr>
+        <w:trPr>
+          <w:trHeight w:val="338"/>
+        </w:trPr>
+        <w:tc>
+          <w:tcPr>
+            <w:tcW w:w="2181" w:type="dxa"/>
+            <w:vAlign w:val="center"/>
+          </w:tcPr>
+          <w:p>
+            <w:pPr>
+              <w:widowControl w:val="0"/>
+              <w:numPr>
+                <w:ilvl w:val="0"/>
+                <w:numId w:val="7"/>
+              </w:numPr>
+              <w:rPr>
+                <w:lang w:val="lt-LT"/>
+              </w:rPr>
+            </w:pPr>
+            <w:r>
+              <w:rPr>
+                <w:lang w:val="lt-LT"/>
+              </w:rPr>
+              <w:t>Register Payment/ Send Invoice</w:t>
+            </w:r>
+          </w:p>
+          <w:p>
+            <w:pPr>
+              <w:jc w:val="center"/>
+              <w:rPr>
+                <w:lang w:val="lt-LT"/>
+              </w:rPr>
+            </w:pPr>
+          </w:p>
+        </w:tc>
+        <w:tc>
+          <w:tcPr>
+            <w:tcW w:w="2180" w:type="dxa"/>
+            <w:vAlign w:val="center"/>
+          </w:tcPr>
+          <w:p>
+            <w:pPr>
+              <w:jc w:val="center"/>
+            </w:pPr>
+            <w:r>
+              <w:t>4</w:t>
+            </w:r>
+          </w:p>
+        </w:tc>
+        <w:tc>
+          <w:tcPr>
+            <w:tcW w:w="2181" w:type="dxa"/>
+            <w:vAlign w:val="center"/>
+          </w:tcPr>
+          <w:p>
+            <w:pPr>
+              <w:jc w:val="center"/>
+            </w:pPr>
+            <w:r>
+              <w:t>5</w:t>
+            </w:r>
+          </w:p>
+        </w:tc>
+        <w:tc>
+          <w:tcPr>
+            <w:tcW w:w="2174" w:type="dxa"/>
+            <w:vAlign w:val="center"/>
+          </w:tcPr>
+          <w:p>
+            <w:pPr>
+              <w:jc w:val="center"/>
+            </w:pPr>
+            <w:r>
+              <w:t>20</w:t>
+            </w:r>
+          </w:p>
+        </w:tc>
+      </w:tr>
+      <w:tr>
+        <w:trPr>
+          <w:trHeight w:val="338"/>
+        </w:trPr>
+        <w:tc>
+          <w:tcPr>
+            <w:tcW w:w="2181" w:type="dxa"/>
+            <w:vAlign w:val="center"/>
+          </w:tcPr>
+          <w:p>
+            <w:pPr>
+              <w:widowControl w:val="0"/>
+              <w:numPr>
+                <w:ilvl w:val="0"/>
+                <w:numId w:val="7"/>
+              </w:numPr>
+            </w:pPr>
+            <w:r>
+              <w:rPr>
+                <w:lang w:val="lt-LT"/>
+              </w:rPr>
+              <w:t>Item CRUD</w:t>
+            </w:r>
+          </w:p>
+          <w:p>
+            <w:pPr>
+              <w:jc w:val="center"/>
+              <w:rPr>
+                <w:lang w:val="lt-LT"/>
+              </w:rPr>
+            </w:pPr>
+          </w:p>
+        </w:tc>
+        <w:tc>
+          <w:tcPr>
+            <w:tcW w:w="2180" w:type="dxa"/>
+            <w:vAlign w:val="center"/>
+          </w:tcPr>
+          <w:p>
+            <w:pPr>
+              <w:jc w:val="center"/>
+            </w:pPr>
+            <w:r>
+              <w:t>2</w:t>
+            </w:r>
+          </w:p>
+        </w:tc>
+        <w:tc>
+          <w:tcPr>
+            <w:tcW w:w="2181" w:type="dxa"/>
+            <w:vAlign w:val="center"/>
+          </w:tcPr>
+          <w:p>
+            <w:pPr>
+              <w:jc w:val="center"/>
+            </w:pPr>
+            <w:r>
+              <w:t>5</w:t>
+            </w:r>
+          </w:p>
+        </w:tc>
+        <w:tc>
+          <w:tcPr>
+            <w:tcW w:w="2174" w:type="dxa"/>
+            <w:vAlign w:val="center"/>
+          </w:tcPr>
+          <w:p>
+            <w:pPr>
+              <w:jc w:val="center"/>
+            </w:pPr>
+            <w:r>
+              <w:t>10</w:t>
+            </w:r>
+          </w:p>
+        </w:tc>
+      </w:tr>
+      <w:tr>
+        <w:trPr>
+          <w:trHeight w:val="892"/>
+        </w:trPr>
+        <w:tc>
+          <w:tcPr>
+            <w:tcW w:w="2181" w:type="dxa"/>
+            <w:vAlign w:val="center"/>
+          </w:tcPr>
+          <w:p>
+            <w:pPr>
+              <w:widowControl w:val="0"/>
+              <w:numPr>
+                <w:ilvl w:val="0"/>
+                <w:numId w:val="7"/>
+              </w:numPr>
+            </w:pPr>
+            <w:r>
+              <w:rPr>
+                <w:lang w:val="lt-LT"/>
+              </w:rPr>
+              <w:t>Customer</w:t>
+            </w:r>
+            <w:r>
+              <w:t xml:space="preserve"> </w:t>
+            </w:r>
+            <w:r>
+              <w:rPr>
+                <w:lang w:val="lt-LT"/>
+              </w:rPr>
+              <w:t>CRUD</w:t>
+            </w:r>
+          </w:p>
+          <w:p>
+            <w:pPr>
+              <w:jc w:val="center"/>
+              <w:rPr>
+                <w:lang w:val="lt-LT"/>
+              </w:rPr>
+            </w:pPr>
+          </w:p>
+        </w:tc>
+        <w:tc>
+          <w:tcPr>
+            <w:tcW w:w="2180" w:type="dxa"/>
+            <w:vAlign w:val="center"/>
+          </w:tcPr>
+          <w:p>
+            <w:pPr>
+              <w:jc w:val="center"/>
+            </w:pPr>
+            <w:r>
+              <w:t>2</w:t>
+            </w:r>
+          </w:p>
+        </w:tc>
+        <w:tc>
+          <w:tcPr>
+            <w:tcW w:w="2181" w:type="dxa"/>
+            <w:vAlign w:val="center"/>
+          </w:tcPr>
+          <w:p>
+            <w:pPr>
+              <w:jc w:val="center"/>
+            </w:pPr>
+            <w:r>
+              <w:t>5</w:t>
+            </w:r>
+          </w:p>
+        </w:tc>
+        <w:tc>
+          <w:tcPr>
+            <w:tcW w:w="2174" w:type="dxa"/>
+            <w:vAlign w:val="center"/>
+          </w:tcPr>
+          <w:p>
+            <w:pPr>
+              <w:jc w:val="center"/>
+            </w:pPr>
+            <w:r>
+              <w:t>10</w:t>
+            </w:r>
+          </w:p>
+        </w:tc>
+      </w:tr>
+      <w:tr>
+        <w:trPr>
+          <w:trHeight w:val="338"/>
+        </w:trPr>
+        <w:tc>
+          <w:tcPr>
+            <w:tcW w:w="2181" w:type="dxa"/>
+            <w:vAlign w:val="center"/>
+          </w:tcPr>
+          <w:p>
+            <w:pPr>
+              <w:widowControl w:val="0"/>
+              <w:numPr>
+                <w:ilvl w:val="0"/>
+                <w:numId w:val="7"/>
+              </w:numPr>
+            </w:pPr>
+            <w:r>
+              <w:rPr>
+                <w:lang w:val="lt-LT"/>
+              </w:rPr>
+              <w:t>Employee</w:t>
+            </w:r>
+            <w:r>
+              <w:t xml:space="preserve"> </w:t>
+            </w:r>
+            <w:r>
+              <w:rPr>
+                <w:lang w:val="lt-LT"/>
+              </w:rPr>
+              <w:t>CRUD</w:t>
+            </w:r>
+          </w:p>
+          <w:p>
+            <w:pPr>
+              <w:jc w:val="center"/>
+              <w:rPr>
+                <w:lang w:val="lt-LT"/>
+              </w:rPr>
+            </w:pPr>
+          </w:p>
+        </w:tc>
+        <w:tc>
+          <w:tcPr>
+            <w:tcW w:w="2180" w:type="dxa"/>
+            <w:vAlign w:val="center"/>
+          </w:tcPr>
+          <w:p>
+            <w:pPr>
+              <w:jc w:val="center"/>
+            </w:pPr>
+            <w:r>
+              <w:t>2</w:t>
+            </w:r>
+          </w:p>
+        </w:tc>
+        <w:tc>
+          <w:tcPr>
+            <w:tcW w:w="2181" w:type="dxa"/>
+            <w:vAlign w:val="center"/>
+          </w:tcPr>
+          <w:p>
+            <w:pPr>
+              <w:jc w:val="center"/>
+            </w:pPr>
+            <w:r>
+              <w:t>5</w:t>
+            </w:r>
+          </w:p>
+        </w:tc>
+        <w:tc>
+          <w:tcPr>
+            <w:tcW w:w="2174" w:type="dxa"/>
+            <w:vAlign w:val="center"/>
+          </w:tcPr>
+          <w:p>
+            <w:pPr>
+              <w:jc w:val="center"/>
+            </w:pPr>
+            <w:r>
+              <w:t>10</w:t>
+            </w:r>
+          </w:p>
+        </w:tc>
+      </w:tr>
+      <w:tr>
+        <w:trPr>
+          <w:trHeight w:val="338"/>
+        </w:trPr>
+        <w:tc>
+          <w:tcPr>
+            <w:tcW w:w="2181" w:type="dxa"/>
+            <w:vAlign w:val="center"/>
+          </w:tcPr>
+          <w:p>
+            <w:pPr>
+              <w:widowControl w:val="0"/>
+              <w:numPr>
+                <w:ilvl w:val="0"/>
+                <w:numId w:val="7"/>
+              </w:numPr>
+            </w:pPr>
+            <w:r>
+              <w:rPr>
+                <w:lang w:val="lt-LT"/>
+              </w:rPr>
+              <w:t xml:space="preserve">Get Location </w:t>
+            </w:r>
+          </w:p>
+          <w:p>
+            <w:pPr>
+              <w:jc w:val="center"/>
+              <w:rPr>
+                <w:lang w:val="lt-LT"/>
+              </w:rPr>
+            </w:pPr>
+          </w:p>
+        </w:tc>
+        <w:tc>
+          <w:tcPr>
+            <w:tcW w:w="2180" w:type="dxa"/>
+            <w:vAlign w:val="center"/>
+          </w:tcPr>
+          <w:p>
+            <w:pPr>
+              <w:jc w:val="center"/>
+            </w:pPr>
+            <w:r>
+              <w:t>5</w:t>
+            </w:r>
+          </w:p>
+        </w:tc>
+        <w:tc>
+          <w:tcPr>
+            <w:tcW w:w="2181" w:type="dxa"/>
+            <w:vAlign w:val="center"/>
+          </w:tcPr>
+          <w:p>
+            <w:pPr>
+              <w:jc w:val="center"/>
+            </w:pPr>
+            <w:r>
+              <w:t>2</w:t>
+            </w:r>
+          </w:p>
+        </w:tc>
+        <w:tc>
+          <w:tcPr>
+            <w:tcW w:w="2174" w:type="dxa"/>
+            <w:vAlign w:val="center"/>
+          </w:tcPr>
+          <w:p>
+            <w:pPr>
+              <w:jc w:val="center"/>
+            </w:pPr>
+            <w:r>
+              <w:t>10</w:t>
+            </w:r>
+          </w:p>
+        </w:tc>
+      </w:tr>
+      <w:tr>
+        <w:trPr>
+          <w:trHeight w:val="338"/>
+        </w:trPr>
+        <w:tc>
+          <w:tcPr>
+            <w:tcW w:w="2181" w:type="dxa"/>
+            <w:vAlign w:val="center"/>
+          </w:tcPr>
+          <w:p>
+            <w:pPr>
+              <w:widowControl w:val="0"/>
+              <w:numPr>
+                <w:ilvl w:val="0"/>
+                <w:numId w:val="7"/>
+              </w:numPr>
+            </w:pPr>
+            <w:r>
+              <w:rPr>
+                <w:lang w:val="lt-LT"/>
+              </w:rPr>
+              <w:t>Pack Order</w:t>
+            </w:r>
+          </w:p>
+          <w:p>
+            <w:pPr>
+              <w:jc w:val="center"/>
+              <w:rPr>
+                <w:lang w:val="lt-LT"/>
+              </w:rPr>
+            </w:pPr>
+          </w:p>
+        </w:tc>
+        <w:tc>
+          <w:tcPr>
+            <w:tcW w:w="2180" w:type="dxa"/>
+            <w:vAlign w:val="center"/>
+          </w:tcPr>
+          <w:p>
+            <w:pPr>
+              <w:jc w:val="center"/>
+            </w:pPr>
+            <w:r>
+              <w:t>3</w:t>
+            </w:r>
+          </w:p>
+        </w:tc>
+        <w:tc>
+          <w:tcPr>
+            <w:tcW w:w="2181" w:type="dxa"/>
+            <w:vAlign w:val="center"/>
+          </w:tcPr>
+          <w:p>
+            <w:pPr>
+              <w:jc w:val="center"/>
+            </w:pPr>
+            <w:r>
+              <w:t>3</w:t>
+            </w:r>
+          </w:p>
+        </w:tc>
+        <w:tc>
+          <w:tcPr>
+            <w:tcW w:w="2174" w:type="dxa"/>
+            <w:vAlign w:val="center"/>
+          </w:tcPr>
+          <w:p>
+            <w:pPr>
+              <w:jc w:val="center"/>
+            </w:pPr>
+            <w:r>
+              <w:t>9</w:t>
+            </w:r>
+          </w:p>
+        </w:tc>
+      </w:tr>
+      <w:tr>
+        <w:trPr>
+          <w:trHeight w:val="313"/>
+        </w:trPr>
+        <w:tc>
+          <w:tcPr>
+            <w:tcW w:w="2181" w:type="dxa"/>
+            <w:vAlign w:val="center"/>
+          </w:tcPr>
+          <w:p>
+            <w:pPr>
+              <w:widowControl w:val="0"/>
+              <w:numPr>
+                <w:ilvl w:val="0"/>
+                <w:numId w:val="7"/>
+              </w:numPr>
+            </w:pPr>
+            <w:r>
+              <w:rPr>
+                <w:lang w:val="lt-LT"/>
+              </w:rPr>
+              <w:t>Send Order</w:t>
+            </w:r>
+          </w:p>
+          <w:p>
+            <w:pPr>
+              <w:jc w:val="center"/>
+              <w:rPr>
+                <w:lang w:val="lt-LT"/>
+              </w:rPr>
+            </w:pPr>
+          </w:p>
+        </w:tc>
+        <w:tc>
+          <w:tcPr>
+            <w:tcW w:w="2180" w:type="dxa"/>
+            <w:vAlign w:val="center"/>
+          </w:tcPr>
+          <w:p>
+            <w:pPr>
+              <w:jc w:val="center"/>
+            </w:pPr>
+            <w:r>
+              <w:t>3</w:t>
+            </w:r>
+          </w:p>
+        </w:tc>
+        <w:tc>
+          <w:tcPr>
+            <w:tcW w:w="2181" w:type="dxa"/>
+            <w:vAlign w:val="center"/>
+          </w:tcPr>
+          <w:p>
+            <w:pPr>
+              <w:jc w:val="center"/>
+            </w:pPr>
+            <w:r>
+              <w:t>3</w:t>
+            </w:r>
+          </w:p>
+        </w:tc>
+        <w:tc>
+          <w:tcPr>
+            <w:tcW w:w="2174" w:type="dxa"/>
+            <w:vAlign w:val="center"/>
+          </w:tcPr>
+          <w:p>
+            <w:pPr>
+              <w:jc w:val="center"/>
+            </w:pPr>
+            <w:r>
+              <w:t>9</w:t>
+            </w:r>
+          </w:p>
+        </w:tc>
+      </w:tr>
+      <w:tr>
+        <w:trPr>
+          <w:trHeight w:val="338"/>
+        </w:trPr>
+        <w:tc>
+          <w:tcPr>
+            <w:tcW w:w="2181" w:type="dxa"/>
+            <w:vAlign w:val="center"/>
+          </w:tcPr>
+          <w:p>
+            <w:pPr>
+              <w:widowControl w:val="0"/>
+              <w:numPr>
+                <w:ilvl w:val="0"/>
+                <w:numId w:val="7"/>
+              </w:numPr>
+            </w:pPr>
+            <w:r>
+              <w:rPr>
+                <w:lang w:val="lt-LT"/>
+              </w:rPr>
+              <w:t>Purchase</w:t>
+            </w:r>
+            <w:r>
+              <w:t xml:space="preserve"> </w:t>
+            </w:r>
+          </w:p>
+          <w:p>
+            <w:pPr>
+              <w:jc w:val="center"/>
+              <w:rPr>
+                <w:lang w:val="lt-LT"/>
+              </w:rPr>
+            </w:pPr>
+          </w:p>
+        </w:tc>
+        <w:tc>
+          <w:tcPr>
+            <w:tcW w:w="2180" w:type="dxa"/>
+            <w:vAlign w:val="center"/>
+          </w:tcPr>
+          <w:p>
+            <w:pPr>
+              <w:jc w:val="center"/>
+            </w:pPr>
+            <w:r>
+              <w:t>4</w:t>
+            </w:r>
+          </w:p>
+        </w:tc>
+        <w:tc>
+          <w:tcPr>
+            <w:tcW w:w="2181" w:type="dxa"/>
+            <w:vAlign w:val="center"/>
+          </w:tcPr>
+          <w:p>
+            <w:pPr>
+              <w:jc w:val="center"/>
+            </w:pPr>
+            <w:r>
+              <w:t>2</w:t>
+            </w:r>
+          </w:p>
+        </w:tc>
+        <w:tc>
+          <w:tcPr>
+            <w:tcW w:w="2174" w:type="dxa"/>
+            <w:vAlign w:val="center"/>
+          </w:tcPr>
+          <w:p>
+            <w:pPr>
+              <w:jc w:val="center"/>
+            </w:pPr>
+            <w:r>
+              <w:t>8</w:t>
+            </w:r>
+          </w:p>
+        </w:tc>
+      </w:tr>
+      <w:tr>
+        <w:trPr>
+          <w:trHeight w:val="338"/>
+        </w:trPr>
+        <w:tc>
+          <w:tcPr>
+            <w:tcW w:w="2181" w:type="dxa"/>
+            <w:vAlign w:val="center"/>
+          </w:tcPr>
+          <w:p>
+            <w:pPr>
+              <w:widowControl w:val="0"/>
+              <w:numPr>
+                <w:ilvl w:val="0"/>
+                <w:numId w:val="7"/>
+              </w:numPr>
+            </w:pPr>
+            <w:r>
+              <w:t>S</w:t>
+            </w:r>
+            <w:r>
+              <w:rPr>
+                <w:lang w:val="lt-LT"/>
+              </w:rPr>
+              <w:t>uppliers CRUD</w:t>
+            </w:r>
+          </w:p>
+          <w:p>
+            <w:pPr>
+              <w:jc w:val="center"/>
+              <w:rPr>
+                <w:lang w:val="lt-LT"/>
+              </w:rPr>
+            </w:pPr>
+          </w:p>
+        </w:tc>
+        <w:tc>
+          <w:tcPr>
+            <w:tcW w:w="2180" w:type="dxa"/>
+            <w:vAlign w:val="center"/>
+          </w:tcPr>
+          <w:p>
+            <w:pPr>
+              <w:jc w:val="center"/>
+            </w:pPr>
+            <w:r>
+              <w:t>3</w:t>
+            </w:r>
+          </w:p>
+        </w:tc>
+        <w:tc>
+          <w:tcPr>
+            <w:tcW w:w="2181" w:type="dxa"/>
+            <w:vAlign w:val="center"/>
+          </w:tcPr>
+          <w:p>
+            <w:pPr>
+              <w:jc w:val="center"/>
+            </w:pPr>
+            <w:r>
+              <w:t>2</w:t>
+            </w:r>
+          </w:p>
+        </w:tc>
+        <w:tc>
+          <w:tcPr>
+            <w:tcW w:w="2174" w:type="dxa"/>
+            <w:vAlign w:val="center"/>
+          </w:tcPr>
+          <w:p>
+            <w:pPr>
+              <w:jc w:val="center"/>
+            </w:pPr>
+            <w:r>
+              <w:t>6</w:t>
+            </w:r>
+          </w:p>
+        </w:tc>
+      </w:tr>
+      <w:tr>
+        <w:trPr>
+          <w:trHeight w:val="348"/>
+        </w:trPr>
+        <w:tc>
+          <w:tcPr>
+            <w:tcW w:w="2181" w:type="dxa"/>
+            <w:vAlign w:val="center"/>
+          </w:tcPr>
+          <w:p>
+            <w:pPr>
+              <w:widowControl w:val="0"/>
+              <w:numPr>
+                <w:ilvl w:val="0"/>
+                <w:numId w:val="7"/>
+              </w:numPr>
+            </w:pPr>
+            <w:r>
+              <w:rPr>
+                <w:lang w:val="lt-LT"/>
+              </w:rPr>
+              <w:t xml:space="preserve">Create Statistics </w:t>
+            </w:r>
+          </w:p>
+          <w:p>
+            <w:pPr>
+              <w:jc w:val="center"/>
+              <w:rPr>
+                <w:lang w:val="lt-LT"/>
+              </w:rPr>
+            </w:pPr>
+          </w:p>
+        </w:tc>
+        <w:tc>
+          <w:tcPr>
+            <w:tcW w:w="2180" w:type="dxa"/>
+            <w:vAlign w:val="center"/>
+          </w:tcPr>
+          <w:p>
+            <w:pPr>
+              <w:jc w:val="center"/>
+            </w:pPr>
+            <w:r>
+              <w:t>6</w:t>
+            </w:r>
+          </w:p>
+        </w:tc>
+        <w:tc>
+          <w:tcPr>
+            <w:tcW w:w="2181" w:type="dxa"/>
+            <w:vAlign w:val="center"/>
+          </w:tcPr>
+          <w:p>
+            <w:pPr>
+              <w:jc w:val="center"/>
+            </w:pPr>
+            <w:r>
+              <w:t>1</w:t>
+            </w:r>
+          </w:p>
+        </w:tc>
+        <w:tc>
+          <w:tcPr>
+            <w:tcW w:w="2174" w:type="dxa"/>
+            <w:vAlign w:val="center"/>
+          </w:tcPr>
+          <w:p>
+            <w:pPr>
+              <w:jc w:val="center"/>
+            </w:pPr>
+            <w:r>
+              <w:t>6</w:t>
+            </w:r>
+          </w:p>
+        </w:tc>
+      </w:tr>
+    </w:tbl>
+    <w:p>
+      <w:pPr>
+        <w:rPr>
+          <w:b/>
+        </w:rPr>
+      </w:pPr>
+    </w:p>
+    <w:p>
+      <w:r>
+        <w:t xml:space="preserve">Out prioritization list consists of two criteria complexity and business importance. Both of these are rewarded with six points each for maximum significance and going lower the less easy or crucial the use case is. After that the numbers are multiplied and the score is received which decides the use cases place in the prioritization list. If there are use cases with the same score, they are put in the order that is best for programming. </w:t>
+      </w:r>
+    </w:p>
+    <w:p>
+      <w:pPr>
+        <w:spacing w:after="200" w:line="276" w:lineRule="auto"/>
+        <w:rPr>
+          <w:b/>
+        </w:rPr>
+      </w:pPr>
+      <w:r>
+        <w:rPr>
+          <w:b/>
+        </w:rPr>
+        <w:br w:type="page"/>
+      </w:r>
+    </w:p>
+    <w:p>
+      <w:pPr>
+        <w:pStyle w:val="Heading2"/>
+      </w:pPr>
+      <w:bookmarkStart w:id="40" w:name="_Toc420344912"/>
+      <w:r>
+        <w:lastRenderedPageBreak/>
+        <w:t>- Domain model-</w:t>
+      </w:r>
+      <w:bookmarkEnd w:id="40"/>
+    </w:p>
+    <w:p>
+      <w:pPr>
+        <w:rPr>
+          <w:b/>
+        </w:rPr>
+      </w:pPr>
+    </w:p>
+    <w:p>
+      <w:pPr>
+        <w:jc w:val="center"/>
+      </w:pPr>
+      <w:r>
+        <w:rPr>
+          <w:noProof/>
+        </w:rPr>
+        <w:drawing>
+          <wp:inline distT="0" distB="0" distL="0" distR="0" wp14:anchorId="408FD8D4" wp14:editId="697E1581">
+            <wp:extent cx="5621387" cy="2419350"/>
+            <wp:effectExtent l="0" t="0" r="0" b="0"/>
+            <wp:docPr id="12" name="Picture 12" descr="http://i.gyazo.com/76db5df8addb8105542c86635625d5ba.png"/>
+            <wp:cNvGraphicFramePr>
+              <a:graphicFrameLocks xmlns:a="http://schemas.openxmlformats.org/drawingml/2006/main" noChangeAspect="1"/>
+            </wp:cNvGraphicFramePr>
+            <a:graphic xmlns:a="http://schemas.openxmlformats.org/drawingml/2006/main">
+              <a:graphicData uri="http://schemas.openxmlformats.org/drawingml/2006/picture">
+                <pic:pic xmlns:pic="http://schemas.openxmlformats.org/drawingml/2006/picture">
+                  <pic:nvPicPr>
+                    <pic:cNvPr id="0" name="Picture 5" descr="http://i.gyazo.com/76db5df8addb8105542c86635625d5ba.png"/>
+                    <pic:cNvPicPr>
+                      <a:picLocks noChangeAspect="1" noChangeArrowheads="1"/>
+                    </pic:cNvPicPr>
+                  </pic:nvPicPr>
+                  <pic:blipFill>
+                    <a:blip r:embed="rId24">
+                      <a:extLst>
+                        <a:ext uri="{28A0092B-C50C-407E-A947-70E740481C1C}">
+                          <a14:useLocalDpi xmlns:a14="http://schemas.microsoft.com/office/drawing/2010/main" val="0"/>
+                        </a:ext>
+                      </a:extLst>
+                    </a:blip>
+                    <a:srcRect/>
+                    <a:stretch>
+                      <a:fillRect/>
+                    </a:stretch>
+                  </pic:blipFill>
+                  <pic:spPr bwMode="auto">
+                    <a:xfrm>
+                      <a:off x="0" y="0"/>
+                      <a:ext cx="5640336" cy="2427505"/>
+                    </a:xfrm>
+                    <a:prstGeom prst="rect">
+                      <a:avLst/>
+                    </a:prstGeom>
+                    <a:noFill/>
+                    <a:ln>
+                      <a:noFill/>
+                    </a:ln>
+                  </pic:spPr>
+                </pic:pic>
+              </a:graphicData>
+            </a:graphic>
+          </wp:inline>
+        </w:drawing>
+      </w:r>
+    </w:p>
+    <w:p>
+      <w:r>
+        <w:t xml:space="preserve">In Employee there is a </w:t>
+      </w:r>
+      <w:proofErr w:type="spellStart"/>
+      <w:r>
+        <w:t>person_id</w:t>
+      </w:r>
+      <w:proofErr w:type="spellEnd"/>
+      <w:r>
+        <w:t xml:space="preserve"> which represents a personal identification number which each person in Lithuania has. It is similar to Denmark’s </w:t>
+      </w:r>
+      <w:proofErr w:type="spellStart"/>
+      <w:proofErr w:type="gramStart"/>
+      <w:r>
+        <w:t>cpr</w:t>
+      </w:r>
+      <w:proofErr w:type="spellEnd"/>
+      <w:proofErr w:type="gramEnd"/>
+      <w:r>
+        <w:t xml:space="preserve"> number, however, there it is called Personal Code. </w:t>
+      </w:r>
+    </w:p>
+    <w:p/>
+    <w:p>
+      <w:r>
+        <w:t xml:space="preserve">The Customer has no such field because </w:t>
+      </w:r>
+      <w:proofErr w:type="spellStart"/>
+      <w:r>
+        <w:t>Entafarma</w:t>
+      </w:r>
+      <w:proofErr w:type="spellEnd"/>
+      <w:r>
+        <w:t xml:space="preserve"> deals with other companies. That is why the name attribute there also works as a unique identifier. </w:t>
+      </w:r>
+    </w:p>
+    <w:p/>
+    <w:p>
+      <w:r>
+        <w:t xml:space="preserve">In the Sale class we have an attribute called discount. It is used to give customers who have spent a certain amount of money at </w:t>
+      </w:r>
+      <w:proofErr w:type="spellStart"/>
+      <w:r>
+        <w:t>Entafarma</w:t>
+      </w:r>
+      <w:proofErr w:type="spellEnd"/>
+      <w:r>
+        <w:t xml:space="preserve">, a discount. The other fields in the Sale class, besides the </w:t>
+      </w:r>
+      <w:proofErr w:type="spellStart"/>
+      <w:r>
+        <w:t>saleNr</w:t>
+      </w:r>
+      <w:proofErr w:type="spellEnd"/>
+      <w:r>
+        <w:t xml:space="preserve">, are set to null on the creation and only when the actions attributed to them are made, these fields are updated by a worker. </w:t>
+      </w:r>
+    </w:p>
+    <w:p/>
+    <w:p>
+      <w:r>
+        <w:t xml:space="preserve">Multiplicity between Sale and Invoice is zero to one because the sale is created first and only then the invoice. </w:t>
+      </w:r>
+    </w:p>
+    <w:p/>
+    <w:p>
+      <w:proofErr w:type="spellStart"/>
+      <w:r>
+        <w:t>SaleLine</w:t>
+      </w:r>
+      <w:proofErr w:type="spellEnd"/>
+      <w:r>
+        <w:t xml:space="preserve"> contains the quantity of items and the price of one. This is required to know at what price the products were sold since the amount in the Item class can be changed a couple of times through the year. </w:t>
+      </w:r>
+    </w:p>
+    <w:p/>
+    <w:p>
+      <w:r>
+        <w:t xml:space="preserve">Items have a unique identifier barcode. They also have stock to know when there’s a need to resupply. </w:t>
+      </w:r>
+      <w:proofErr w:type="spellStart"/>
+      <w:proofErr w:type="gramStart"/>
+      <w:r>
+        <w:t>itemType</w:t>
+      </w:r>
+      <w:proofErr w:type="spellEnd"/>
+      <w:proofErr w:type="gramEnd"/>
+      <w:r>
+        <w:t xml:space="preserve"> is to show whether the item is liquid or pills while category describes the purpose of the medicine - vitamins, antibiotics, etc. </w:t>
+      </w:r>
+    </w:p>
+    <w:p/>
+    <w:p>
+      <w:r>
+        <w:t xml:space="preserve">The company has one huge warehouse so there’s a need for Location class to find everything without wasting time searching every time. To make this as efficient as possible the company made it that on one shelf, only one type of items </w:t>
+      </w:r>
+      <w:proofErr w:type="gramStart"/>
+      <w:r>
+        <w:t>are</w:t>
+      </w:r>
+      <w:proofErr w:type="gramEnd"/>
+      <w:r>
+        <w:t xml:space="preserve"> stored even if it isn’t filled up. However, if there are more items of the same type than the shelf can hold, they are reserved another one. This is shown in the multiplicity. </w:t>
+      </w:r>
+    </w:p>
+    <w:p/>
+    <w:p>
+      <w:proofErr w:type="spellStart"/>
+      <w:r>
+        <w:t>PurchaseLine</w:t>
+      </w:r>
+      <w:proofErr w:type="spellEnd"/>
+      <w:r>
+        <w:t xml:space="preserve"> is similar to </w:t>
+      </w:r>
+      <w:proofErr w:type="spellStart"/>
+      <w:r>
+        <w:t>SaleLine</w:t>
+      </w:r>
+      <w:proofErr w:type="spellEnd"/>
+      <w:r>
+        <w:t xml:space="preserve"> just for buying items instead of selling them. </w:t>
+      </w:r>
+    </w:p>
+    <w:p/>
+    <w:p>
+      <w:r>
+        <w:t xml:space="preserve">Purchase has the dates of when the order was placed and when received to be able to tell how quickly the items are delivered. </w:t>
+      </w:r>
+    </w:p>
+    <w:p/>
+    <w:p>
+      <w:r>
+        <w:t>In the Suppliers there is a field called active. It can be TRUE or FALSE depending whether the company still orders from that particular place or no.</w:t>
+      </w:r>
+      <w:r>
+        <w:t xml:space="preserve"> </w:t>
+      </w:r>
+    </w:p>
+    <w:p/>
+    <w:p>
+      <w:pPr>
+        <w:spacing w:after="200" w:line="276" w:lineRule="auto"/>
+        <w:rPr>
+          <w:b/>
+        </w:rPr>
+      </w:pPr>
+      <w:r>
+        <w:rPr>
+          <w:b/>
+        </w:rPr>
+        <w:br w:type="page"/>
+      </w:r>
+    </w:p>
+    <w:p>
+      <w:pPr>
+        <w:pStyle w:val="Heading2"/>
+      </w:pPr>
+      <w:bookmarkStart w:id="41" w:name="_Toc420344913"/>
+      <w:r>
+        <w:lastRenderedPageBreak/>
+        <w:t>- Create sale fully dressed –</w:t>
+      </w:r>
+      <w:bookmarkEnd w:id="41"/>
+    </w:p>
+    <w:p>
+      <w:pPr>
+        <w:rPr>
+          <w:b/>
+        </w:rPr>
+      </w:pPr>
+    </w:p>
+    <w:tbl>
+      <w:tblPr>
+        <w:tblW w:w="8460" w:type="dxa"/>
+        <w:tblBorders>
+          <w:top w:val="single" w:sz="4" w:space="0" w:color="auto"/>
+          <w:left w:val="single" w:sz="4" w:space="0" w:color="auto"/>
+          <w:bottom w:val="single" w:sz="4" w:space="0" w:color="auto"/>
+          <w:right w:val="single" w:sz="4" w:space="0" w:color="auto"/>
+          <w:insideH w:val="single" w:sz="4" w:space="0" w:color="auto"/>
+          <w:insideV w:val="single" w:sz="4" w:space="0" w:color="auto"/>
+        </w:tblBorders>
+        <w:tblLayout w:type="fixed"/>
+        <w:tblLook w:val="04A0" w:firstRow="1" w:lastRow="0" w:firstColumn="1" w:lastColumn="0" w:noHBand="0" w:noVBand="1"/>
+      </w:tblPr>
+      <w:tblGrid>
+        <w:gridCol w:w="4230"/>
+        <w:gridCol w:w="2115"/>
+        <w:gridCol w:w="2115"/>
+      </w:tblGrid>
+      <w:tr>
+        <w:trPr>
+          <w:trHeight w:val="389"/>
+        </w:trPr>
+        <w:tc>
+          <w:tcPr>
+            <w:tcW w:w="4230" w:type="dxa"/>
+          </w:tcPr>
+          <w:p>
+            <w:r>
+              <w:t>Use case name</w:t>
+            </w:r>
+          </w:p>
+        </w:tc>
+        <w:tc>
+          <w:tcPr>
+            <w:tcW w:w="4230" w:type="dxa"/>
+            <w:gridSpan w:val="2"/>
+          </w:tcPr>
+          <w:p>
+            <w:proofErr w:type="spellStart"/>
+            <w:r>
+              <w:t>createSale</w:t>
+            </w:r>
+            <w:proofErr w:type="spellEnd"/>
+          </w:p>
+        </w:tc>
+      </w:tr>
+      <w:tr>
+        <w:trPr>
+          <w:trHeight w:val="389"/>
+        </w:trPr>
+        <w:tc>
+          <w:tcPr>
+            <w:tcW w:w="4230" w:type="dxa"/>
+          </w:tcPr>
+          <w:p>
+            <w:r>
+              <w:t>Actors</w:t>
+            </w:r>
+          </w:p>
+        </w:tc>
+        <w:tc>
+          <w:tcPr>
+            <w:tcW w:w="4230" w:type="dxa"/>
+            <w:gridSpan w:val="2"/>
+          </w:tcPr>
+          <w:p>
+            <w:r>
+              <w:t>Cashier</w:t>
+            </w:r>
+          </w:p>
+        </w:tc>
+      </w:tr>
+      <w:tr>
+        <w:trPr>
+          <w:trHeight w:val="389"/>
+        </w:trPr>
+        <w:tc>
+          <w:tcPr>
+            <w:tcW w:w="4230" w:type="dxa"/>
+          </w:tcPr>
+          <w:p>
+            <w:r>
+              <w:t>Pre-conditions</w:t>
+            </w:r>
+          </w:p>
+        </w:tc>
+        <w:tc>
+          <w:tcPr>
+            <w:tcW w:w="4230" w:type="dxa"/>
+            <w:gridSpan w:val="2"/>
+          </w:tcPr>
+          <w:p>
+            <w:r>
+              <w:t>Customer and Item(s) has to exist in the system, Employee is logged in</w:t>
+            </w:r>
+          </w:p>
+        </w:tc>
+      </w:tr>
+      <w:tr>
+        <w:trPr>
+          <w:trHeight w:val="389"/>
+        </w:trPr>
+        <w:tc>
+          <w:tcPr>
+            <w:tcW w:w="4230" w:type="dxa"/>
+          </w:tcPr>
+          <w:p>
+            <w:r>
+              <w:t>Post-conditions</w:t>
+            </w:r>
+          </w:p>
+        </w:tc>
+        <w:tc>
+          <w:tcPr>
+            <w:tcW w:w="4230" w:type="dxa"/>
+            <w:gridSpan w:val="2"/>
+          </w:tcPr>
+          <w:p>
+            <w:r>
+              <w:t>Sale is registered in the system</w:t>
+            </w:r>
+          </w:p>
+        </w:tc>
+      </w:tr>
+      <w:tr>
+        <w:trPr>
+          <w:trHeight w:val="389"/>
+        </w:trPr>
+        <w:tc>
+          <w:tcPr>
+            <w:tcW w:w="4230" w:type="dxa"/>
+          </w:tcPr>
+          <w:p>
+            <w:r>
+              <w:t>Frequency</w:t>
+            </w:r>
+          </w:p>
+        </w:tc>
+        <w:tc>
+          <w:tcPr>
+            <w:tcW w:w="4230" w:type="dxa"/>
+            <w:gridSpan w:val="2"/>
+          </w:tcPr>
+          <w:p>
+            <w:r>
+              <w:t>As many times as needed</w:t>
+            </w:r>
+          </w:p>
+        </w:tc>
+      </w:tr>
+      <w:tr>
+        <w:trPr>
+          <w:trHeight w:val="389"/>
+        </w:trPr>
+        <w:tc>
+          <w:tcPr>
+            <w:tcW w:w="4230" w:type="dxa"/>
+          </w:tcPr>
+          <w:p>
+            <w:r>
+              <w:t>Main Success Scenario</w:t>
+            </w:r>
+          </w:p>
+        </w:tc>
+        <w:tc>
+          <w:tcPr>
+            <w:tcW w:w="2115" w:type="dxa"/>
+          </w:tcPr>
+          <w:p>
+            <w:r>
+              <w:t>1. Cashier types in the customer’s name to start the sale.</w:t>
+            </w:r>
+          </w:p>
+        </w:tc>
+        <w:tc>
+          <w:tcPr>
+            <w:tcW w:w="2115" w:type="dxa"/>
+          </w:tcPr>
+          <w:p>
+            <w:r>
+              <w:t>2. The system asks for an item’s barcode and quantity.</w:t>
+            </w:r>
+          </w:p>
+        </w:tc>
+      </w:tr>
+      <w:tr>
+        <w:trPr>
+          <w:trHeight w:val="389"/>
+        </w:trPr>
+        <w:tc>
+          <w:tcPr>
+            <w:tcW w:w="4230" w:type="dxa"/>
+          </w:tcPr>
+          <w:p/>
+        </w:tc>
+        <w:tc>
+          <w:tcPr>
+            <w:tcW w:w="2115" w:type="dxa"/>
+          </w:tcPr>
+          <w:p>
+            <w:r>
+              <w:t>3. Cashier types in the product’s name</w:t>
+            </w:r>
+            <w:proofErr w:type="gramStart"/>
+            <w:r>
+              <w:t>,  quantity</w:t>
+            </w:r>
+            <w:proofErr w:type="gramEnd"/>
+            <w:r>
+              <w:t xml:space="preserve"> and the same attributes of all the products the customer wants to buy.</w:t>
+            </w:r>
+          </w:p>
+          <w:p/>
+        </w:tc>
+        <w:tc>
+          <w:tcPr>
+            <w:tcW w:w="2115" w:type="dxa"/>
+          </w:tcPr>
+          <w:p>
+            <w:r>
+              <w:t xml:space="preserve">4. The system shows the price of each product purchased and updates total amount. </w:t>
+            </w:r>
+          </w:p>
+        </w:tc>
+      </w:tr>
+      <w:tr>
+        <w:trPr>
+          <w:trHeight w:val="786"/>
+        </w:trPr>
+        <w:tc>
+          <w:tcPr>
+            <w:tcW w:w="4230" w:type="dxa"/>
+          </w:tcPr>
+          <w:p/>
+        </w:tc>
+        <w:tc>
+          <w:tcPr>
+            <w:tcW w:w="2115" w:type="dxa"/>
+          </w:tcPr>
+          <w:p>
+            <w:r>
+              <w:t>5. Cashier clicks that all items were added</w:t>
+            </w:r>
+          </w:p>
+        </w:tc>
+        <w:tc>
+          <w:tcPr>
+            <w:tcW w:w="2115" w:type="dxa"/>
+          </w:tcPr>
+          <w:p>
+            <w:r>
+              <w:t>6. The system asks for the payment</w:t>
+            </w:r>
+          </w:p>
+        </w:tc>
+      </w:tr>
+      <w:tr>
+        <w:trPr>
+          <w:trHeight w:val="516"/>
+        </w:trPr>
+        <w:tc>
+          <w:tcPr>
+            <w:tcW w:w="4230" w:type="dxa"/>
+          </w:tcPr>
+          <w:p/>
+        </w:tc>
+        <w:tc>
+          <w:tcPr>
+            <w:tcW w:w="2115" w:type="dxa"/>
+          </w:tcPr>
+          <w:p>
+            <w:r>
+              <w:t xml:space="preserve">7. Cashier chooses the payment type </w:t>
+            </w:r>
+          </w:p>
+        </w:tc>
+        <w:tc>
+          <w:tcPr>
+            <w:tcW w:w="2115" w:type="dxa"/>
+          </w:tcPr>
+          <w:p>
+            <w:r>
+              <w:t xml:space="preserve">8 The system shows that the sale has ended </w:t>
+            </w:r>
+          </w:p>
+        </w:tc>
+      </w:tr>
+      <w:tr>
+        <w:trPr>
+          <w:trHeight w:val="782"/>
+        </w:trPr>
+        <w:tc>
+          <w:tcPr>
+            <w:tcW w:w="4230" w:type="dxa"/>
+          </w:tcPr>
+          <w:p>
+            <w:r>
+              <w:t>Alternate Flows</w:t>
+            </w:r>
+          </w:p>
+        </w:tc>
+        <w:tc>
+          <w:tcPr>
+            <w:tcW w:w="4230" w:type="dxa"/>
+            <w:gridSpan w:val="2"/>
+          </w:tcPr>
+          <w:p>
+            <w:r>
+              <w:t>1a. The customer doesn’t exist in the system</w:t>
+            </w:r>
+          </w:p>
+          <w:p>
+            <w:r>
+              <w:t>3a. The product with that name doesn’t exist</w:t>
+            </w:r>
+          </w:p>
+          <w:p>
+            <w:r>
+              <w:t>3b. The product with that name is out of stock</w:t>
+            </w:r>
+          </w:p>
+        </w:tc>
+      </w:tr>
+    </w:tbl>
+    <w:p>
+      <w:pPr>
+        <w:rPr>
+          <w:b/>
+        </w:rPr>
+      </w:pPr>
+    </w:p>
+    <w:p>
+      <w:pPr>
+        <w:rPr>
+          <w:b/>
+        </w:rPr>
+      </w:pPr>
+    </w:p>
+    <w:p>
+      <w:r>
+        <w:t>This is where everything is explained regarding the creating a sale operation. All the conditions, possible scenarios and alternative flows with assumptions of what could go wrong are enlisted here.</w:t>
+      </w:r>
+    </w:p>
+    <w:p>
+      <w:pPr>
+        <w:spacing w:after="200" w:line="276" w:lineRule="auto"/>
+      </w:pPr>
+      <w:r>
+        <w:br w:type="page"/>
+      </w:r>
+    </w:p>
+    <w:p>
+      <w:pPr>
+        <w:pStyle w:val="Heading2"/>
+      </w:pPr>
+      <w:bookmarkStart w:id="42" w:name="_Toc420344914"/>
+      <w:r>
+        <w:lastRenderedPageBreak/>
+        <w:t>- Create sale communication diagram –</w:t>
+      </w:r>
+      <w:bookmarkEnd w:id="42"/>
+    </w:p>
+    <w:p>
+      <w:pPr>
+        <w:rPr>
+          <w:b/>
+        </w:rPr>
+      </w:pPr>
+    </w:p>
+    <w:p>
+      <w:pPr>
+        <w:rPr>
+          <w:b/>
+        </w:rPr>
+      </w:pPr>
+      <w:r>
+        <w:rPr>
+          <w:noProof/>
+        </w:rPr>
+        <w:drawing>
+          <wp:inline distT="0" distB="0" distL="0" distR="0">
+            <wp:extent cx="6218227" cy="3952875"/>
+            <wp:effectExtent l="0" t="0" r="0" b="0"/>
+            <wp:docPr id="13" name="Picture 13" descr="http://i.gyazo.com/4198dee658ccd05190f30edf2840bfc8.png"/>
+            <wp:cNvGraphicFramePr>
+              <a:graphicFrameLocks xmlns:a="http://schemas.openxmlformats.org/drawingml/2006/main" noChangeAspect="1"/>
+            </wp:cNvGraphicFramePr>
+            <a:graphic xmlns:a="http://schemas.openxmlformats.org/drawingml/2006/main">
+              <a:graphicData uri="http://schemas.openxmlformats.org/drawingml/2006/picture">
+                <pic:pic xmlns:pic="http://schemas.openxmlformats.org/drawingml/2006/picture">
+                  <pic:nvPicPr>
+                    <pic:cNvPr id="0" name="Picture 7" descr="http://i.gyazo.com/4198dee658ccd05190f30edf2840bfc8.png"/>
+                    <pic:cNvPicPr>
+                      <a:picLocks noChangeAspect="1" noChangeArrowheads="1"/>
+                    </pic:cNvPicPr>
+                  </pic:nvPicPr>
+                  <pic:blipFill>
+                    <a:blip r:embed="rId25">
+                      <a:extLst>
+                        <a:ext uri="{28A0092B-C50C-407E-A947-70E740481C1C}">
+                          <a14:useLocalDpi xmlns:a14="http://schemas.microsoft.com/office/drawing/2010/main" val="0"/>
+                        </a:ext>
+                      </a:extLst>
+                    </a:blip>
+                    <a:srcRect/>
+                    <a:stretch>
+                      <a:fillRect/>
+                    </a:stretch>
+                  </pic:blipFill>
+                  <pic:spPr bwMode="auto">
+                    <a:xfrm>
+                      <a:off x="0" y="0"/>
+                      <a:ext cx="6218227" cy="3952875"/>
+                    </a:xfrm>
+                    <a:prstGeom prst="rect">
+                      <a:avLst/>
+                    </a:prstGeom>
+                    <a:noFill/>
+                    <a:ln>
+                      <a:noFill/>
+                    </a:ln>
+                  </pic:spPr>
+                </pic:pic>
+              </a:graphicData>
+            </a:graphic>
+          </wp:inline>
+        </w:drawing>
+      </w:r>
+    </w:p>
+    <w:p>
+      <w:r>
+        <w:t xml:space="preserve">This is the communication diagram of create sale which models the interactions between objects in terms of sequenced messages. It represents a combination of information taken from Class, </w:t>
+      </w:r>
+      <w:proofErr w:type="spellStart"/>
+      <w:r>
+        <w:t>Seqyence</w:t>
+      </w:r>
+      <w:proofErr w:type="spellEnd"/>
+      <w:r>
+        <w:t xml:space="preserve"> and Use Case diagrams describing both the static structure and dynamic behavior of our system. </w:t>
+      </w:r>
+    </w:p>
+    <w:p>
+      <w:pPr>
+        <w:spacing w:after="200" w:line="276" w:lineRule="auto"/>
+      </w:pPr>
+      <w:r>
+        <w:br w:type="page"/>
+      </w:r>
+    </w:p>
+    <w:p>
+      <w:pPr>
+        <w:rPr>
+          <w:b/>
+        </w:rPr>
+      </w:pPr>
+      <w:r>
+        <w:rPr>
+          <w:b/>
+        </w:rPr>
+        <w:lastRenderedPageBreak/>
+        <w:t>- Relational model –</w:t>
+      </w:r>
+    </w:p>
+    <w:p>
+      <w:pPr>
+        <w:rPr>
+          <w:b/>
+        </w:rPr>
+      </w:pPr>
+    </w:p>
+    <w:p>
+      <w:pPr>
+        <w:jc w:val="center"/>
+        <w:rPr>
+          <w:b/>
+        </w:rPr>
+      </w:pPr>
+      <w:r>
+        <w:rPr>
+          <w:noProof/>
+        </w:rPr>
+        <w:drawing>
+          <wp:inline distT="0" distB="0" distL="0" distR="0">
+            <wp:extent cx="6487488" cy="3667125"/>
+            <wp:effectExtent l="0" t="0" r="8890" b="0"/>
+            <wp:docPr id="14" name="Picture 14" descr="http://i.gyazo.com/7c9b98ff6486c46aae4e2023d5d71a7f.png"/>
+            <wp:cNvGraphicFramePr>
+              <a:graphicFrameLocks xmlns:a="http://schemas.openxmlformats.org/drawingml/2006/main" noChangeAspect="1"/>
+            </wp:cNvGraphicFramePr>
+            <a:graphic xmlns:a="http://schemas.openxmlformats.org/drawingml/2006/main">
+              <a:graphicData uri="http://schemas.openxmlformats.org/drawingml/2006/picture">
+                <pic:pic xmlns:pic="http://schemas.openxmlformats.org/drawingml/2006/picture">
+                  <pic:nvPicPr>
+                    <pic:cNvPr id="0" name="Picture 1" descr="http://i.gyazo.com/7c9b98ff6486c46aae4e2023d5d71a7f.png"/>
+                    <pic:cNvPicPr>
+                      <a:picLocks noChangeAspect="1" noChangeArrowheads="1"/>
+                    </pic:cNvPicPr>
+                  </pic:nvPicPr>
+                  <pic:blipFill>
+                    <a:blip r:embed="rId26">
+                      <a:extLst>
+                        <a:ext uri="{28A0092B-C50C-407E-A947-70E740481C1C}">
+                          <a14:useLocalDpi xmlns:a14="http://schemas.microsoft.com/office/drawing/2010/main" val="0"/>
+                        </a:ext>
+                      </a:extLst>
+                    </a:blip>
+                    <a:srcRect/>
+                    <a:stretch>
+                      <a:fillRect/>
+                    </a:stretch>
+                  </pic:blipFill>
+                  <pic:spPr bwMode="auto">
+                    <a:xfrm>
+                      <a:off x="0" y="0"/>
+                      <a:ext cx="6487488" cy="3667125"/>
+                    </a:xfrm>
+                    <a:prstGeom prst="rect">
+                      <a:avLst/>
+                    </a:prstGeom>
+                    <a:noFill/>
+                    <a:ln>
+                      <a:noFill/>
+                    </a:ln>
+                  </pic:spPr>
+                </pic:pic>
+              </a:graphicData>
+            </a:graphic>
+          </wp:inline>
+        </w:drawing>
+      </w:r>
+    </w:p>
+    <w:p>
+      <w:r>
+        <w:t>This is the relational model in regards of the connection to the database.</w:t>
+      </w:r>
+      <w:r>
+        <w:t xml:space="preserve"> It should be explained that quite a few attributes have their own respective </w:t>
+      </w:r>
+      <w:proofErr w:type="gramStart"/>
+      <w:r>
+        <w:t>id’s</w:t>
+      </w:r>
+      <w:proofErr w:type="gramEnd"/>
+      <w:r>
+        <w:t>. The main reasoning behind that is that it makes making changes and updating everything way easier due to the fact that you do not</w:t>
+      </w:r>
+      <w:bookmarkStart w:id="43" w:name="_GoBack"/>
+      <w:bookmarkEnd w:id="43"/>
+      <w:r>
+        <w:t xml:space="preserve"> have to edit the rest of the tables. It is way more efficient and practical this way.</w:t>
+      </w:r>
     </w:p>
     <w:sectPr>
       <w:pgSz w:w="12240" w:h="15840"/>
@@ -5679,7 +8217,7 @@
             <w:bCs/>
             <w:noProof/>
           </w:rPr>
-          <w:t>2</w:t>
+          <w:t>22</w:t>
         </w:r>
         <w:r>
           <w:rPr>
@@ -6188,6 +8726,18 @@
     </w:lvl>
   </w:abstractNum>
   <w:abstractNum w:abstractNumId="4">
+    <w:nsid w:val="55488757"/>
+    <w:multiLevelType w:val="singleLevel"/>
+    <w:tmpl w:val="55488757"/>
+    <w:lvl w:ilvl="0">
+      <w:start w:val="1"/>
+      <w:numFmt w:val="decimal"/>
+      <w:suff w:val="space"/>
+      <w:lvlText w:val="%1."/>
+      <w:lvlJc w:val="left"/>
+    </w:lvl>
+  </w:abstractNum>
+  <w:abstractNum w:abstractNumId="5">
     <w:nsid w:val="61D035F7"/>
     <w:multiLevelType w:val="hybridMultilevel"/>
     <w:tmpl w:val="4C00048A"/>
@@ -6300,7 +8850,7 @@
       </w:rPr>
     </w:lvl>
   </w:abstractNum>
-  <w:abstractNum w:abstractNumId="5">
+  <w:abstractNum w:abstractNumId="6">
     <w:nsid w:val="6D4674CB"/>
     <w:multiLevelType w:val="hybridMultilevel"/>
     <w:tmpl w:val="7A4088E6"/>
@@ -6420,7 +8970,7 @@
     <w:abstractNumId w:val="2"/>
   </w:num>
   <w:num w:numId="3">
-    <w:abstractNumId w:val="5"/>
+    <w:abstractNumId w:val="6"/>
   </w:num>
   <w:num w:numId="4">
     <w:abstractNumId w:val="0"/>
@@ -6429,6 +8979,9 @@
     <w:abstractNumId w:val="3"/>
   </w:num>
   <w:num w:numId="6">
+    <w:abstractNumId w:val="5"/>
+  </w:num>
+  <w:num w:numId="7">
     <w:abstractNumId w:val="4"/>
   </w:num>
 </w:numbering>
@@ -7856,7 +10409,7 @@
 </file>
 
 <file path=customXml/itemProps1.xml><?xml version="1.0" encoding="utf-8"?>
-<ds:datastoreItem xmlns:ds="http://schemas.openxmlformats.org/officeDocument/2006/customXml" ds:itemID="{E0E4874B-CF20-45DD-8A02-D45AF1C6FCF5}">
+<ds:datastoreItem xmlns:ds="http://schemas.openxmlformats.org/officeDocument/2006/customXml" ds:itemID="{187FD9B2-B959-4F28-B8F6-930E2F2D7A7E}">
   <ds:schemaRefs>
     <ds:schemaRef ds:uri="http://schemas.openxmlformats.org/officeDocument/2006/bibliography"/>
   </ds:schemaRefs>

</xml_diff>

<commit_message>
Added more sys dev, formating edits.
Few descriptions left.
</commit_message>
<xml_diff>
--- a/report/Final Exam Project REPORT.docx
+++ b/report/Final Exam Project REPORT.docx
@@ -529,12 +529,16 @@
               <w:bCs w:val="0"/>
               <w:smallCaps w:val="0"/>
               <w:noProof/>
+              <w:sz w:val="20"/>
+              <w:szCs w:val="20"/>
             </w:rPr>
           </w:pPr>
           <w:r>
             <w:rPr>
               <w:rFonts w:eastAsiaTheme="minorEastAsia" w:cstheme="minorBidi"/>
               <w:smallCaps w:val="0"/>
+              <w:sz w:val="20"/>
+              <w:szCs w:val="20"/>
               <w:lang w:eastAsia="ja-JP"/>
             </w:rPr>
             <w:fldChar w:fldCharType="begin"/>
@@ -543,6 +547,8 @@
             <w:rPr>
               <w:rFonts w:eastAsiaTheme="minorEastAsia" w:cstheme="minorBidi"/>
               <w:smallCaps w:val="0"/>
+              <w:sz w:val="20"/>
+              <w:szCs w:val="20"/>
               <w:lang w:eastAsia="ja-JP"/>
             </w:rPr>
             <w:instrText xml:space="preserve"> TOC \o "1-5" \h \z \u </w:instrText>
@@ -551,15 +557,19 @@
             <w:rPr>
               <w:rFonts w:eastAsiaTheme="minorEastAsia" w:cstheme="minorBidi"/>
               <w:smallCaps w:val="0"/>
+              <w:sz w:val="20"/>
+              <w:szCs w:val="20"/>
               <w:lang w:eastAsia="ja-JP"/>
             </w:rPr>
             <w:fldChar w:fldCharType="separate"/>
           </w:r>
-          <w:hyperlink w:anchor="_Toc420344887" w:history="1">
+          <w:hyperlink w:anchor="_Toc420405672" w:history="1">
             <w:r>
               <w:rPr>
                 <w:rStyle w:val="Hyperlink"/>
                 <w:noProof/>
+                <w:sz w:val="20"/>
+                <w:szCs w:val="20"/>
               </w:rPr>
               <w:t>- Project introduction -</w:t>
             </w:r>
@@ -567,6 +577,8 @@
               <w:rPr>
                 <w:noProof/>
                 <w:webHidden/>
+                <w:sz w:val="20"/>
+                <w:szCs w:val="20"/>
               </w:rPr>
               <w:tab/>
             </w:r>
@@ -574,6 +586,8 @@
               <w:rPr>
                 <w:noProof/>
                 <w:webHidden/>
+                <w:sz w:val="20"/>
+                <w:szCs w:val="20"/>
               </w:rPr>
               <w:fldChar w:fldCharType="begin"/>
             </w:r>
@@ -581,19 +595,25 @@
               <w:rPr>
                 <w:noProof/>
                 <w:webHidden/>
-              </w:rPr>
-              <w:instrText xml:space="preserve"> PAGEREF _Toc420344887 \h </w:instrText>
-            </w:r>
-            <w:r>
-              <w:rPr>
-                <w:noProof/>
-                <w:webHidden/>
-              </w:rPr>
-            </w:r>
-            <w:r>
-              <w:rPr>
-                <w:noProof/>
-                <w:webHidden/>
+                <w:sz w:val="20"/>
+                <w:szCs w:val="20"/>
+              </w:rPr>
+              <w:instrText xml:space="preserve"> PAGEREF _Toc420405672 \h </w:instrText>
+            </w:r>
+            <w:r>
+              <w:rPr>
+                <w:noProof/>
+                <w:webHidden/>
+                <w:sz w:val="20"/>
+                <w:szCs w:val="20"/>
+              </w:rPr>
+            </w:r>
+            <w:r>
+              <w:rPr>
+                <w:noProof/>
+                <w:webHidden/>
+                <w:sz w:val="20"/>
+                <w:szCs w:val="20"/>
               </w:rPr>
               <w:fldChar w:fldCharType="separate"/>
             </w:r>
@@ -601,6 +621,8 @@
               <w:rPr>
                 <w:noProof/>
                 <w:webHidden/>
+                <w:sz w:val="20"/>
+                <w:szCs w:val="20"/>
               </w:rPr>
               <w:t>3</w:t>
             </w:r>
@@ -608,6 +630,8 @@
               <w:rPr>
                 <w:noProof/>
                 <w:webHidden/>
+                <w:sz w:val="20"/>
+                <w:szCs w:val="20"/>
               </w:rPr>
               <w:fldChar w:fldCharType="end"/>
             </w:r>
@@ -625,28 +649,27 @@
               <w:bCs w:val="0"/>
               <w:caps w:val="0"/>
               <w:noProof/>
+              <w:sz w:val="20"/>
+              <w:szCs w:val="20"/>
               <w:u w:val="none"/>
             </w:rPr>
           </w:pPr>
-          <w:hyperlink w:anchor="_Toc420344888" w:history="1">
+          <w:hyperlink w:anchor="_Toc420405673" w:history="1">
             <w:r>
               <w:rPr>
                 <w:rStyle w:val="Hyperlink"/>
                 <w:noProof/>
-              </w:rPr>
-              <w:t>Segment 1</w:t>
-            </w:r>
-            <w:r>
-              <w:rPr>
-                <w:rStyle w:val="Hyperlink"/>
-                <w:noProof/>
-              </w:rPr>
-              <w:t>: BUSINESS</w:t>
-            </w:r>
-            <w:r>
-              <w:rPr>
-                <w:noProof/>
-                <w:webHidden/>
+                <w:sz w:val="20"/>
+                <w:szCs w:val="20"/>
+              </w:rPr>
+              <w:t>Segment 1: business</w:t>
+            </w:r>
+            <w:r>
+              <w:rPr>
+                <w:noProof/>
+                <w:webHidden/>
+                <w:sz w:val="20"/>
+                <w:szCs w:val="20"/>
               </w:rPr>
               <w:tab/>
             </w:r>
@@ -654,6 +677,8 @@
               <w:rPr>
                 <w:noProof/>
                 <w:webHidden/>
+                <w:sz w:val="20"/>
+                <w:szCs w:val="20"/>
               </w:rPr>
               <w:fldChar w:fldCharType="begin"/>
             </w:r>
@@ -661,19 +686,25 @@
               <w:rPr>
                 <w:noProof/>
                 <w:webHidden/>
-              </w:rPr>
-              <w:instrText xml:space="preserve"> PAGEREF _Toc420344888 \h </w:instrText>
-            </w:r>
-            <w:r>
-              <w:rPr>
-                <w:noProof/>
-                <w:webHidden/>
-              </w:rPr>
-            </w:r>
-            <w:r>
-              <w:rPr>
-                <w:noProof/>
-                <w:webHidden/>
+                <w:sz w:val="20"/>
+                <w:szCs w:val="20"/>
+              </w:rPr>
+              <w:instrText xml:space="preserve"> PAGEREF _Toc420405673 \h </w:instrText>
+            </w:r>
+            <w:r>
+              <w:rPr>
+                <w:noProof/>
+                <w:webHidden/>
+                <w:sz w:val="20"/>
+                <w:szCs w:val="20"/>
+              </w:rPr>
+            </w:r>
+            <w:r>
+              <w:rPr>
+                <w:noProof/>
+                <w:webHidden/>
+                <w:sz w:val="20"/>
+                <w:szCs w:val="20"/>
               </w:rPr>
               <w:fldChar w:fldCharType="separate"/>
             </w:r>
@@ -681,6 +712,8 @@
               <w:rPr>
                 <w:noProof/>
                 <w:webHidden/>
+                <w:sz w:val="20"/>
+                <w:szCs w:val="20"/>
               </w:rPr>
               <w:t>4</w:t>
             </w:r>
@@ -688,6 +721,8 @@
               <w:rPr>
                 <w:noProof/>
                 <w:webHidden/>
+                <w:sz w:val="20"/>
+                <w:szCs w:val="20"/>
               </w:rPr>
               <w:fldChar w:fldCharType="end"/>
             </w:r>
@@ -705,13 +740,17 @@
               <w:bCs w:val="0"/>
               <w:smallCaps w:val="0"/>
               <w:noProof/>
+              <w:sz w:val="20"/>
+              <w:szCs w:val="20"/>
             </w:rPr>
           </w:pPr>
-          <w:hyperlink w:anchor="_Toc420344890" w:history="1">
+          <w:hyperlink w:anchor="_Toc420405675" w:history="1">
             <w:r>
               <w:rPr>
                 <w:rStyle w:val="Hyperlink"/>
                 <w:noProof/>
+                <w:sz w:val="20"/>
+                <w:szCs w:val="20"/>
               </w:rPr>
               <w:t>- Organizational Structure -</w:t>
             </w:r>
@@ -719,6 +758,8 @@
               <w:rPr>
                 <w:noProof/>
                 <w:webHidden/>
+                <w:sz w:val="20"/>
+                <w:szCs w:val="20"/>
               </w:rPr>
               <w:tab/>
             </w:r>
@@ -726,6 +767,8 @@
               <w:rPr>
                 <w:noProof/>
                 <w:webHidden/>
+                <w:sz w:val="20"/>
+                <w:szCs w:val="20"/>
               </w:rPr>
               <w:fldChar w:fldCharType="begin"/>
             </w:r>
@@ -733,19 +776,25 @@
               <w:rPr>
                 <w:noProof/>
                 <w:webHidden/>
-              </w:rPr>
-              <w:instrText xml:space="preserve"> PAGEREF _Toc420344890 \h </w:instrText>
-            </w:r>
-            <w:r>
-              <w:rPr>
-                <w:noProof/>
-                <w:webHidden/>
-              </w:rPr>
-            </w:r>
-            <w:r>
-              <w:rPr>
-                <w:noProof/>
-                <w:webHidden/>
+                <w:sz w:val="20"/>
+                <w:szCs w:val="20"/>
+              </w:rPr>
+              <w:instrText xml:space="preserve"> PAGEREF _Toc420405675 \h </w:instrText>
+            </w:r>
+            <w:r>
+              <w:rPr>
+                <w:noProof/>
+                <w:webHidden/>
+                <w:sz w:val="20"/>
+                <w:szCs w:val="20"/>
+              </w:rPr>
+            </w:r>
+            <w:r>
+              <w:rPr>
+                <w:noProof/>
+                <w:webHidden/>
+                <w:sz w:val="20"/>
+                <w:szCs w:val="20"/>
               </w:rPr>
               <w:fldChar w:fldCharType="separate"/>
             </w:r>
@@ -753,6 +802,8 @@
               <w:rPr>
                 <w:noProof/>
                 <w:webHidden/>
+                <w:sz w:val="20"/>
+                <w:szCs w:val="20"/>
               </w:rPr>
               <w:t>4</w:t>
             </w:r>
@@ -760,6 +811,8 @@
               <w:rPr>
                 <w:noProof/>
                 <w:webHidden/>
+                <w:sz w:val="20"/>
+                <w:szCs w:val="20"/>
               </w:rPr>
               <w:fldChar w:fldCharType="end"/>
             </w:r>
@@ -777,13 +830,17 @@
               <w:bCs w:val="0"/>
               <w:smallCaps w:val="0"/>
               <w:noProof/>
+              <w:sz w:val="20"/>
+              <w:szCs w:val="20"/>
             </w:rPr>
           </w:pPr>
-          <w:hyperlink w:anchor="_Toc420344891" w:history="1">
+          <w:hyperlink w:anchor="_Toc420405676" w:history="1">
             <w:r>
               <w:rPr>
                 <w:rStyle w:val="Hyperlink"/>
                 <w:noProof/>
+                <w:sz w:val="20"/>
+                <w:szCs w:val="20"/>
               </w:rPr>
               <w:t>- Evaluation of Organizational Structure and Problems -</w:t>
             </w:r>
@@ -791,6 +848,8 @@
               <w:rPr>
                 <w:noProof/>
                 <w:webHidden/>
+                <w:sz w:val="20"/>
+                <w:szCs w:val="20"/>
               </w:rPr>
               <w:tab/>
             </w:r>
@@ -798,6 +857,8 @@
               <w:rPr>
                 <w:noProof/>
                 <w:webHidden/>
+                <w:sz w:val="20"/>
+                <w:szCs w:val="20"/>
               </w:rPr>
               <w:fldChar w:fldCharType="begin"/>
             </w:r>
@@ -805,19 +866,25 @@
               <w:rPr>
                 <w:noProof/>
                 <w:webHidden/>
-              </w:rPr>
-              <w:instrText xml:space="preserve"> PAGEREF _Toc420344891 \h </w:instrText>
-            </w:r>
-            <w:r>
-              <w:rPr>
-                <w:noProof/>
-                <w:webHidden/>
-              </w:rPr>
-            </w:r>
-            <w:r>
-              <w:rPr>
-                <w:noProof/>
-                <w:webHidden/>
+                <w:sz w:val="20"/>
+                <w:szCs w:val="20"/>
+              </w:rPr>
+              <w:instrText xml:space="preserve"> PAGEREF _Toc420405676 \h </w:instrText>
+            </w:r>
+            <w:r>
+              <w:rPr>
+                <w:noProof/>
+                <w:webHidden/>
+                <w:sz w:val="20"/>
+                <w:szCs w:val="20"/>
+              </w:rPr>
+            </w:r>
+            <w:r>
+              <w:rPr>
+                <w:noProof/>
+                <w:webHidden/>
+                <w:sz w:val="20"/>
+                <w:szCs w:val="20"/>
               </w:rPr>
               <w:fldChar w:fldCharType="separate"/>
             </w:r>
@@ -825,6 +892,8 @@
               <w:rPr>
                 <w:noProof/>
                 <w:webHidden/>
+                <w:sz w:val="20"/>
+                <w:szCs w:val="20"/>
               </w:rPr>
               <w:t>6</w:t>
             </w:r>
@@ -832,6 +901,8 @@
               <w:rPr>
                 <w:noProof/>
                 <w:webHidden/>
+                <w:sz w:val="20"/>
+                <w:szCs w:val="20"/>
               </w:rPr>
               <w:fldChar w:fldCharType="end"/>
             </w:r>
@@ -849,13 +920,17 @@
               <w:bCs w:val="0"/>
               <w:smallCaps w:val="0"/>
               <w:noProof/>
+              <w:sz w:val="20"/>
+              <w:szCs w:val="20"/>
             </w:rPr>
           </w:pPr>
-          <w:hyperlink w:anchor="_Toc420344892" w:history="1">
+          <w:hyperlink w:anchor="_Toc420405677" w:history="1">
             <w:r>
               <w:rPr>
                 <w:rStyle w:val="Hyperlink"/>
                 <w:noProof/>
+                <w:sz w:val="20"/>
+                <w:szCs w:val="20"/>
               </w:rPr>
               <w:t>- Organizational culture -</w:t>
             </w:r>
@@ -863,6 +938,8 @@
               <w:rPr>
                 <w:noProof/>
                 <w:webHidden/>
+                <w:sz w:val="20"/>
+                <w:szCs w:val="20"/>
               </w:rPr>
               <w:tab/>
             </w:r>
@@ -870,6 +947,8 @@
               <w:rPr>
                 <w:noProof/>
                 <w:webHidden/>
+                <w:sz w:val="20"/>
+                <w:szCs w:val="20"/>
               </w:rPr>
               <w:fldChar w:fldCharType="begin"/>
             </w:r>
@@ -877,19 +956,25 @@
               <w:rPr>
                 <w:noProof/>
                 <w:webHidden/>
-              </w:rPr>
-              <w:instrText xml:space="preserve"> PAGEREF _Toc420344892 \h </w:instrText>
-            </w:r>
-            <w:r>
-              <w:rPr>
-                <w:noProof/>
-                <w:webHidden/>
-              </w:rPr>
-            </w:r>
-            <w:r>
-              <w:rPr>
-                <w:noProof/>
-                <w:webHidden/>
+                <w:sz w:val="20"/>
+                <w:szCs w:val="20"/>
+              </w:rPr>
+              <w:instrText xml:space="preserve"> PAGEREF _Toc420405677 \h </w:instrText>
+            </w:r>
+            <w:r>
+              <w:rPr>
+                <w:noProof/>
+                <w:webHidden/>
+                <w:sz w:val="20"/>
+                <w:szCs w:val="20"/>
+              </w:rPr>
+            </w:r>
+            <w:r>
+              <w:rPr>
+                <w:noProof/>
+                <w:webHidden/>
+                <w:sz w:val="20"/>
+                <w:szCs w:val="20"/>
               </w:rPr>
               <w:fldChar w:fldCharType="separate"/>
             </w:r>
@@ -897,6 +982,8 @@
               <w:rPr>
                 <w:noProof/>
                 <w:webHidden/>
+                <w:sz w:val="20"/>
+                <w:szCs w:val="20"/>
               </w:rPr>
               <w:t>7</w:t>
             </w:r>
@@ -904,6 +991,8 @@
               <w:rPr>
                 <w:noProof/>
                 <w:webHidden/>
+                <w:sz w:val="20"/>
+                <w:szCs w:val="20"/>
               </w:rPr>
               <w:fldChar w:fldCharType="end"/>
             </w:r>
@@ -921,13 +1010,17 @@
               <w:bCs w:val="0"/>
               <w:smallCaps w:val="0"/>
               <w:noProof/>
+              <w:sz w:val="20"/>
+              <w:szCs w:val="20"/>
             </w:rPr>
           </w:pPr>
-          <w:hyperlink w:anchor="_Toc420344893" w:history="1">
+          <w:hyperlink w:anchor="_Toc420405678" w:history="1">
             <w:r>
               <w:rPr>
                 <w:rStyle w:val="Hyperlink"/>
                 <w:noProof/>
+                <w:sz w:val="20"/>
+                <w:szCs w:val="20"/>
               </w:rPr>
               <w:t>- Stakeholder analysis -</w:t>
             </w:r>
@@ -935,6 +1028,8 @@
               <w:rPr>
                 <w:noProof/>
                 <w:webHidden/>
+                <w:sz w:val="20"/>
+                <w:szCs w:val="20"/>
               </w:rPr>
               <w:tab/>
             </w:r>
@@ -942,6 +1037,8 @@
               <w:rPr>
                 <w:noProof/>
                 <w:webHidden/>
+                <w:sz w:val="20"/>
+                <w:szCs w:val="20"/>
               </w:rPr>
               <w:fldChar w:fldCharType="begin"/>
             </w:r>
@@ -949,19 +1046,25 @@
               <w:rPr>
                 <w:noProof/>
                 <w:webHidden/>
-              </w:rPr>
-              <w:instrText xml:space="preserve"> PAGEREF _Toc420344893 \h </w:instrText>
-            </w:r>
-            <w:r>
-              <w:rPr>
-                <w:noProof/>
-                <w:webHidden/>
-              </w:rPr>
-            </w:r>
-            <w:r>
-              <w:rPr>
-                <w:noProof/>
-                <w:webHidden/>
+                <w:sz w:val="20"/>
+                <w:szCs w:val="20"/>
+              </w:rPr>
+              <w:instrText xml:space="preserve"> PAGEREF _Toc420405678 \h </w:instrText>
+            </w:r>
+            <w:r>
+              <w:rPr>
+                <w:noProof/>
+                <w:webHidden/>
+                <w:sz w:val="20"/>
+                <w:szCs w:val="20"/>
+              </w:rPr>
+            </w:r>
+            <w:r>
+              <w:rPr>
+                <w:noProof/>
+                <w:webHidden/>
+                <w:sz w:val="20"/>
+                <w:szCs w:val="20"/>
               </w:rPr>
               <w:fldChar w:fldCharType="separate"/>
             </w:r>
@@ -969,6 +1072,8 @@
               <w:rPr>
                 <w:noProof/>
                 <w:webHidden/>
+                <w:sz w:val="20"/>
+                <w:szCs w:val="20"/>
               </w:rPr>
               <w:t>8</w:t>
             </w:r>
@@ -976,6 +1081,8 @@
               <w:rPr>
                 <w:noProof/>
                 <w:webHidden/>
+                <w:sz w:val="20"/>
+                <w:szCs w:val="20"/>
               </w:rPr>
               <w:fldChar w:fldCharType="end"/>
             </w:r>
@@ -993,13 +1100,17 @@
               <w:bCs w:val="0"/>
               <w:smallCaps w:val="0"/>
               <w:noProof/>
+              <w:sz w:val="20"/>
+              <w:szCs w:val="20"/>
             </w:rPr>
           </w:pPr>
-          <w:hyperlink w:anchor="_Toc420344894" w:history="1">
+          <w:hyperlink w:anchor="_Toc420405679" w:history="1">
             <w:r>
               <w:rPr>
                 <w:rStyle w:val="Hyperlink"/>
                 <w:noProof/>
+                <w:sz w:val="20"/>
+                <w:szCs w:val="20"/>
               </w:rPr>
               <w:t>- Financial position -</w:t>
             </w:r>
@@ -1007,6 +1118,8 @@
               <w:rPr>
                 <w:noProof/>
                 <w:webHidden/>
+                <w:sz w:val="20"/>
+                <w:szCs w:val="20"/>
               </w:rPr>
               <w:tab/>
             </w:r>
@@ -1014,6 +1127,8 @@
               <w:rPr>
                 <w:noProof/>
                 <w:webHidden/>
+                <w:sz w:val="20"/>
+                <w:szCs w:val="20"/>
               </w:rPr>
               <w:fldChar w:fldCharType="begin"/>
             </w:r>
@@ -1021,19 +1136,25 @@
               <w:rPr>
                 <w:noProof/>
                 <w:webHidden/>
-              </w:rPr>
-              <w:instrText xml:space="preserve"> PAGEREF _Toc420344894 \h </w:instrText>
-            </w:r>
-            <w:r>
-              <w:rPr>
-                <w:noProof/>
-                <w:webHidden/>
-              </w:rPr>
-            </w:r>
-            <w:r>
-              <w:rPr>
-                <w:noProof/>
-                <w:webHidden/>
+                <w:sz w:val="20"/>
+                <w:szCs w:val="20"/>
+              </w:rPr>
+              <w:instrText xml:space="preserve"> PAGEREF _Toc420405679 \h </w:instrText>
+            </w:r>
+            <w:r>
+              <w:rPr>
+                <w:noProof/>
+                <w:webHidden/>
+                <w:sz w:val="20"/>
+                <w:szCs w:val="20"/>
+              </w:rPr>
+            </w:r>
+            <w:r>
+              <w:rPr>
+                <w:noProof/>
+                <w:webHidden/>
+                <w:sz w:val="20"/>
+                <w:szCs w:val="20"/>
               </w:rPr>
               <w:fldChar w:fldCharType="separate"/>
             </w:r>
@@ -1041,6 +1162,8 @@
               <w:rPr>
                 <w:noProof/>
                 <w:webHidden/>
+                <w:sz w:val="20"/>
+                <w:szCs w:val="20"/>
               </w:rPr>
               <w:t>9</w:t>
             </w:r>
@@ -1048,6 +1171,8 @@
               <w:rPr>
                 <w:noProof/>
                 <w:webHidden/>
+                <w:sz w:val="20"/>
+                <w:szCs w:val="20"/>
               </w:rPr>
               <w:fldChar w:fldCharType="end"/>
             </w:r>
@@ -1065,13 +1190,17 @@
               <w:bCs w:val="0"/>
               <w:smallCaps w:val="0"/>
               <w:noProof/>
+              <w:sz w:val="20"/>
+              <w:szCs w:val="20"/>
             </w:rPr>
           </w:pPr>
-          <w:hyperlink w:anchor="_Toc420344895" w:history="1">
+          <w:hyperlink w:anchor="_Toc420405680" w:history="1">
             <w:r>
               <w:rPr>
                 <w:rStyle w:val="Hyperlink"/>
                 <w:noProof/>
+                <w:sz w:val="20"/>
+                <w:szCs w:val="20"/>
               </w:rPr>
               <w:t>- SWOT Analysis -</w:t>
             </w:r>
@@ -1079,6 +1208,8 @@
               <w:rPr>
                 <w:noProof/>
                 <w:webHidden/>
+                <w:sz w:val="20"/>
+                <w:szCs w:val="20"/>
               </w:rPr>
               <w:tab/>
             </w:r>
@@ -1086,6 +1217,8 @@
               <w:rPr>
                 <w:noProof/>
                 <w:webHidden/>
+                <w:sz w:val="20"/>
+                <w:szCs w:val="20"/>
               </w:rPr>
               <w:fldChar w:fldCharType="begin"/>
             </w:r>
@@ -1093,19 +1226,25 @@
               <w:rPr>
                 <w:noProof/>
                 <w:webHidden/>
-              </w:rPr>
-              <w:instrText xml:space="preserve"> PAGEREF _Toc420344895 \h </w:instrText>
-            </w:r>
-            <w:r>
-              <w:rPr>
-                <w:noProof/>
-                <w:webHidden/>
-              </w:rPr>
-            </w:r>
-            <w:r>
-              <w:rPr>
-                <w:noProof/>
-                <w:webHidden/>
+                <w:sz w:val="20"/>
+                <w:szCs w:val="20"/>
+              </w:rPr>
+              <w:instrText xml:space="preserve"> PAGEREF _Toc420405680 \h </w:instrText>
+            </w:r>
+            <w:r>
+              <w:rPr>
+                <w:noProof/>
+                <w:webHidden/>
+                <w:sz w:val="20"/>
+                <w:szCs w:val="20"/>
+              </w:rPr>
+            </w:r>
+            <w:r>
+              <w:rPr>
+                <w:noProof/>
+                <w:webHidden/>
+                <w:sz w:val="20"/>
+                <w:szCs w:val="20"/>
               </w:rPr>
               <w:fldChar w:fldCharType="separate"/>
             </w:r>
@@ -1113,6 +1252,8 @@
               <w:rPr>
                 <w:noProof/>
                 <w:webHidden/>
+                <w:sz w:val="20"/>
+                <w:szCs w:val="20"/>
               </w:rPr>
               <w:t>10</w:t>
             </w:r>
@@ -1120,6 +1261,8 @@
               <w:rPr>
                 <w:noProof/>
                 <w:webHidden/>
+                <w:sz w:val="20"/>
+                <w:szCs w:val="20"/>
               </w:rPr>
               <w:fldChar w:fldCharType="end"/>
             </w:r>
@@ -1137,13 +1280,17 @@
               <w:bCs w:val="0"/>
               <w:smallCaps w:val="0"/>
               <w:noProof/>
+              <w:sz w:val="20"/>
+              <w:szCs w:val="20"/>
             </w:rPr>
           </w:pPr>
-          <w:hyperlink w:anchor="_Toc420344896" w:history="1">
+          <w:hyperlink w:anchor="_Toc420405681" w:history="1">
             <w:r>
               <w:rPr>
                 <w:rStyle w:val="Hyperlink"/>
                 <w:noProof/>
+                <w:sz w:val="20"/>
+                <w:szCs w:val="20"/>
               </w:rPr>
               <w:t>- Competitive situation -</w:t>
             </w:r>
@@ -1151,6 +1298,8 @@
               <w:rPr>
                 <w:noProof/>
                 <w:webHidden/>
+                <w:sz w:val="20"/>
+                <w:szCs w:val="20"/>
               </w:rPr>
               <w:tab/>
             </w:r>
@@ -1158,6 +1307,8 @@
               <w:rPr>
                 <w:noProof/>
                 <w:webHidden/>
+                <w:sz w:val="20"/>
+                <w:szCs w:val="20"/>
               </w:rPr>
               <w:fldChar w:fldCharType="begin"/>
             </w:r>
@@ -1165,19 +1316,25 @@
               <w:rPr>
                 <w:noProof/>
                 <w:webHidden/>
-              </w:rPr>
-              <w:instrText xml:space="preserve"> PAGEREF _Toc420344896 \h </w:instrText>
-            </w:r>
-            <w:r>
-              <w:rPr>
-                <w:noProof/>
-                <w:webHidden/>
-              </w:rPr>
-            </w:r>
-            <w:r>
-              <w:rPr>
-                <w:noProof/>
-                <w:webHidden/>
+                <w:sz w:val="20"/>
+                <w:szCs w:val="20"/>
+              </w:rPr>
+              <w:instrText xml:space="preserve"> PAGEREF _Toc420405681 \h </w:instrText>
+            </w:r>
+            <w:r>
+              <w:rPr>
+                <w:noProof/>
+                <w:webHidden/>
+                <w:sz w:val="20"/>
+                <w:szCs w:val="20"/>
+              </w:rPr>
+            </w:r>
+            <w:r>
+              <w:rPr>
+                <w:noProof/>
+                <w:webHidden/>
+                <w:sz w:val="20"/>
+                <w:szCs w:val="20"/>
               </w:rPr>
               <w:fldChar w:fldCharType="separate"/>
             </w:r>
@@ -1185,6 +1342,8 @@
               <w:rPr>
                 <w:noProof/>
                 <w:webHidden/>
+                <w:sz w:val="20"/>
+                <w:szCs w:val="20"/>
               </w:rPr>
               <w:t>11</w:t>
             </w:r>
@@ -1192,6 +1351,8 @@
               <w:rPr>
                 <w:noProof/>
                 <w:webHidden/>
+                <w:sz w:val="20"/>
+                <w:szCs w:val="20"/>
               </w:rPr>
               <w:fldChar w:fldCharType="end"/>
             </w:r>
@@ -1209,13 +1370,17 @@
               <w:bCs w:val="0"/>
               <w:smallCaps w:val="0"/>
               <w:noProof/>
+              <w:sz w:val="20"/>
+              <w:szCs w:val="20"/>
             </w:rPr>
           </w:pPr>
-          <w:hyperlink w:anchor="_Toc420344897" w:history="1">
+          <w:hyperlink w:anchor="_Toc420405682" w:history="1">
             <w:r>
               <w:rPr>
                 <w:rStyle w:val="Hyperlink"/>
                 <w:noProof/>
+                <w:sz w:val="20"/>
+                <w:szCs w:val="20"/>
               </w:rPr>
               <w:t>- Logistics, supply chain and value chain -</w:t>
             </w:r>
@@ -1223,6 +1388,8 @@
               <w:rPr>
                 <w:noProof/>
                 <w:webHidden/>
+                <w:sz w:val="20"/>
+                <w:szCs w:val="20"/>
               </w:rPr>
               <w:tab/>
             </w:r>
@@ -1230,6 +1397,8 @@
               <w:rPr>
                 <w:noProof/>
                 <w:webHidden/>
+                <w:sz w:val="20"/>
+                <w:szCs w:val="20"/>
               </w:rPr>
               <w:fldChar w:fldCharType="begin"/>
             </w:r>
@@ -1237,19 +1406,25 @@
               <w:rPr>
                 <w:noProof/>
                 <w:webHidden/>
-              </w:rPr>
-              <w:instrText xml:space="preserve"> PAGEREF _Toc420344897 \h </w:instrText>
-            </w:r>
-            <w:r>
-              <w:rPr>
-                <w:noProof/>
-                <w:webHidden/>
-              </w:rPr>
-            </w:r>
-            <w:r>
-              <w:rPr>
-                <w:noProof/>
-                <w:webHidden/>
+                <w:sz w:val="20"/>
+                <w:szCs w:val="20"/>
+              </w:rPr>
+              <w:instrText xml:space="preserve"> PAGEREF _Toc420405682 \h </w:instrText>
+            </w:r>
+            <w:r>
+              <w:rPr>
+                <w:noProof/>
+                <w:webHidden/>
+                <w:sz w:val="20"/>
+                <w:szCs w:val="20"/>
+              </w:rPr>
+            </w:r>
+            <w:r>
+              <w:rPr>
+                <w:noProof/>
+                <w:webHidden/>
+                <w:sz w:val="20"/>
+                <w:szCs w:val="20"/>
               </w:rPr>
               <w:fldChar w:fldCharType="separate"/>
             </w:r>
@@ -1257,6 +1432,8 @@
               <w:rPr>
                 <w:noProof/>
                 <w:webHidden/>
+                <w:sz w:val="20"/>
+                <w:szCs w:val="20"/>
               </w:rPr>
               <w:t>12</w:t>
             </w:r>
@@ -1264,6 +1441,8 @@
               <w:rPr>
                 <w:noProof/>
                 <w:webHidden/>
+                <w:sz w:val="20"/>
+                <w:szCs w:val="20"/>
               </w:rPr>
               <w:fldChar w:fldCharType="end"/>
             </w:r>
@@ -1281,13 +1460,17 @@
               <w:bCs w:val="0"/>
               <w:smallCaps w:val="0"/>
               <w:noProof/>
+              <w:sz w:val="20"/>
+              <w:szCs w:val="20"/>
             </w:rPr>
           </w:pPr>
-          <w:hyperlink w:anchor="_Toc420344898" w:history="1">
+          <w:hyperlink w:anchor="_Toc420405683" w:history="1">
             <w:r>
               <w:rPr>
                 <w:rStyle w:val="Hyperlink"/>
                 <w:noProof/>
+                <w:sz w:val="20"/>
+                <w:szCs w:val="20"/>
               </w:rPr>
               <w:t>- Vision and Mission -</w:t>
             </w:r>
@@ -1295,6 +1478,8 @@
               <w:rPr>
                 <w:noProof/>
                 <w:webHidden/>
+                <w:sz w:val="20"/>
+                <w:szCs w:val="20"/>
               </w:rPr>
               <w:tab/>
             </w:r>
@@ -1302,6 +1487,8 @@
               <w:rPr>
                 <w:noProof/>
                 <w:webHidden/>
+                <w:sz w:val="20"/>
+                <w:szCs w:val="20"/>
               </w:rPr>
               <w:fldChar w:fldCharType="begin"/>
             </w:r>
@@ -1309,19 +1496,25 @@
               <w:rPr>
                 <w:noProof/>
                 <w:webHidden/>
-              </w:rPr>
-              <w:instrText xml:space="preserve"> PAGEREF _Toc420344898 \h </w:instrText>
-            </w:r>
-            <w:r>
-              <w:rPr>
-                <w:noProof/>
-                <w:webHidden/>
-              </w:rPr>
-            </w:r>
-            <w:r>
-              <w:rPr>
-                <w:noProof/>
-                <w:webHidden/>
+                <w:sz w:val="20"/>
+                <w:szCs w:val="20"/>
+              </w:rPr>
+              <w:instrText xml:space="preserve"> PAGEREF _Toc420405683 \h </w:instrText>
+            </w:r>
+            <w:r>
+              <w:rPr>
+                <w:noProof/>
+                <w:webHidden/>
+                <w:sz w:val="20"/>
+                <w:szCs w:val="20"/>
+              </w:rPr>
+            </w:r>
+            <w:r>
+              <w:rPr>
+                <w:noProof/>
+                <w:webHidden/>
+                <w:sz w:val="20"/>
+                <w:szCs w:val="20"/>
               </w:rPr>
               <w:fldChar w:fldCharType="separate"/>
             </w:r>
@@ -1329,6 +1522,8 @@
               <w:rPr>
                 <w:noProof/>
                 <w:webHidden/>
+                <w:sz w:val="20"/>
+                <w:szCs w:val="20"/>
               </w:rPr>
               <w:t>12</w:t>
             </w:r>
@@ -1336,6 +1531,8 @@
               <w:rPr>
                 <w:noProof/>
                 <w:webHidden/>
+                <w:sz w:val="20"/>
+                <w:szCs w:val="20"/>
               </w:rPr>
               <w:fldChar w:fldCharType="end"/>
             </w:r>
@@ -1353,13 +1550,17 @@
               <w:bCs w:val="0"/>
               <w:smallCaps w:val="0"/>
               <w:noProof/>
+              <w:sz w:val="20"/>
+              <w:szCs w:val="20"/>
             </w:rPr>
           </w:pPr>
-          <w:hyperlink w:anchor="_Toc420344899" w:history="1">
+          <w:hyperlink w:anchor="_Toc420405684" w:history="1">
             <w:r>
               <w:rPr>
                 <w:rStyle w:val="Hyperlink"/>
                 <w:noProof/>
+                <w:sz w:val="20"/>
+                <w:szCs w:val="20"/>
               </w:rPr>
               <w:t>- E-business and E-business Strategy -</w:t>
             </w:r>
@@ -1367,6 +1568,8 @@
               <w:rPr>
                 <w:noProof/>
                 <w:webHidden/>
+                <w:sz w:val="20"/>
+                <w:szCs w:val="20"/>
               </w:rPr>
               <w:tab/>
             </w:r>
@@ -1374,6 +1577,8 @@
               <w:rPr>
                 <w:noProof/>
                 <w:webHidden/>
+                <w:sz w:val="20"/>
+                <w:szCs w:val="20"/>
               </w:rPr>
               <w:fldChar w:fldCharType="begin"/>
             </w:r>
@@ -1381,19 +1586,25 @@
               <w:rPr>
                 <w:noProof/>
                 <w:webHidden/>
-              </w:rPr>
-              <w:instrText xml:space="preserve"> PAGEREF _Toc420344899 \h </w:instrText>
-            </w:r>
-            <w:r>
-              <w:rPr>
-                <w:noProof/>
-                <w:webHidden/>
-              </w:rPr>
-            </w:r>
-            <w:r>
-              <w:rPr>
-                <w:noProof/>
-                <w:webHidden/>
+                <w:sz w:val="20"/>
+                <w:szCs w:val="20"/>
+              </w:rPr>
+              <w:instrText xml:space="preserve"> PAGEREF _Toc420405684 \h </w:instrText>
+            </w:r>
+            <w:r>
+              <w:rPr>
+                <w:noProof/>
+                <w:webHidden/>
+                <w:sz w:val="20"/>
+                <w:szCs w:val="20"/>
+              </w:rPr>
+            </w:r>
+            <w:r>
+              <w:rPr>
+                <w:noProof/>
+                <w:webHidden/>
+                <w:sz w:val="20"/>
+                <w:szCs w:val="20"/>
               </w:rPr>
               <w:fldChar w:fldCharType="separate"/>
             </w:r>
@@ -1401,6 +1612,8 @@
               <w:rPr>
                 <w:noProof/>
                 <w:webHidden/>
+                <w:sz w:val="20"/>
+                <w:szCs w:val="20"/>
               </w:rPr>
               <w:t>13</w:t>
             </w:r>
@@ -1408,6 +1621,8 @@
               <w:rPr>
                 <w:noProof/>
                 <w:webHidden/>
+                <w:sz w:val="20"/>
+                <w:szCs w:val="20"/>
               </w:rPr>
               <w:fldChar w:fldCharType="end"/>
             </w:r>
@@ -1425,13 +1640,17 @@
               <w:bCs w:val="0"/>
               <w:smallCaps w:val="0"/>
               <w:noProof/>
+              <w:sz w:val="20"/>
+              <w:szCs w:val="20"/>
             </w:rPr>
           </w:pPr>
-          <w:hyperlink w:anchor="_Toc420344900" w:history="1">
+          <w:hyperlink w:anchor="_Toc420405685" w:history="1">
             <w:r>
               <w:rPr>
                 <w:rStyle w:val="Hyperlink"/>
                 <w:noProof/>
+                <w:sz w:val="20"/>
+                <w:szCs w:val="20"/>
               </w:rPr>
               <w:t>- Strategic goals -</w:t>
             </w:r>
@@ -1439,6 +1658,8 @@
               <w:rPr>
                 <w:noProof/>
                 <w:webHidden/>
+                <w:sz w:val="20"/>
+                <w:szCs w:val="20"/>
               </w:rPr>
               <w:tab/>
             </w:r>
@@ -1446,6 +1667,8 @@
               <w:rPr>
                 <w:noProof/>
                 <w:webHidden/>
+                <w:sz w:val="20"/>
+                <w:szCs w:val="20"/>
               </w:rPr>
               <w:fldChar w:fldCharType="begin"/>
             </w:r>
@@ -1453,19 +1676,25 @@
               <w:rPr>
                 <w:noProof/>
                 <w:webHidden/>
-              </w:rPr>
-              <w:instrText xml:space="preserve"> PAGEREF _Toc420344900 \h </w:instrText>
-            </w:r>
-            <w:r>
-              <w:rPr>
-                <w:noProof/>
-                <w:webHidden/>
-              </w:rPr>
-            </w:r>
-            <w:r>
-              <w:rPr>
-                <w:noProof/>
-                <w:webHidden/>
+                <w:sz w:val="20"/>
+                <w:szCs w:val="20"/>
+              </w:rPr>
+              <w:instrText xml:space="preserve"> PAGEREF _Toc420405685 \h </w:instrText>
+            </w:r>
+            <w:r>
+              <w:rPr>
+                <w:noProof/>
+                <w:webHidden/>
+                <w:sz w:val="20"/>
+                <w:szCs w:val="20"/>
+              </w:rPr>
+            </w:r>
+            <w:r>
+              <w:rPr>
+                <w:noProof/>
+                <w:webHidden/>
+                <w:sz w:val="20"/>
+                <w:szCs w:val="20"/>
               </w:rPr>
               <w:fldChar w:fldCharType="separate"/>
             </w:r>
@@ -1473,6 +1702,8 @@
               <w:rPr>
                 <w:noProof/>
                 <w:webHidden/>
+                <w:sz w:val="20"/>
+                <w:szCs w:val="20"/>
               </w:rPr>
               <w:t>13</w:t>
             </w:r>
@@ -1480,6 +1711,8 @@
               <w:rPr>
                 <w:noProof/>
                 <w:webHidden/>
+                <w:sz w:val="20"/>
+                <w:szCs w:val="20"/>
               </w:rPr>
               <w:fldChar w:fldCharType="end"/>
             </w:r>
@@ -1497,13 +1730,17 @@
               <w:bCs w:val="0"/>
               <w:smallCaps w:val="0"/>
               <w:noProof/>
+              <w:sz w:val="20"/>
+              <w:szCs w:val="20"/>
             </w:rPr>
           </w:pPr>
-          <w:hyperlink w:anchor="_Toc420344901" w:history="1">
+          <w:hyperlink w:anchor="_Toc420405686" w:history="1">
             <w:r>
               <w:rPr>
                 <w:rStyle w:val="Hyperlink"/>
                 <w:noProof/>
+                <w:sz w:val="20"/>
+                <w:szCs w:val="20"/>
               </w:rPr>
               <w:t>- Business case -</w:t>
             </w:r>
@@ -1511,6 +1748,8 @@
               <w:rPr>
                 <w:noProof/>
                 <w:webHidden/>
+                <w:sz w:val="20"/>
+                <w:szCs w:val="20"/>
               </w:rPr>
               <w:tab/>
             </w:r>
@@ -1518,6 +1757,8 @@
               <w:rPr>
                 <w:noProof/>
                 <w:webHidden/>
+                <w:sz w:val="20"/>
+                <w:szCs w:val="20"/>
               </w:rPr>
               <w:fldChar w:fldCharType="begin"/>
             </w:r>
@@ -1525,19 +1766,25 @@
               <w:rPr>
                 <w:noProof/>
                 <w:webHidden/>
-              </w:rPr>
-              <w:instrText xml:space="preserve"> PAGEREF _Toc420344901 \h </w:instrText>
-            </w:r>
-            <w:r>
-              <w:rPr>
-                <w:noProof/>
-                <w:webHidden/>
-              </w:rPr>
-            </w:r>
-            <w:r>
-              <w:rPr>
-                <w:noProof/>
-                <w:webHidden/>
+                <w:sz w:val="20"/>
+                <w:szCs w:val="20"/>
+              </w:rPr>
+              <w:instrText xml:space="preserve"> PAGEREF _Toc420405686 \h </w:instrText>
+            </w:r>
+            <w:r>
+              <w:rPr>
+                <w:noProof/>
+                <w:webHidden/>
+                <w:sz w:val="20"/>
+                <w:szCs w:val="20"/>
+              </w:rPr>
+            </w:r>
+            <w:r>
+              <w:rPr>
+                <w:noProof/>
+                <w:webHidden/>
+                <w:sz w:val="20"/>
+                <w:szCs w:val="20"/>
               </w:rPr>
               <w:fldChar w:fldCharType="separate"/>
             </w:r>
@@ -1545,6 +1792,8 @@
               <w:rPr>
                 <w:noProof/>
                 <w:webHidden/>
+                <w:sz w:val="20"/>
+                <w:szCs w:val="20"/>
               </w:rPr>
               <w:t>14</w:t>
             </w:r>
@@ -1552,6 +1801,8 @@
               <w:rPr>
                 <w:noProof/>
                 <w:webHidden/>
+                <w:sz w:val="20"/>
+                <w:szCs w:val="20"/>
               </w:rPr>
               <w:fldChar w:fldCharType="end"/>
             </w:r>
@@ -1564,13 +1815,17 @@
               <w:rFonts w:eastAsiaTheme="minorEastAsia" w:cstheme="minorBidi"/>
               <w:smallCaps w:val="0"/>
               <w:noProof/>
+              <w:sz w:val="20"/>
+              <w:szCs w:val="20"/>
             </w:rPr>
           </w:pPr>
-          <w:hyperlink w:anchor="_Toc420344902" w:history="1">
+          <w:hyperlink w:anchor="_Toc420405687" w:history="1">
             <w:r>
               <w:rPr>
                 <w:rStyle w:val="Hyperlink"/>
                 <w:noProof/>
+                <w:sz w:val="20"/>
+                <w:szCs w:val="20"/>
               </w:rPr>
               <w:t>Introduction</w:t>
             </w:r>
@@ -1578,6 +1833,8 @@
               <w:rPr>
                 <w:noProof/>
                 <w:webHidden/>
+                <w:sz w:val="20"/>
+                <w:szCs w:val="20"/>
               </w:rPr>
               <w:tab/>
             </w:r>
@@ -1585,6 +1842,8 @@
               <w:rPr>
                 <w:noProof/>
                 <w:webHidden/>
+                <w:sz w:val="20"/>
+                <w:szCs w:val="20"/>
               </w:rPr>
               <w:fldChar w:fldCharType="begin"/>
             </w:r>
@@ -1592,19 +1851,25 @@
               <w:rPr>
                 <w:noProof/>
                 <w:webHidden/>
-              </w:rPr>
-              <w:instrText xml:space="preserve"> PAGEREF _Toc420344902 \h </w:instrText>
-            </w:r>
-            <w:r>
-              <w:rPr>
-                <w:noProof/>
-                <w:webHidden/>
-              </w:rPr>
-            </w:r>
-            <w:r>
-              <w:rPr>
-                <w:noProof/>
-                <w:webHidden/>
+                <w:sz w:val="20"/>
+                <w:szCs w:val="20"/>
+              </w:rPr>
+              <w:instrText xml:space="preserve"> PAGEREF _Toc420405687 \h </w:instrText>
+            </w:r>
+            <w:r>
+              <w:rPr>
+                <w:noProof/>
+                <w:webHidden/>
+                <w:sz w:val="20"/>
+                <w:szCs w:val="20"/>
+              </w:rPr>
+            </w:r>
+            <w:r>
+              <w:rPr>
+                <w:noProof/>
+                <w:webHidden/>
+                <w:sz w:val="20"/>
+                <w:szCs w:val="20"/>
               </w:rPr>
               <w:fldChar w:fldCharType="separate"/>
             </w:r>
@@ -1612,6 +1877,8 @@
               <w:rPr>
                 <w:noProof/>
                 <w:webHidden/>
+                <w:sz w:val="20"/>
+                <w:szCs w:val="20"/>
               </w:rPr>
               <w:t>14</w:t>
             </w:r>
@@ -1619,6 +1886,8 @@
               <w:rPr>
                 <w:noProof/>
                 <w:webHidden/>
+                <w:sz w:val="20"/>
+                <w:szCs w:val="20"/>
               </w:rPr>
               <w:fldChar w:fldCharType="end"/>
             </w:r>
@@ -1631,13 +1900,17 @@
               <w:rFonts w:eastAsiaTheme="minorEastAsia" w:cstheme="minorBidi"/>
               <w:smallCaps w:val="0"/>
               <w:noProof/>
+              <w:sz w:val="20"/>
+              <w:szCs w:val="20"/>
             </w:rPr>
           </w:pPr>
-          <w:hyperlink w:anchor="_Toc420344903" w:history="1">
+          <w:hyperlink w:anchor="_Toc420405688" w:history="1">
             <w:r>
               <w:rPr>
                 <w:rStyle w:val="Hyperlink"/>
                 <w:noProof/>
+                <w:sz w:val="20"/>
+                <w:szCs w:val="20"/>
               </w:rPr>
               <w:t>Management summary</w:t>
             </w:r>
@@ -1645,6 +1918,8 @@
               <w:rPr>
                 <w:noProof/>
                 <w:webHidden/>
+                <w:sz w:val="20"/>
+                <w:szCs w:val="20"/>
               </w:rPr>
               <w:tab/>
             </w:r>
@@ -1652,6 +1927,8 @@
               <w:rPr>
                 <w:noProof/>
                 <w:webHidden/>
+                <w:sz w:val="20"/>
+                <w:szCs w:val="20"/>
               </w:rPr>
               <w:fldChar w:fldCharType="begin"/>
             </w:r>
@@ -1659,19 +1936,25 @@
               <w:rPr>
                 <w:noProof/>
                 <w:webHidden/>
-              </w:rPr>
-              <w:instrText xml:space="preserve"> PAGEREF _Toc420344903 \h </w:instrText>
-            </w:r>
-            <w:r>
-              <w:rPr>
-                <w:noProof/>
-                <w:webHidden/>
-              </w:rPr>
-            </w:r>
-            <w:r>
-              <w:rPr>
-                <w:noProof/>
-                <w:webHidden/>
+                <w:sz w:val="20"/>
+                <w:szCs w:val="20"/>
+              </w:rPr>
+              <w:instrText xml:space="preserve"> PAGEREF _Toc420405688 \h </w:instrText>
+            </w:r>
+            <w:r>
+              <w:rPr>
+                <w:noProof/>
+                <w:webHidden/>
+                <w:sz w:val="20"/>
+                <w:szCs w:val="20"/>
+              </w:rPr>
+            </w:r>
+            <w:r>
+              <w:rPr>
+                <w:noProof/>
+                <w:webHidden/>
+                <w:sz w:val="20"/>
+                <w:szCs w:val="20"/>
               </w:rPr>
               <w:fldChar w:fldCharType="separate"/>
             </w:r>
@@ -1679,6 +1962,8 @@
               <w:rPr>
                 <w:noProof/>
                 <w:webHidden/>
+                <w:sz w:val="20"/>
+                <w:szCs w:val="20"/>
               </w:rPr>
               <w:t>14</w:t>
             </w:r>
@@ -1686,6 +1971,8 @@
               <w:rPr>
                 <w:noProof/>
                 <w:webHidden/>
+                <w:sz w:val="20"/>
+                <w:szCs w:val="20"/>
               </w:rPr>
               <w:fldChar w:fldCharType="end"/>
             </w:r>
@@ -1698,13 +1985,17 @@
               <w:rFonts w:eastAsiaTheme="minorEastAsia" w:cstheme="minorBidi"/>
               <w:smallCaps w:val="0"/>
               <w:noProof/>
+              <w:sz w:val="20"/>
+              <w:szCs w:val="20"/>
             </w:rPr>
           </w:pPr>
-          <w:hyperlink w:anchor="_Toc420344904" w:history="1">
+          <w:hyperlink w:anchor="_Toc420405689" w:history="1">
             <w:r>
               <w:rPr>
                 <w:rStyle w:val="Hyperlink"/>
                 <w:noProof/>
+                <w:sz w:val="20"/>
+                <w:szCs w:val="20"/>
               </w:rPr>
               <w:t>Benefits and costs</w:t>
             </w:r>
@@ -1712,6 +2003,8 @@
               <w:rPr>
                 <w:noProof/>
                 <w:webHidden/>
+                <w:sz w:val="20"/>
+                <w:szCs w:val="20"/>
               </w:rPr>
               <w:tab/>
             </w:r>
@@ -1719,6 +2012,8 @@
               <w:rPr>
                 <w:noProof/>
                 <w:webHidden/>
+                <w:sz w:val="20"/>
+                <w:szCs w:val="20"/>
               </w:rPr>
               <w:fldChar w:fldCharType="begin"/>
             </w:r>
@@ -1726,19 +2021,25 @@
               <w:rPr>
                 <w:noProof/>
                 <w:webHidden/>
-              </w:rPr>
-              <w:instrText xml:space="preserve"> PAGEREF _Toc420344904 \h </w:instrText>
-            </w:r>
-            <w:r>
-              <w:rPr>
-                <w:noProof/>
-                <w:webHidden/>
-              </w:rPr>
-            </w:r>
-            <w:r>
-              <w:rPr>
-                <w:noProof/>
-                <w:webHidden/>
+                <w:sz w:val="20"/>
+                <w:szCs w:val="20"/>
+              </w:rPr>
+              <w:instrText xml:space="preserve"> PAGEREF _Toc420405689 \h </w:instrText>
+            </w:r>
+            <w:r>
+              <w:rPr>
+                <w:noProof/>
+                <w:webHidden/>
+                <w:sz w:val="20"/>
+                <w:szCs w:val="20"/>
+              </w:rPr>
+            </w:r>
+            <w:r>
+              <w:rPr>
+                <w:noProof/>
+                <w:webHidden/>
+                <w:sz w:val="20"/>
+                <w:szCs w:val="20"/>
               </w:rPr>
               <w:fldChar w:fldCharType="separate"/>
             </w:r>
@@ -1746,6 +2047,8 @@
               <w:rPr>
                 <w:noProof/>
                 <w:webHidden/>
+                <w:sz w:val="20"/>
+                <w:szCs w:val="20"/>
               </w:rPr>
               <w:t>14</w:t>
             </w:r>
@@ -1753,6 +2056,8 @@
               <w:rPr>
                 <w:noProof/>
                 <w:webHidden/>
+                <w:sz w:val="20"/>
+                <w:szCs w:val="20"/>
               </w:rPr>
               <w:fldChar w:fldCharType="end"/>
             </w:r>
@@ -1765,13 +2070,17 @@
               <w:rFonts w:eastAsiaTheme="minorEastAsia" w:cstheme="minorBidi"/>
               <w:smallCaps w:val="0"/>
               <w:noProof/>
+              <w:sz w:val="20"/>
+              <w:szCs w:val="20"/>
             </w:rPr>
           </w:pPr>
-          <w:hyperlink w:anchor="_Toc420344905" w:history="1">
+          <w:hyperlink w:anchor="_Toc420405690" w:history="1">
             <w:r>
               <w:rPr>
                 <w:rStyle w:val="Hyperlink"/>
                 <w:noProof/>
+                <w:sz w:val="20"/>
+                <w:szCs w:val="20"/>
               </w:rPr>
               <w:t>Impacts and risks</w:t>
             </w:r>
@@ -1779,6 +2088,8 @@
               <w:rPr>
                 <w:noProof/>
                 <w:webHidden/>
+                <w:sz w:val="20"/>
+                <w:szCs w:val="20"/>
               </w:rPr>
               <w:tab/>
             </w:r>
@@ -1786,6 +2097,8 @@
               <w:rPr>
                 <w:noProof/>
                 <w:webHidden/>
+                <w:sz w:val="20"/>
+                <w:szCs w:val="20"/>
               </w:rPr>
               <w:fldChar w:fldCharType="begin"/>
             </w:r>
@@ -1793,19 +2106,25 @@
               <w:rPr>
                 <w:noProof/>
                 <w:webHidden/>
-              </w:rPr>
-              <w:instrText xml:space="preserve"> PAGEREF _Toc420344905 \h </w:instrText>
-            </w:r>
-            <w:r>
-              <w:rPr>
-                <w:noProof/>
-                <w:webHidden/>
-              </w:rPr>
-            </w:r>
-            <w:r>
-              <w:rPr>
-                <w:noProof/>
-                <w:webHidden/>
+                <w:sz w:val="20"/>
+                <w:szCs w:val="20"/>
+              </w:rPr>
+              <w:instrText xml:space="preserve"> PAGEREF _Toc420405690 \h </w:instrText>
+            </w:r>
+            <w:r>
+              <w:rPr>
+                <w:noProof/>
+                <w:webHidden/>
+                <w:sz w:val="20"/>
+                <w:szCs w:val="20"/>
+              </w:rPr>
+            </w:r>
+            <w:r>
+              <w:rPr>
+                <w:noProof/>
+                <w:webHidden/>
+                <w:sz w:val="20"/>
+                <w:szCs w:val="20"/>
               </w:rPr>
               <w:fldChar w:fldCharType="separate"/>
             </w:r>
@@ -1813,6 +2132,8 @@
               <w:rPr>
                 <w:noProof/>
                 <w:webHidden/>
+                <w:sz w:val="20"/>
+                <w:szCs w:val="20"/>
               </w:rPr>
               <w:t>15</w:t>
             </w:r>
@@ -1820,6 +2141,8 @@
               <w:rPr>
                 <w:noProof/>
                 <w:webHidden/>
+                <w:sz w:val="20"/>
+                <w:szCs w:val="20"/>
               </w:rPr>
               <w:fldChar w:fldCharType="end"/>
             </w:r>
@@ -1832,13 +2155,17 @@
               <w:rFonts w:eastAsiaTheme="minorEastAsia" w:cstheme="minorBidi"/>
               <w:smallCaps w:val="0"/>
               <w:noProof/>
+              <w:sz w:val="20"/>
+              <w:szCs w:val="20"/>
             </w:rPr>
           </w:pPr>
-          <w:hyperlink w:anchor="_Toc420344906" w:history="1">
+          <w:hyperlink w:anchor="_Toc420405691" w:history="1">
             <w:r>
               <w:rPr>
                 <w:rStyle w:val="Hyperlink"/>
                 <w:noProof/>
+                <w:sz w:val="20"/>
+                <w:szCs w:val="20"/>
               </w:rPr>
               <w:t>Conclusion</w:t>
             </w:r>
@@ -1846,6 +2173,8 @@
               <w:rPr>
                 <w:noProof/>
                 <w:webHidden/>
+                <w:sz w:val="20"/>
+                <w:szCs w:val="20"/>
               </w:rPr>
               <w:tab/>
             </w:r>
@@ -1853,6 +2182,8 @@
               <w:rPr>
                 <w:noProof/>
                 <w:webHidden/>
+                <w:sz w:val="20"/>
+                <w:szCs w:val="20"/>
               </w:rPr>
               <w:fldChar w:fldCharType="begin"/>
             </w:r>
@@ -1860,19 +2191,25 @@
               <w:rPr>
                 <w:noProof/>
                 <w:webHidden/>
-              </w:rPr>
-              <w:instrText xml:space="preserve"> PAGEREF _Toc420344906 \h </w:instrText>
-            </w:r>
-            <w:r>
-              <w:rPr>
-                <w:noProof/>
-                <w:webHidden/>
-              </w:rPr>
-            </w:r>
-            <w:r>
-              <w:rPr>
-                <w:noProof/>
-                <w:webHidden/>
+                <w:sz w:val="20"/>
+                <w:szCs w:val="20"/>
+              </w:rPr>
+              <w:instrText xml:space="preserve"> PAGEREF _Toc420405691 \h </w:instrText>
+            </w:r>
+            <w:r>
+              <w:rPr>
+                <w:noProof/>
+                <w:webHidden/>
+                <w:sz w:val="20"/>
+                <w:szCs w:val="20"/>
+              </w:rPr>
+            </w:r>
+            <w:r>
+              <w:rPr>
+                <w:noProof/>
+                <w:webHidden/>
+                <w:sz w:val="20"/>
+                <w:szCs w:val="20"/>
               </w:rPr>
               <w:fldChar w:fldCharType="separate"/>
             </w:r>
@@ -1880,6 +2217,8 @@
               <w:rPr>
                 <w:noProof/>
                 <w:webHidden/>
+                <w:sz w:val="20"/>
+                <w:szCs w:val="20"/>
               </w:rPr>
               <w:t>15</w:t>
             </w:r>
@@ -1887,6 +2226,8 @@
               <w:rPr>
                 <w:noProof/>
                 <w:webHidden/>
+                <w:sz w:val="20"/>
+                <w:szCs w:val="20"/>
               </w:rPr>
               <w:fldChar w:fldCharType="end"/>
             </w:r>
@@ -1904,28 +2245,27 @@
               <w:bCs w:val="0"/>
               <w:caps w:val="0"/>
               <w:noProof/>
+              <w:sz w:val="20"/>
+              <w:szCs w:val="20"/>
               <w:u w:val="none"/>
             </w:rPr>
           </w:pPr>
-          <w:hyperlink w:anchor="_Toc420344907" w:history="1">
+          <w:hyperlink w:anchor="_Toc420405692" w:history="1">
             <w:r>
               <w:rPr>
                 <w:rStyle w:val="Hyperlink"/>
                 <w:noProof/>
-              </w:rPr>
-              <w:t>Segment 2</w:t>
-            </w:r>
-            <w:r>
-              <w:rPr>
-                <w:rStyle w:val="Hyperlink"/>
-                <w:noProof/>
-              </w:rPr>
-              <w:t>: SYSTEM DEVELOPMENT</w:t>
-            </w:r>
-            <w:r>
-              <w:rPr>
-                <w:noProof/>
-                <w:webHidden/>
+                <w:sz w:val="20"/>
+                <w:szCs w:val="20"/>
+              </w:rPr>
+              <w:t>Segment 2: system development</w:t>
+            </w:r>
+            <w:r>
+              <w:rPr>
+                <w:noProof/>
+                <w:webHidden/>
+                <w:sz w:val="20"/>
+                <w:szCs w:val="20"/>
               </w:rPr>
               <w:tab/>
             </w:r>
@@ -1933,6 +2273,8 @@
               <w:rPr>
                 <w:noProof/>
                 <w:webHidden/>
+                <w:sz w:val="20"/>
+                <w:szCs w:val="20"/>
               </w:rPr>
               <w:fldChar w:fldCharType="begin"/>
             </w:r>
@@ -1940,19 +2282,25 @@
               <w:rPr>
                 <w:noProof/>
                 <w:webHidden/>
-              </w:rPr>
-              <w:instrText xml:space="preserve"> PAGEREF _Toc420344907 \h </w:instrText>
-            </w:r>
-            <w:r>
-              <w:rPr>
-                <w:noProof/>
-                <w:webHidden/>
-              </w:rPr>
-            </w:r>
-            <w:r>
-              <w:rPr>
-                <w:noProof/>
-                <w:webHidden/>
+                <w:sz w:val="20"/>
+                <w:szCs w:val="20"/>
+              </w:rPr>
+              <w:instrText xml:space="preserve"> PAGEREF _Toc420405692 \h </w:instrText>
+            </w:r>
+            <w:r>
+              <w:rPr>
+                <w:noProof/>
+                <w:webHidden/>
+                <w:sz w:val="20"/>
+                <w:szCs w:val="20"/>
+              </w:rPr>
+            </w:r>
+            <w:r>
+              <w:rPr>
+                <w:noProof/>
+                <w:webHidden/>
+                <w:sz w:val="20"/>
+                <w:szCs w:val="20"/>
               </w:rPr>
               <w:fldChar w:fldCharType="separate"/>
             </w:r>
@@ -1960,6 +2308,8 @@
               <w:rPr>
                 <w:noProof/>
                 <w:webHidden/>
+                <w:sz w:val="20"/>
+                <w:szCs w:val="20"/>
               </w:rPr>
               <w:t>16</w:t>
             </w:r>
@@ -1967,6 +2317,8 @@
               <w:rPr>
                 <w:noProof/>
                 <w:webHidden/>
+                <w:sz w:val="20"/>
+                <w:szCs w:val="20"/>
               </w:rPr>
               <w:fldChar w:fldCharType="end"/>
             </w:r>
@@ -1984,13 +2336,17 @@
               <w:bCs w:val="0"/>
               <w:smallCaps w:val="0"/>
               <w:noProof/>
+              <w:sz w:val="20"/>
+              <w:szCs w:val="20"/>
             </w:rPr>
           </w:pPr>
-          <w:hyperlink w:anchor="_Toc420344909" w:history="1">
+          <w:hyperlink w:anchor="_Toc420405694" w:history="1">
             <w:r>
               <w:rPr>
                 <w:rStyle w:val="Hyperlink"/>
                 <w:noProof/>
+                <w:sz w:val="20"/>
+                <w:szCs w:val="20"/>
               </w:rPr>
               <w:t>- Work Flow –</w:t>
             </w:r>
@@ -1998,6 +2354,8 @@
               <w:rPr>
                 <w:noProof/>
                 <w:webHidden/>
+                <w:sz w:val="20"/>
+                <w:szCs w:val="20"/>
               </w:rPr>
               <w:tab/>
             </w:r>
@@ -2005,6 +2363,8 @@
               <w:rPr>
                 <w:noProof/>
                 <w:webHidden/>
+                <w:sz w:val="20"/>
+                <w:szCs w:val="20"/>
               </w:rPr>
               <w:fldChar w:fldCharType="begin"/>
             </w:r>
@@ -2012,19 +2372,25 @@
               <w:rPr>
                 <w:noProof/>
                 <w:webHidden/>
-              </w:rPr>
-              <w:instrText xml:space="preserve"> PAGEREF _Toc420344909 \h </w:instrText>
-            </w:r>
-            <w:r>
-              <w:rPr>
-                <w:noProof/>
-                <w:webHidden/>
-              </w:rPr>
-            </w:r>
-            <w:r>
-              <w:rPr>
-                <w:noProof/>
-                <w:webHidden/>
+                <w:sz w:val="20"/>
+                <w:szCs w:val="20"/>
+              </w:rPr>
+              <w:instrText xml:space="preserve"> PAGEREF _Toc420405694 \h </w:instrText>
+            </w:r>
+            <w:r>
+              <w:rPr>
+                <w:noProof/>
+                <w:webHidden/>
+                <w:sz w:val="20"/>
+                <w:szCs w:val="20"/>
+              </w:rPr>
+            </w:r>
+            <w:r>
+              <w:rPr>
+                <w:noProof/>
+                <w:webHidden/>
+                <w:sz w:val="20"/>
+                <w:szCs w:val="20"/>
               </w:rPr>
               <w:fldChar w:fldCharType="separate"/>
             </w:r>
@@ -2032,6 +2398,8 @@
               <w:rPr>
                 <w:noProof/>
                 <w:webHidden/>
+                <w:sz w:val="20"/>
+                <w:szCs w:val="20"/>
               </w:rPr>
               <w:t>16</w:t>
             </w:r>
@@ -2039,6 +2407,8 @@
               <w:rPr>
                 <w:noProof/>
                 <w:webHidden/>
+                <w:sz w:val="20"/>
+                <w:szCs w:val="20"/>
               </w:rPr>
               <w:fldChar w:fldCharType="end"/>
             </w:r>
@@ -2056,13 +2426,17 @@
               <w:bCs w:val="0"/>
               <w:smallCaps w:val="0"/>
               <w:noProof/>
+              <w:sz w:val="20"/>
+              <w:szCs w:val="20"/>
             </w:rPr>
           </w:pPr>
-          <w:hyperlink w:anchor="_Toc420344910" w:history="1">
+          <w:hyperlink w:anchor="_Toc420405695" w:history="1">
             <w:r>
               <w:rPr>
                 <w:rStyle w:val="Hyperlink"/>
                 <w:noProof/>
+                <w:sz w:val="20"/>
+                <w:szCs w:val="20"/>
               </w:rPr>
               <w:t>- Use case diagram –</w:t>
             </w:r>
@@ -2070,6 +2444,8 @@
               <w:rPr>
                 <w:noProof/>
                 <w:webHidden/>
+                <w:sz w:val="20"/>
+                <w:szCs w:val="20"/>
               </w:rPr>
               <w:tab/>
             </w:r>
@@ -2077,6 +2453,8 @@
               <w:rPr>
                 <w:noProof/>
                 <w:webHidden/>
+                <w:sz w:val="20"/>
+                <w:szCs w:val="20"/>
               </w:rPr>
               <w:fldChar w:fldCharType="begin"/>
             </w:r>
@@ -2084,19 +2462,25 @@
               <w:rPr>
                 <w:noProof/>
                 <w:webHidden/>
-              </w:rPr>
-              <w:instrText xml:space="preserve"> PAGEREF _Toc420344910 \h </w:instrText>
-            </w:r>
-            <w:r>
-              <w:rPr>
-                <w:noProof/>
-                <w:webHidden/>
-              </w:rPr>
-            </w:r>
-            <w:r>
-              <w:rPr>
-                <w:noProof/>
-                <w:webHidden/>
+                <w:sz w:val="20"/>
+                <w:szCs w:val="20"/>
+              </w:rPr>
+              <w:instrText xml:space="preserve"> PAGEREF _Toc420405695 \h </w:instrText>
+            </w:r>
+            <w:r>
+              <w:rPr>
+                <w:noProof/>
+                <w:webHidden/>
+                <w:sz w:val="20"/>
+                <w:szCs w:val="20"/>
+              </w:rPr>
+            </w:r>
+            <w:r>
+              <w:rPr>
+                <w:noProof/>
+                <w:webHidden/>
+                <w:sz w:val="20"/>
+                <w:szCs w:val="20"/>
               </w:rPr>
               <w:fldChar w:fldCharType="separate"/>
             </w:r>
@@ -2104,6 +2488,8 @@
               <w:rPr>
                 <w:noProof/>
                 <w:webHidden/>
+                <w:sz w:val="20"/>
+                <w:szCs w:val="20"/>
               </w:rPr>
               <w:t>17</w:t>
             </w:r>
@@ -2111,6 +2497,8 @@
               <w:rPr>
                 <w:noProof/>
                 <w:webHidden/>
+                <w:sz w:val="20"/>
+                <w:szCs w:val="20"/>
               </w:rPr>
               <w:fldChar w:fldCharType="end"/>
             </w:r>
@@ -2128,13 +2516,17 @@
               <w:bCs w:val="0"/>
               <w:smallCaps w:val="0"/>
               <w:noProof/>
+              <w:sz w:val="20"/>
+              <w:szCs w:val="20"/>
             </w:rPr>
           </w:pPr>
-          <w:hyperlink w:anchor="_Toc420344911" w:history="1">
+          <w:hyperlink w:anchor="_Toc420405696" w:history="1">
             <w:r>
               <w:rPr>
                 <w:rStyle w:val="Hyperlink"/>
                 <w:noProof/>
+                <w:sz w:val="20"/>
+                <w:szCs w:val="20"/>
               </w:rPr>
               <w:t>- Prioritisation list –</w:t>
             </w:r>
@@ -2142,6 +2534,8 @@
               <w:rPr>
                 <w:noProof/>
                 <w:webHidden/>
+                <w:sz w:val="20"/>
+                <w:szCs w:val="20"/>
               </w:rPr>
               <w:tab/>
             </w:r>
@@ -2149,6 +2543,8 @@
               <w:rPr>
                 <w:noProof/>
                 <w:webHidden/>
+                <w:sz w:val="20"/>
+                <w:szCs w:val="20"/>
               </w:rPr>
               <w:fldChar w:fldCharType="begin"/>
             </w:r>
@@ -2156,19 +2552,25 @@
               <w:rPr>
                 <w:noProof/>
                 <w:webHidden/>
-              </w:rPr>
-              <w:instrText xml:space="preserve"> PAGEREF _Toc420344911 \h </w:instrText>
-            </w:r>
-            <w:r>
-              <w:rPr>
-                <w:noProof/>
-                <w:webHidden/>
-              </w:rPr>
-            </w:r>
-            <w:r>
-              <w:rPr>
-                <w:noProof/>
-                <w:webHidden/>
+                <w:sz w:val="20"/>
+                <w:szCs w:val="20"/>
+              </w:rPr>
+              <w:instrText xml:space="preserve"> PAGEREF _Toc420405696 \h </w:instrText>
+            </w:r>
+            <w:r>
+              <w:rPr>
+                <w:noProof/>
+                <w:webHidden/>
+                <w:sz w:val="20"/>
+                <w:szCs w:val="20"/>
+              </w:rPr>
+            </w:r>
+            <w:r>
+              <w:rPr>
+                <w:noProof/>
+                <w:webHidden/>
+                <w:sz w:val="20"/>
+                <w:szCs w:val="20"/>
               </w:rPr>
               <w:fldChar w:fldCharType="separate"/>
             </w:r>
@@ -2176,6 +2578,8 @@
               <w:rPr>
                 <w:noProof/>
                 <w:webHidden/>
+                <w:sz w:val="20"/>
+                <w:szCs w:val="20"/>
               </w:rPr>
               <w:t>18</w:t>
             </w:r>
@@ -2183,6 +2587,8 @@
               <w:rPr>
                 <w:noProof/>
                 <w:webHidden/>
+                <w:sz w:val="20"/>
+                <w:szCs w:val="20"/>
               </w:rPr>
               <w:fldChar w:fldCharType="end"/>
             </w:r>
@@ -2200,13 +2606,17 @@
               <w:bCs w:val="0"/>
               <w:smallCaps w:val="0"/>
               <w:noProof/>
+              <w:sz w:val="20"/>
+              <w:szCs w:val="20"/>
             </w:rPr>
           </w:pPr>
-          <w:hyperlink w:anchor="_Toc420344912" w:history="1">
+          <w:hyperlink w:anchor="_Toc420405697" w:history="1">
             <w:r>
               <w:rPr>
                 <w:rStyle w:val="Hyperlink"/>
                 <w:noProof/>
+                <w:sz w:val="20"/>
+                <w:szCs w:val="20"/>
               </w:rPr>
               <w:t>- Domain model-</w:t>
             </w:r>
@@ -2214,6 +2624,8 @@
               <w:rPr>
                 <w:noProof/>
                 <w:webHidden/>
+                <w:sz w:val="20"/>
+                <w:szCs w:val="20"/>
               </w:rPr>
               <w:tab/>
             </w:r>
@@ -2221,6 +2633,8 @@
               <w:rPr>
                 <w:noProof/>
                 <w:webHidden/>
+                <w:sz w:val="20"/>
+                <w:szCs w:val="20"/>
               </w:rPr>
               <w:fldChar w:fldCharType="begin"/>
             </w:r>
@@ -2228,19 +2642,25 @@
               <w:rPr>
                 <w:noProof/>
                 <w:webHidden/>
-              </w:rPr>
-              <w:instrText xml:space="preserve"> PAGEREF _Toc420344912 \h </w:instrText>
-            </w:r>
-            <w:r>
-              <w:rPr>
-                <w:noProof/>
-                <w:webHidden/>
-              </w:rPr>
-            </w:r>
-            <w:r>
-              <w:rPr>
-                <w:noProof/>
-                <w:webHidden/>
+                <w:sz w:val="20"/>
+                <w:szCs w:val="20"/>
+              </w:rPr>
+              <w:instrText xml:space="preserve"> PAGEREF _Toc420405697 \h </w:instrText>
+            </w:r>
+            <w:r>
+              <w:rPr>
+                <w:noProof/>
+                <w:webHidden/>
+                <w:sz w:val="20"/>
+                <w:szCs w:val="20"/>
+              </w:rPr>
+            </w:r>
+            <w:r>
+              <w:rPr>
+                <w:noProof/>
+                <w:webHidden/>
+                <w:sz w:val="20"/>
+                <w:szCs w:val="20"/>
               </w:rPr>
               <w:fldChar w:fldCharType="separate"/>
             </w:r>
@@ -2248,6 +2668,8 @@
               <w:rPr>
                 <w:noProof/>
                 <w:webHidden/>
+                <w:sz w:val="20"/>
+                <w:szCs w:val="20"/>
               </w:rPr>
               <w:t>19</w:t>
             </w:r>
@@ -2255,6 +2677,8 @@
               <w:rPr>
                 <w:noProof/>
                 <w:webHidden/>
+                <w:sz w:val="20"/>
+                <w:szCs w:val="20"/>
               </w:rPr>
               <w:fldChar w:fldCharType="end"/>
             </w:r>
@@ -2272,13 +2696,17 @@
               <w:bCs w:val="0"/>
               <w:smallCaps w:val="0"/>
               <w:noProof/>
+              <w:sz w:val="20"/>
+              <w:szCs w:val="20"/>
             </w:rPr>
           </w:pPr>
-          <w:hyperlink w:anchor="_Toc420344913" w:history="1">
+          <w:hyperlink w:anchor="_Toc420405698" w:history="1">
             <w:r>
               <w:rPr>
                 <w:rStyle w:val="Hyperlink"/>
                 <w:noProof/>
+                <w:sz w:val="20"/>
+                <w:szCs w:val="20"/>
               </w:rPr>
               <w:t>- Create sale fully dressed –</w:t>
             </w:r>
@@ -2286,6 +2714,8 @@
               <w:rPr>
                 <w:noProof/>
                 <w:webHidden/>
+                <w:sz w:val="20"/>
+                <w:szCs w:val="20"/>
               </w:rPr>
               <w:tab/>
             </w:r>
@@ -2293,6 +2723,8 @@
               <w:rPr>
                 <w:noProof/>
                 <w:webHidden/>
+                <w:sz w:val="20"/>
+                <w:szCs w:val="20"/>
               </w:rPr>
               <w:fldChar w:fldCharType="begin"/>
             </w:r>
@@ -2300,19 +2732,25 @@
               <w:rPr>
                 <w:noProof/>
                 <w:webHidden/>
-              </w:rPr>
-              <w:instrText xml:space="preserve"> PAGEREF _Toc420344913 \h </w:instrText>
-            </w:r>
-            <w:r>
-              <w:rPr>
-                <w:noProof/>
-                <w:webHidden/>
-              </w:rPr>
-            </w:r>
-            <w:r>
-              <w:rPr>
-                <w:noProof/>
-                <w:webHidden/>
+                <w:sz w:val="20"/>
+                <w:szCs w:val="20"/>
+              </w:rPr>
+              <w:instrText xml:space="preserve"> PAGEREF _Toc420405698 \h </w:instrText>
+            </w:r>
+            <w:r>
+              <w:rPr>
+                <w:noProof/>
+                <w:webHidden/>
+                <w:sz w:val="20"/>
+                <w:szCs w:val="20"/>
+              </w:rPr>
+            </w:r>
+            <w:r>
+              <w:rPr>
+                <w:noProof/>
+                <w:webHidden/>
+                <w:sz w:val="20"/>
+                <w:szCs w:val="20"/>
               </w:rPr>
               <w:fldChar w:fldCharType="separate"/>
             </w:r>
@@ -2320,6 +2758,8 @@
               <w:rPr>
                 <w:noProof/>
                 <w:webHidden/>
+                <w:sz w:val="20"/>
+                <w:szCs w:val="20"/>
               </w:rPr>
               <w:t>20</w:t>
             </w:r>
@@ -2327,6 +2767,8 @@
               <w:rPr>
                 <w:noProof/>
                 <w:webHidden/>
+                <w:sz w:val="20"/>
+                <w:szCs w:val="20"/>
               </w:rPr>
               <w:fldChar w:fldCharType="end"/>
             </w:r>
@@ -2344,13 +2786,17 @@
               <w:bCs w:val="0"/>
               <w:smallCaps w:val="0"/>
               <w:noProof/>
+              <w:sz w:val="20"/>
+              <w:szCs w:val="20"/>
             </w:rPr>
           </w:pPr>
-          <w:hyperlink w:anchor="_Toc420344914" w:history="1">
+          <w:hyperlink w:anchor="_Toc420405699" w:history="1">
             <w:r>
               <w:rPr>
                 <w:rStyle w:val="Hyperlink"/>
                 <w:noProof/>
+                <w:sz w:val="20"/>
+                <w:szCs w:val="20"/>
               </w:rPr>
               <w:t>- Create sale communication diagram –</w:t>
             </w:r>
@@ -2358,6 +2804,8 @@
               <w:rPr>
                 <w:noProof/>
                 <w:webHidden/>
+                <w:sz w:val="20"/>
+                <w:szCs w:val="20"/>
               </w:rPr>
               <w:tab/>
             </w:r>
@@ -2365,6 +2813,8 @@
               <w:rPr>
                 <w:noProof/>
                 <w:webHidden/>
+                <w:sz w:val="20"/>
+                <w:szCs w:val="20"/>
               </w:rPr>
               <w:fldChar w:fldCharType="begin"/>
             </w:r>
@@ -2372,19 +2822,25 @@
               <w:rPr>
                 <w:noProof/>
                 <w:webHidden/>
-              </w:rPr>
-              <w:instrText xml:space="preserve"> PAGEREF _Toc420344914 \h </w:instrText>
-            </w:r>
-            <w:r>
-              <w:rPr>
-                <w:noProof/>
-                <w:webHidden/>
-              </w:rPr>
-            </w:r>
-            <w:r>
-              <w:rPr>
-                <w:noProof/>
-                <w:webHidden/>
+                <w:sz w:val="20"/>
+                <w:szCs w:val="20"/>
+              </w:rPr>
+              <w:instrText xml:space="preserve"> PAGEREF _Toc420405699 \h </w:instrText>
+            </w:r>
+            <w:r>
+              <w:rPr>
+                <w:noProof/>
+                <w:webHidden/>
+                <w:sz w:val="20"/>
+                <w:szCs w:val="20"/>
+              </w:rPr>
+            </w:r>
+            <w:r>
+              <w:rPr>
+                <w:noProof/>
+                <w:webHidden/>
+                <w:sz w:val="20"/>
+                <w:szCs w:val="20"/>
               </w:rPr>
               <w:fldChar w:fldCharType="separate"/>
             </w:r>
@@ -2392,6 +2848,8 @@
               <w:rPr>
                 <w:noProof/>
                 <w:webHidden/>
+                <w:sz w:val="20"/>
+                <w:szCs w:val="20"/>
               </w:rPr>
               <w:t>21</w:t>
             </w:r>
@@ -2399,6 +2857,458 @@
               <w:rPr>
                 <w:noProof/>
                 <w:webHidden/>
+                <w:sz w:val="20"/>
+                <w:szCs w:val="20"/>
+              </w:rPr>
+              <w:fldChar w:fldCharType="end"/>
+            </w:r>
+          </w:hyperlink>
+        </w:p>
+        <w:p>
+          <w:pPr>
+            <w:pStyle w:val="TOC2"/>
+            <w:tabs>
+              <w:tab w:val="right" w:pos="9270"/>
+            </w:tabs>
+            <w:rPr>
+              <w:rFonts w:eastAsiaTheme="minorEastAsia" w:cstheme="minorBidi"/>
+              <w:b w:val="0"/>
+              <w:bCs w:val="0"/>
+              <w:smallCaps w:val="0"/>
+              <w:noProof/>
+              <w:sz w:val="20"/>
+              <w:szCs w:val="20"/>
+            </w:rPr>
+          </w:pPr>
+          <w:hyperlink w:anchor="_Toc420405700" w:history="1">
+            <w:r>
+              <w:rPr>
+                <w:rStyle w:val="Hyperlink"/>
+                <w:noProof/>
+                <w:sz w:val="20"/>
+                <w:szCs w:val="20"/>
+              </w:rPr>
+              <w:t>- Relational model –</w:t>
+            </w:r>
+            <w:r>
+              <w:rPr>
+                <w:noProof/>
+                <w:webHidden/>
+                <w:sz w:val="20"/>
+                <w:szCs w:val="20"/>
+              </w:rPr>
+              <w:tab/>
+            </w:r>
+            <w:r>
+              <w:rPr>
+                <w:noProof/>
+                <w:webHidden/>
+                <w:sz w:val="20"/>
+                <w:szCs w:val="20"/>
+              </w:rPr>
+              <w:fldChar w:fldCharType="begin"/>
+            </w:r>
+            <w:r>
+              <w:rPr>
+                <w:noProof/>
+                <w:webHidden/>
+                <w:sz w:val="20"/>
+                <w:szCs w:val="20"/>
+              </w:rPr>
+              <w:instrText xml:space="preserve"> PAGEREF _Toc420405700 \h </w:instrText>
+            </w:r>
+            <w:r>
+              <w:rPr>
+                <w:noProof/>
+                <w:webHidden/>
+                <w:sz w:val="20"/>
+                <w:szCs w:val="20"/>
+              </w:rPr>
+            </w:r>
+            <w:r>
+              <w:rPr>
+                <w:noProof/>
+                <w:webHidden/>
+                <w:sz w:val="20"/>
+                <w:szCs w:val="20"/>
+              </w:rPr>
+              <w:fldChar w:fldCharType="separate"/>
+            </w:r>
+            <w:r>
+              <w:rPr>
+                <w:noProof/>
+                <w:webHidden/>
+                <w:sz w:val="20"/>
+                <w:szCs w:val="20"/>
+              </w:rPr>
+              <w:t>22</w:t>
+            </w:r>
+            <w:r>
+              <w:rPr>
+                <w:noProof/>
+                <w:webHidden/>
+                <w:sz w:val="20"/>
+                <w:szCs w:val="20"/>
+              </w:rPr>
+              <w:fldChar w:fldCharType="end"/>
+            </w:r>
+          </w:hyperlink>
+        </w:p>
+        <w:p>
+          <w:pPr>
+            <w:pStyle w:val="TOC2"/>
+            <w:tabs>
+              <w:tab w:val="right" w:pos="9270"/>
+            </w:tabs>
+            <w:rPr>
+              <w:rFonts w:eastAsiaTheme="minorEastAsia" w:cstheme="minorBidi"/>
+              <w:b w:val="0"/>
+              <w:bCs w:val="0"/>
+              <w:smallCaps w:val="0"/>
+              <w:noProof/>
+              <w:sz w:val="20"/>
+              <w:szCs w:val="20"/>
+            </w:rPr>
+          </w:pPr>
+          <w:hyperlink w:anchor="_Toc420405701" w:history="1">
+            <w:r>
+              <w:rPr>
+                <w:rStyle w:val="Hyperlink"/>
+                <w:noProof/>
+                <w:sz w:val="20"/>
+                <w:szCs w:val="20"/>
+              </w:rPr>
+              <w:t>- getLocation communication diagram –</w:t>
+            </w:r>
+            <w:r>
+              <w:rPr>
+                <w:noProof/>
+                <w:webHidden/>
+                <w:sz w:val="20"/>
+                <w:szCs w:val="20"/>
+              </w:rPr>
+              <w:tab/>
+            </w:r>
+            <w:r>
+              <w:rPr>
+                <w:noProof/>
+                <w:webHidden/>
+                <w:sz w:val="20"/>
+                <w:szCs w:val="20"/>
+              </w:rPr>
+              <w:fldChar w:fldCharType="begin"/>
+            </w:r>
+            <w:r>
+              <w:rPr>
+                <w:noProof/>
+                <w:webHidden/>
+                <w:sz w:val="20"/>
+                <w:szCs w:val="20"/>
+              </w:rPr>
+              <w:instrText xml:space="preserve"> PAGEREF _Toc420405701 \h </w:instrText>
+            </w:r>
+            <w:r>
+              <w:rPr>
+                <w:noProof/>
+                <w:webHidden/>
+                <w:sz w:val="20"/>
+                <w:szCs w:val="20"/>
+              </w:rPr>
+            </w:r>
+            <w:r>
+              <w:rPr>
+                <w:noProof/>
+                <w:webHidden/>
+                <w:sz w:val="20"/>
+                <w:szCs w:val="20"/>
+              </w:rPr>
+              <w:fldChar w:fldCharType="separate"/>
+            </w:r>
+            <w:r>
+              <w:rPr>
+                <w:noProof/>
+                <w:webHidden/>
+                <w:sz w:val="20"/>
+                <w:szCs w:val="20"/>
+              </w:rPr>
+              <w:t>23</w:t>
+            </w:r>
+            <w:r>
+              <w:rPr>
+                <w:noProof/>
+                <w:webHidden/>
+                <w:sz w:val="20"/>
+                <w:szCs w:val="20"/>
+              </w:rPr>
+              <w:fldChar w:fldCharType="end"/>
+            </w:r>
+          </w:hyperlink>
+        </w:p>
+        <w:p>
+          <w:pPr>
+            <w:pStyle w:val="TOC2"/>
+            <w:tabs>
+              <w:tab w:val="right" w:pos="9270"/>
+            </w:tabs>
+            <w:rPr>
+              <w:rFonts w:eastAsiaTheme="minorEastAsia" w:cstheme="minorBidi"/>
+              <w:b w:val="0"/>
+              <w:bCs w:val="0"/>
+              <w:smallCaps w:val="0"/>
+              <w:noProof/>
+              <w:sz w:val="20"/>
+              <w:szCs w:val="20"/>
+            </w:rPr>
+          </w:pPr>
+          <w:hyperlink w:anchor="_Toc420405702" w:history="1">
+            <w:r>
+              <w:rPr>
+                <w:rStyle w:val="Hyperlink"/>
+                <w:noProof/>
+                <w:sz w:val="20"/>
+                <w:szCs w:val="20"/>
+              </w:rPr>
+              <w:t>- getLocation sequence diagram –</w:t>
+            </w:r>
+            <w:r>
+              <w:rPr>
+                <w:noProof/>
+                <w:webHidden/>
+                <w:sz w:val="20"/>
+                <w:szCs w:val="20"/>
+              </w:rPr>
+              <w:tab/>
+            </w:r>
+            <w:r>
+              <w:rPr>
+                <w:noProof/>
+                <w:webHidden/>
+                <w:sz w:val="20"/>
+                <w:szCs w:val="20"/>
+              </w:rPr>
+              <w:fldChar w:fldCharType="begin"/>
+            </w:r>
+            <w:r>
+              <w:rPr>
+                <w:noProof/>
+                <w:webHidden/>
+                <w:sz w:val="20"/>
+                <w:szCs w:val="20"/>
+              </w:rPr>
+              <w:instrText xml:space="preserve"> PAGEREF _Toc420405702 \h </w:instrText>
+            </w:r>
+            <w:r>
+              <w:rPr>
+                <w:noProof/>
+                <w:webHidden/>
+                <w:sz w:val="20"/>
+                <w:szCs w:val="20"/>
+              </w:rPr>
+            </w:r>
+            <w:r>
+              <w:rPr>
+                <w:noProof/>
+                <w:webHidden/>
+                <w:sz w:val="20"/>
+                <w:szCs w:val="20"/>
+              </w:rPr>
+              <w:fldChar w:fldCharType="separate"/>
+            </w:r>
+            <w:r>
+              <w:rPr>
+                <w:noProof/>
+                <w:webHidden/>
+                <w:sz w:val="20"/>
+                <w:szCs w:val="20"/>
+              </w:rPr>
+              <w:t>23</w:t>
+            </w:r>
+            <w:r>
+              <w:rPr>
+                <w:noProof/>
+                <w:webHidden/>
+                <w:sz w:val="20"/>
+                <w:szCs w:val="20"/>
+              </w:rPr>
+              <w:fldChar w:fldCharType="end"/>
+            </w:r>
+          </w:hyperlink>
+        </w:p>
+        <w:p>
+          <w:pPr>
+            <w:pStyle w:val="TOC2"/>
+            <w:tabs>
+              <w:tab w:val="right" w:pos="9270"/>
+            </w:tabs>
+            <w:rPr>
+              <w:rFonts w:eastAsiaTheme="minorEastAsia" w:cstheme="minorBidi"/>
+              <w:b w:val="0"/>
+              <w:bCs w:val="0"/>
+              <w:smallCaps w:val="0"/>
+              <w:noProof/>
+              <w:sz w:val="20"/>
+              <w:szCs w:val="20"/>
+            </w:rPr>
+          </w:pPr>
+          <w:hyperlink w:anchor="_Toc420405703" w:history="1">
+            <w:r>
+              <w:rPr>
+                <w:rStyle w:val="Hyperlink"/>
+                <w:noProof/>
+                <w:sz w:val="20"/>
+                <w:szCs w:val="20"/>
+              </w:rPr>
+              <w:t>- registerPayment sequence diagram –</w:t>
+            </w:r>
+            <w:r>
+              <w:rPr>
+                <w:noProof/>
+                <w:webHidden/>
+                <w:sz w:val="20"/>
+                <w:szCs w:val="20"/>
+              </w:rPr>
+              <w:tab/>
+            </w:r>
+            <w:r>
+              <w:rPr>
+                <w:noProof/>
+                <w:webHidden/>
+                <w:sz w:val="20"/>
+                <w:szCs w:val="20"/>
+              </w:rPr>
+              <w:fldChar w:fldCharType="begin"/>
+            </w:r>
+            <w:r>
+              <w:rPr>
+                <w:noProof/>
+                <w:webHidden/>
+                <w:sz w:val="20"/>
+                <w:szCs w:val="20"/>
+              </w:rPr>
+              <w:instrText xml:space="preserve"> PAGEREF _Toc420405703 \h </w:instrText>
+            </w:r>
+            <w:r>
+              <w:rPr>
+                <w:noProof/>
+                <w:webHidden/>
+                <w:sz w:val="20"/>
+                <w:szCs w:val="20"/>
+              </w:rPr>
+            </w:r>
+            <w:r>
+              <w:rPr>
+                <w:noProof/>
+                <w:webHidden/>
+                <w:sz w:val="20"/>
+                <w:szCs w:val="20"/>
+              </w:rPr>
+              <w:fldChar w:fldCharType="separate"/>
+            </w:r>
+            <w:r>
+              <w:rPr>
+                <w:noProof/>
+                <w:webHidden/>
+                <w:sz w:val="20"/>
+                <w:szCs w:val="20"/>
+              </w:rPr>
+              <w:t>24</w:t>
+            </w:r>
+            <w:r>
+              <w:rPr>
+                <w:noProof/>
+                <w:webHidden/>
+                <w:sz w:val="20"/>
+                <w:szCs w:val="20"/>
+              </w:rPr>
+              <w:fldChar w:fldCharType="end"/>
+            </w:r>
+          </w:hyperlink>
+        </w:p>
+        <w:p>
+          <w:pPr>
+            <w:pStyle w:val="TOC2"/>
+            <w:tabs>
+              <w:tab w:val="right" w:pos="9270"/>
+            </w:tabs>
+            <w:rPr>
+              <w:rFonts w:eastAsiaTheme="minorEastAsia" w:cstheme="minorBidi"/>
+              <w:b w:val="0"/>
+              <w:bCs w:val="0"/>
+              <w:smallCaps w:val="0"/>
+              <w:noProof/>
+              <w:sz w:val="20"/>
+              <w:szCs w:val="20"/>
+            </w:rPr>
+          </w:pPr>
+          <w:hyperlink w:anchor="_Toc420405704" w:history="1">
+            <w:r>
+              <w:rPr>
+                <w:rStyle w:val="Hyperlink"/>
+                <w:noProof/>
+                <w:sz w:val="20"/>
+                <w:szCs w:val="20"/>
+              </w:rPr>
+              <w:t>- registerPayment communication diagram –</w:t>
+            </w:r>
+            <w:r>
+              <w:rPr>
+                <w:noProof/>
+                <w:webHidden/>
+                <w:sz w:val="20"/>
+                <w:szCs w:val="20"/>
+              </w:rPr>
+              <w:tab/>
+            </w:r>
+            <w:r>
+              <w:rPr>
+                <w:noProof/>
+                <w:webHidden/>
+                <w:sz w:val="20"/>
+                <w:szCs w:val="20"/>
+              </w:rPr>
+              <w:fldChar w:fldCharType="begin"/>
+            </w:r>
+            <w:r>
+              <w:rPr>
+                <w:noProof/>
+                <w:webHidden/>
+                <w:sz w:val="20"/>
+                <w:szCs w:val="20"/>
+              </w:rPr>
+              <w:instrText xml:space="preserve"> PAGEREF _Toc420405704 \h </w:instrText>
+            </w:r>
+            <w:r>
+              <w:rPr>
+                <w:noProof/>
+                <w:webHidden/>
+                <w:sz w:val="20"/>
+                <w:szCs w:val="20"/>
+              </w:rPr>
+            </w:r>
+            <w:r>
+              <w:rPr>
+                <w:noProof/>
+                <w:webHidden/>
+                <w:sz w:val="20"/>
+                <w:szCs w:val="20"/>
+              </w:rPr>
+              <w:fldChar w:fldCharType="separate"/>
+            </w:r>
+            <w:r>
+              <w:rPr>
+                <w:noProof/>
+                <w:webHidden/>
+                <w:sz w:val="20"/>
+                <w:szCs w:val="20"/>
+              </w:rPr>
+              <w:t>24</w:t>
+            </w:r>
+            <w:r>
+              <w:rPr>
+                <w:noProof/>
+                <w:webHidden/>
+                <w:sz w:val="20"/>
+                <w:szCs w:val="20"/>
               </w:rPr>
               <w:fldChar w:fldCharType="end"/>
             </w:r>
@@ -2409,8 +3319,6 @@
             <w:rPr>
               <w:rFonts w:asciiTheme="minorHAnsi" w:eastAsiaTheme="minorEastAsia" w:hAnsiTheme="minorHAnsi" w:cstheme="minorBidi"/>
               <w:smallCaps/>
-              <w:sz w:val="22"/>
-              <w:szCs w:val="22"/>
               <w:lang w:eastAsia="ja-JP"/>
             </w:rPr>
             <w:fldChar w:fldCharType="end"/>
@@ -2436,7 +3344,7 @@
       <w:pPr>
         <w:pStyle w:val="Heading2"/>
       </w:pPr>
-      <w:bookmarkStart w:id="0" w:name="_Toc420344887"/>
+      <w:bookmarkStart w:id="0" w:name="_Toc420405672"/>
       <w:r>
         <w:lastRenderedPageBreak/>
         <w:t xml:space="preserve">- </w:t>
@@ -2496,7 +3404,12 @@
         <w:t>ancestor</w:t>
       </w:r>
       <w:r>
-        <w:t>, have a stable database and most importantly handle all the sales automatically instead of having workers to do it manually.</w:t>
+        <w:t xml:space="preserve">, have a stable database and most importantly handle all the sales automatically instead of having workers to </w:t>
+      </w:r>
+      <w:bookmarkStart w:id="1" w:name="_GoBack"/>
+      <w:bookmarkEnd w:id="1"/>
+      <w:r>
+        <w:t>do it manually.</w:t>
       </w:r>
     </w:p>
     <w:p>
@@ -2524,57 +3437,60 @@
     <w:p>
       <w:pPr>
         <w:pStyle w:val="Heading1"/>
-        <w:rPr>
-          <w:sz w:val="18"/>
-        </w:rPr>
-      </w:pPr>
-      <w:bookmarkStart w:id="1" w:name="_Toc420344888"/>
+      </w:pPr>
+      <w:bookmarkStart w:id="2" w:name="_Toc420405673"/>
       <w:r>
         <w:lastRenderedPageBreak/>
         <w:t>Segment 1</w:t>
       </w:r>
-      <w:bookmarkEnd w:id="1"/>
+      <w:bookmarkEnd w:id="2"/>
     </w:p>
     <w:p>
       <w:pPr>
         <w:pStyle w:val="Heading1"/>
       </w:pPr>
-      <w:bookmarkStart w:id="2" w:name="_Toc419972327"/>
-      <w:bookmarkStart w:id="3" w:name="_Toc419972464"/>
-      <w:bookmarkStart w:id="4" w:name="_Toc419972519"/>
-      <w:bookmarkStart w:id="5" w:name="_Toc420344889"/>
+      <w:bookmarkStart w:id="3" w:name="_Toc419972327"/>
+      <w:bookmarkStart w:id="4" w:name="_Toc419972464"/>
+      <w:bookmarkStart w:id="5" w:name="_Toc419972519"/>
+      <w:bookmarkStart w:id="6" w:name="_Toc420344889"/>
+      <w:bookmarkStart w:id="7" w:name="_Toc420402916"/>
+      <w:bookmarkStart w:id="8" w:name="_Toc420403736"/>
+      <w:bookmarkStart w:id="9" w:name="_Toc420405674"/>
       <w:r>
         <w:t>Business</w:t>
       </w:r>
-      <w:bookmarkEnd w:id="2"/>
       <w:bookmarkEnd w:id="3"/>
       <w:bookmarkEnd w:id="4"/>
       <w:bookmarkEnd w:id="5"/>
-    </w:p>
-    <w:p>
-      <w:pPr>
-        <w:rPr>
-          <w:b/>
-        </w:rPr>
-      </w:pPr>
-    </w:p>
-    <w:p>
-      <w:pPr>
-        <w:pStyle w:val="Heading2"/>
-      </w:pPr>
-      <w:bookmarkStart w:id="6" w:name="_Toc419972048"/>
-      <w:bookmarkStart w:id="7" w:name="_Toc420344890"/>
-      <w:r>
-        <w:t xml:space="preserve">- </w:t>
-      </w:r>
-      <w:r>
-        <w:t>Organizational Structure</w:t>
-      </w:r>
-      <w:r>
-        <w:t xml:space="preserve"> -</w:t>
-      </w:r>
       <w:bookmarkEnd w:id="6"/>
       <w:bookmarkEnd w:id="7"/>
+      <w:bookmarkEnd w:id="8"/>
+      <w:bookmarkEnd w:id="9"/>
+    </w:p>
+    <w:p>
+      <w:pPr>
+        <w:rPr>
+          <w:b/>
+        </w:rPr>
+      </w:pPr>
+    </w:p>
+    <w:p>
+      <w:pPr>
+        <w:pStyle w:val="Heading2"/>
+      </w:pPr>
+      <w:bookmarkStart w:id="10" w:name="_Toc419972048"/>
+      <w:bookmarkStart w:id="11" w:name="_Toc420405675"/>
+      <w:r>
+        <w:t xml:space="preserve">- </w:t>
+      </w:r>
+      <w:r>
+        <w:t>Organizational Structure</w:t>
+      </w:r>
+      <w:r>
+        <w:t xml:space="preserve"> -</w:t>
+      </w:r>
+      <w:bookmarkEnd w:id="10"/>
+      <w:bookmarkEnd w:id="11"/>
     </w:p>
     <w:p>
       <w:pPr>
@@ -3014,8 +3930,8 @@
       <w:pPr>
         <w:pStyle w:val="Heading2"/>
       </w:pPr>
-      <w:bookmarkStart w:id="8" w:name="_Toc419972049"/>
-      <w:bookmarkStart w:id="9" w:name="_Toc420344891"/>
+      <w:bookmarkStart w:id="12" w:name="_Toc419972049"/>
+      <w:bookmarkStart w:id="13" w:name="_Toc420405676"/>
       <w:r>
         <w:lastRenderedPageBreak/>
         <w:t xml:space="preserve">- </w:t>
@@ -3026,8 +3942,8 @@
       <w:r>
         <w:t xml:space="preserve"> -</w:t>
       </w:r>
-      <w:bookmarkEnd w:id="8"/>
-      <w:bookmarkEnd w:id="9"/>
+      <w:bookmarkEnd w:id="12"/>
+      <w:bookmarkEnd w:id="13"/>
     </w:p>
     <w:p>
       <w:pPr>
@@ -3107,8 +4023,8 @@
       <w:pPr>
         <w:pStyle w:val="Heading2"/>
       </w:pPr>
-      <w:bookmarkStart w:id="10" w:name="_Toc419972050"/>
-      <w:bookmarkStart w:id="11" w:name="_Toc420344892"/>
+      <w:bookmarkStart w:id="14" w:name="_Toc419972050"/>
+      <w:bookmarkStart w:id="15" w:name="_Toc420405677"/>
       <w:r>
         <w:lastRenderedPageBreak/>
         <w:t xml:space="preserve">- </w:t>
@@ -3119,8 +4035,8 @@
       <w:r>
         <w:t xml:space="preserve"> -</w:t>
       </w:r>
-      <w:bookmarkEnd w:id="10"/>
-      <w:bookmarkEnd w:id="11"/>
+      <w:bookmarkEnd w:id="14"/>
+      <w:bookmarkEnd w:id="15"/>
     </w:p>
     <w:p>
       <w:pPr>
@@ -3280,8 +4196,8 @@
       <w:pPr>
         <w:pStyle w:val="Heading2"/>
       </w:pPr>
-      <w:bookmarkStart w:id="12" w:name="_Toc419972051"/>
-      <w:bookmarkStart w:id="13" w:name="_Toc420344893"/>
+      <w:bookmarkStart w:id="16" w:name="_Toc419972051"/>
+      <w:bookmarkStart w:id="17" w:name="_Toc420405678"/>
       <w:r>
         <w:lastRenderedPageBreak/>
         <w:t xml:space="preserve">- </w:t>
@@ -3292,8 +4208,8 @@
       <w:r>
         <w:t xml:space="preserve"> -</w:t>
       </w:r>
-      <w:bookmarkEnd w:id="12"/>
-      <w:bookmarkEnd w:id="13"/>
+      <w:bookmarkEnd w:id="16"/>
+      <w:bookmarkEnd w:id="17"/>
     </w:p>
     <w:p>
       <w:pPr>
@@ -3447,8 +4363,8 @@
       <w:pPr>
         <w:pStyle w:val="Heading2"/>
       </w:pPr>
-      <w:bookmarkStart w:id="14" w:name="_Toc419972052"/>
-      <w:bookmarkStart w:id="15" w:name="_Toc420344894"/>
+      <w:bookmarkStart w:id="18" w:name="_Toc419972052"/>
+      <w:bookmarkStart w:id="19" w:name="_Toc420405679"/>
       <w:r>
         <w:lastRenderedPageBreak/>
         <w:t xml:space="preserve">- </w:t>
@@ -3459,8 +4375,8 @@
       <w:r>
         <w:t xml:space="preserve"> -</w:t>
       </w:r>
-      <w:bookmarkEnd w:id="14"/>
-      <w:bookmarkEnd w:id="15"/>
+      <w:bookmarkEnd w:id="18"/>
+      <w:bookmarkEnd w:id="19"/>
     </w:p>
     <w:p>
       <w:pPr>
@@ -3728,8 +4644,8 @@
       <w:pPr>
         <w:pStyle w:val="Heading2"/>
       </w:pPr>
-      <w:bookmarkStart w:id="16" w:name="_Toc419972053"/>
-      <w:bookmarkStart w:id="17" w:name="_Toc420344895"/>
+      <w:bookmarkStart w:id="20" w:name="_Toc419972053"/>
+      <w:bookmarkStart w:id="21" w:name="_Toc420405680"/>
       <w:r>
         <w:lastRenderedPageBreak/>
         <w:t xml:space="preserve">- </w:t>
@@ -3740,8 +4656,8 @@
       <w:r>
         <w:t xml:space="preserve"> -</w:t>
       </w:r>
-      <w:bookmarkEnd w:id="16"/>
-      <w:bookmarkEnd w:id="17"/>
+      <w:bookmarkEnd w:id="20"/>
+      <w:bookmarkEnd w:id="21"/>
     </w:p>
     <w:p>
       <w:pPr>
@@ -3972,8 +4888,8 @@
       <w:pPr>
         <w:pStyle w:val="Heading2"/>
       </w:pPr>
-      <w:bookmarkStart w:id="18" w:name="_Toc419972054"/>
-      <w:bookmarkStart w:id="19" w:name="_Toc420344896"/>
+      <w:bookmarkStart w:id="22" w:name="_Toc419972054"/>
+      <w:bookmarkStart w:id="23" w:name="_Toc420405681"/>
       <w:r>
         <w:lastRenderedPageBreak/>
         <w:t xml:space="preserve">- </w:t>
@@ -3984,8 +4900,8 @@
       <w:r>
         <w:t xml:space="preserve"> -</w:t>
       </w:r>
-      <w:bookmarkEnd w:id="18"/>
-      <w:bookmarkEnd w:id="19"/>
+      <w:bookmarkEnd w:id="22"/>
+      <w:bookmarkEnd w:id="23"/>
     </w:p>
     <w:p>
       <w:pPr>
@@ -4664,8 +5580,8 @@
       <w:pPr>
         <w:pStyle w:val="Heading2"/>
       </w:pPr>
-      <w:bookmarkStart w:id="20" w:name="_Toc419972055"/>
-      <w:bookmarkStart w:id="21" w:name="_Toc420344897"/>
+      <w:bookmarkStart w:id="24" w:name="_Toc419972055"/>
+      <w:bookmarkStart w:id="25" w:name="_Toc420405682"/>
       <w:r>
         <w:lastRenderedPageBreak/>
         <w:t xml:space="preserve">- </w:t>
@@ -4676,8 +5592,8 @@
       <w:r>
         <w:t xml:space="preserve"> -</w:t>
       </w:r>
-      <w:bookmarkEnd w:id="20"/>
-      <w:bookmarkEnd w:id="21"/>
+      <w:bookmarkEnd w:id="24"/>
+      <w:bookmarkEnd w:id="25"/>
     </w:p>
     <w:p>
       <w:pPr>
@@ -5010,8 +5926,8 @@
       <w:pPr>
         <w:pStyle w:val="Heading2"/>
       </w:pPr>
-      <w:bookmarkStart w:id="22" w:name="_Toc419972056"/>
-      <w:bookmarkStart w:id="23" w:name="_Toc420344898"/>
+      <w:bookmarkStart w:id="26" w:name="_Toc419972056"/>
+      <w:bookmarkStart w:id="27" w:name="_Toc420405683"/>
       <w:r>
         <w:t xml:space="preserve">- </w:t>
       </w:r>
@@ -5021,8 +5937,8 @@
       <w:r>
         <w:t xml:space="preserve"> -</w:t>
       </w:r>
-      <w:bookmarkEnd w:id="22"/>
-      <w:bookmarkEnd w:id="23"/>
+      <w:bookmarkEnd w:id="26"/>
+      <w:bookmarkEnd w:id="27"/>
     </w:p>
     <w:p>
       <w:pPr>
@@ -5288,8 +6204,8 @@
       <w:pPr>
         <w:pStyle w:val="Heading2"/>
       </w:pPr>
-      <w:bookmarkStart w:id="24" w:name="_Toc419972057"/>
-      <w:bookmarkStart w:id="25" w:name="_Toc420344899"/>
+      <w:bookmarkStart w:id="28" w:name="_Toc419972057"/>
+      <w:bookmarkStart w:id="29" w:name="_Toc420405684"/>
       <w:r>
         <w:lastRenderedPageBreak/>
         <w:t>-</w:t>
@@ -5303,8 +6219,8 @@
       <w:r>
         <w:t xml:space="preserve"> -</w:t>
       </w:r>
-      <w:bookmarkEnd w:id="24"/>
-      <w:bookmarkEnd w:id="25"/>
+      <w:bookmarkEnd w:id="28"/>
+      <w:bookmarkEnd w:id="29"/>
     </w:p>
     <w:p>
       <w:pPr>
@@ -5515,8 +6431,8 @@
       <w:pPr>
         <w:pStyle w:val="Heading2"/>
       </w:pPr>
-      <w:bookmarkStart w:id="26" w:name="_Toc419972058"/>
-      <w:bookmarkStart w:id="27" w:name="_Toc420344900"/>
+      <w:bookmarkStart w:id="30" w:name="_Toc419972058"/>
+      <w:bookmarkStart w:id="31" w:name="_Toc420405685"/>
       <w:r>
         <w:t xml:space="preserve">- </w:t>
       </w:r>
@@ -5526,8 +6442,8 @@
       <w:r>
         <w:t xml:space="preserve"> -</w:t>
       </w:r>
-      <w:bookmarkEnd w:id="26"/>
-      <w:bookmarkEnd w:id="27"/>
+      <w:bookmarkEnd w:id="30"/>
+      <w:bookmarkEnd w:id="31"/>
     </w:p>
     <w:p>
       <w:pPr>
@@ -5678,14 +6594,14 @@
       <w:pPr>
         <w:pStyle w:val="Heading2"/>
       </w:pPr>
-      <w:bookmarkStart w:id="28" w:name="_Toc419972059"/>
-      <w:bookmarkStart w:id="29" w:name="_Toc420344901"/>
+      <w:bookmarkStart w:id="32" w:name="_Toc419972059"/>
+      <w:bookmarkStart w:id="33" w:name="_Toc420405686"/>
       <w:r>
         <w:lastRenderedPageBreak/>
         <w:t>- Business case -</w:t>
       </w:r>
-      <w:bookmarkEnd w:id="28"/>
-      <w:bookmarkEnd w:id="29"/>
+      <w:bookmarkEnd w:id="32"/>
+      <w:bookmarkEnd w:id="33"/>
     </w:p>
     <w:p>
       <w:pPr>
@@ -5704,11 +6620,11 @@
       <w:pPr>
         <w:pStyle w:val="Heading3"/>
       </w:pPr>
-      <w:bookmarkStart w:id="30" w:name="_Toc420344902"/>
+      <w:bookmarkStart w:id="34" w:name="_Toc420405687"/>
       <w:r>
         <w:t>Introduction</w:t>
       </w:r>
-      <w:bookmarkEnd w:id="30"/>
+      <w:bookmarkEnd w:id="34"/>
     </w:p>
     <w:p>
       <w:pPr>
@@ -5740,11 +6656,11 @@
       <w:pPr>
         <w:pStyle w:val="Heading3"/>
       </w:pPr>
-      <w:bookmarkStart w:id="31" w:name="_Toc420344903"/>
+      <w:bookmarkStart w:id="35" w:name="_Toc420405688"/>
       <w:r>
         <w:t>Management summary</w:t>
       </w:r>
-      <w:bookmarkEnd w:id="31"/>
+      <w:bookmarkEnd w:id="35"/>
     </w:p>
     <w:p>
       <w:pPr>
@@ -5830,11 +6746,11 @@
       <w:pPr>
         <w:pStyle w:val="Heading3"/>
       </w:pPr>
-      <w:bookmarkStart w:id="32" w:name="_Toc420344904"/>
+      <w:bookmarkStart w:id="36" w:name="_Toc420405689"/>
       <w:r>
         <w:t>Benefits and costs</w:t>
       </w:r>
-      <w:bookmarkEnd w:id="32"/>
+      <w:bookmarkEnd w:id="36"/>
     </w:p>
     <w:p>
       <w:pPr>
@@ -5930,12 +6846,12 @@
       <w:pPr>
         <w:pStyle w:val="Heading3"/>
       </w:pPr>
-      <w:bookmarkStart w:id="33" w:name="_Toc420344905"/>
+      <w:bookmarkStart w:id="37" w:name="_Toc420405690"/>
       <w:r>
         <w:lastRenderedPageBreak/>
         <w:t>Impacts and risks</w:t>
       </w:r>
-      <w:bookmarkEnd w:id="33"/>
+      <w:bookmarkEnd w:id="37"/>
     </w:p>
     <w:p/>
     <w:p>
@@ -5978,11 +6894,11 @@
       <w:pPr>
         <w:pStyle w:val="Heading3"/>
       </w:pPr>
-      <w:bookmarkStart w:id="34" w:name="_Toc420344906"/>
+      <w:bookmarkStart w:id="38" w:name="_Toc420405691"/>
       <w:r>
         <w:t>Conclusion</w:t>
       </w:r>
-      <w:bookmarkEnd w:id="34"/>
+      <w:bookmarkEnd w:id="38"/>
     </w:p>
     <w:p/>
     <w:p>
@@ -6050,36 +6966,40 @@
           <w:sz w:val="18"/>
         </w:rPr>
       </w:pPr>
-      <w:bookmarkStart w:id="35" w:name="_Toc420344907"/>
+      <w:bookmarkStart w:id="39" w:name="_Toc420405692"/>
       <w:r>
         <w:lastRenderedPageBreak/>
         <w:t>Segment 2</w:t>
       </w:r>
-      <w:bookmarkEnd w:id="35"/>
+      <w:bookmarkEnd w:id="39"/>
     </w:p>
     <w:p>
       <w:pPr>
         <w:pStyle w:val="Heading1"/>
       </w:pPr>
-      <w:bookmarkStart w:id="36" w:name="_Toc420344908"/>
+      <w:bookmarkStart w:id="40" w:name="_Toc420344908"/>
+      <w:bookmarkStart w:id="41" w:name="_Toc420403755"/>
+      <w:bookmarkStart w:id="42" w:name="_Toc420405693"/>
       <w:r>
         <w:t>System development</w:t>
       </w:r>
-      <w:bookmarkEnd w:id="36"/>
+      <w:bookmarkEnd w:id="40"/>
+      <w:bookmarkEnd w:id="41"/>
+      <w:bookmarkEnd w:id="42"/>
     </w:p>
     <w:p/>
     <w:p>
       <w:pPr>
         <w:pStyle w:val="Heading2"/>
       </w:pPr>
-      <w:bookmarkStart w:id="37" w:name="_Toc420344909"/>
+      <w:bookmarkStart w:id="43" w:name="_Toc420405694"/>
       <w:r>
         <w:t xml:space="preserve">- Work Flow </w:t>
       </w:r>
       <w:r>
         <w:t>–</w:t>
       </w:r>
-      <w:bookmarkEnd w:id="37"/>
+      <w:bookmarkEnd w:id="43"/>
       <w:r>
         <w:t xml:space="preserve"> </w:t>
       </w:r>
@@ -6206,12 +7126,12 @@
       <w:pPr>
         <w:pStyle w:val="Heading2"/>
       </w:pPr>
-      <w:bookmarkStart w:id="38" w:name="_Toc420344910"/>
+      <w:bookmarkStart w:id="44" w:name="_Toc420405695"/>
       <w:r>
         <w:lastRenderedPageBreak/>
         <w:t>- Use case diagram –</w:t>
       </w:r>
-      <w:bookmarkEnd w:id="38"/>
+      <w:bookmarkEnd w:id="44"/>
     </w:p>
     <w:p>
       <w:pPr>
@@ -6322,7 +7242,7 @@
       <w:pPr>
         <w:pStyle w:val="Heading2"/>
       </w:pPr>
-      <w:bookmarkStart w:id="39" w:name="_Toc420344911"/>
+      <w:bookmarkStart w:id="45" w:name="_Toc420405696"/>
       <w:r>
         <w:lastRenderedPageBreak/>
         <w:t xml:space="preserve">- </w:t>
@@ -6335,7 +7255,7 @@
       <w:r>
         <w:t xml:space="preserve"> list –</w:t>
       </w:r>
-      <w:bookmarkEnd w:id="39"/>
+      <w:bookmarkEnd w:id="45"/>
     </w:p>
     <w:p>
       <w:pPr>
@@ -7346,12 +8266,12 @@
       <w:pPr>
         <w:pStyle w:val="Heading2"/>
       </w:pPr>
-      <w:bookmarkStart w:id="40" w:name="_Toc420344912"/>
+      <w:bookmarkStart w:id="46" w:name="_Toc420405697"/>
       <w:r>
         <w:lastRenderedPageBreak/>
         <w:t>- Domain model-</w:t>
       </w:r>
-      <w:bookmarkEnd w:id="40"/>
+      <w:bookmarkEnd w:id="46"/>
     </w:p>
     <w:p>
       <w:pPr>
@@ -7577,12 +8497,12 @@
       <w:pPr>
         <w:pStyle w:val="Heading2"/>
       </w:pPr>
-      <w:bookmarkStart w:id="41" w:name="_Toc420344913"/>
+      <w:bookmarkStart w:id="47" w:name="_Toc420405698"/>
       <w:r>
         <w:lastRenderedPageBreak/>
         <w:t>- Create sale fully dressed –</w:t>
       </w:r>
-      <w:bookmarkEnd w:id="41"/>
+      <w:bookmarkEnd w:id="47"/>
     </w:p>
     <w:p>
       <w:pPr>
@@ -7947,12 +8867,18 @@
       <w:pPr>
         <w:pStyle w:val="Heading2"/>
       </w:pPr>
-      <w:bookmarkStart w:id="42" w:name="_Toc420344914"/>
+      <w:bookmarkStart w:id="48" w:name="_Toc420405699"/>
       <w:r>
         <w:lastRenderedPageBreak/>
-        <w:t>- Create sale communication diagram –</w:t>
-      </w:r>
-      <w:bookmarkEnd w:id="42"/>
+        <w:t xml:space="preserve">- Create sale communication </w:t>
+      </w:r>
+      <w:r>
+        <w:t>diagram</w:t>
+      </w:r>
+      <w:r>
+        <w:t xml:space="preserve"> –</w:t>
+      </w:r>
+      <w:bookmarkEnd w:id="48"/>
     </w:p>
     <w:p>
       <w:pPr>
@@ -8044,17 +8970,14 @@
     </w:p>
     <w:p>
       <w:pPr>
-        <w:rPr>
-          <w:b/>
-        </w:rPr>
-      </w:pPr>
-      <w:r>
-        <w:rPr>
-          <w:b/>
-        </w:rPr>
+        <w:pStyle w:val="Heading2"/>
+      </w:pPr>
+      <w:bookmarkStart w:id="49" w:name="_Toc420405700"/>
+      <w:r>
         <w:lastRenderedPageBreak/>
         <w:t>- Relational model –</w:t>
       </w:r>
+      <w:bookmarkEnd w:id="49"/>
     </w:p>
     <w:p>
       <w:pPr>
@@ -8137,12 +9060,409 @@
       </w:r>
       <w:proofErr w:type="gramEnd"/>
       <w:r>
-        <w:t>. The main reasoning behind that is that it makes making changes and updating everything way easier due to the fact that you do not</w:t>
-      </w:r>
-      <w:bookmarkStart w:id="43" w:name="_GoBack"/>
-      <w:bookmarkEnd w:id="43"/>
-      <w:r>
-        <w:t xml:space="preserve"> have to edit the rest of the tables. It is way more efficient and practical this way.</w:t>
+        <w:t>. The main reasoning behind that is that it makes making changes and updating everything way easier due to the fact that you do not have to edit the rest of the tables. It is way more efficient and practical this way.</w:t>
+      </w:r>
+    </w:p>
+    <w:p>
+      <w:pPr>
+        <w:spacing w:after="200" w:line="276" w:lineRule="auto"/>
+      </w:pPr>
+      <w:r>
+        <w:br w:type="page"/>
+      </w:r>
+    </w:p>
+    <w:p>
+      <w:pPr>
+        <w:pStyle w:val="Heading2"/>
+      </w:pPr>
+      <w:bookmarkStart w:id="50" w:name="_Toc420405701"/>
+      <w:r>
+        <w:lastRenderedPageBreak/>
+        <w:t xml:space="preserve">- </w:t>
+      </w:r>
+      <w:proofErr w:type="spellStart"/>
+      <w:proofErr w:type="gramStart"/>
+      <w:r>
+        <w:t>getLocation</w:t>
+      </w:r>
+      <w:proofErr w:type="spellEnd"/>
+      <w:proofErr w:type="gramEnd"/>
+      <w:r>
+        <w:t xml:space="preserve"> communication diagram –</w:t>
+      </w:r>
+      <w:bookmarkEnd w:id="50"/>
+    </w:p>
+    <w:p>
+      <w:pPr>
+        <w:rPr>
+          <w:b/>
+        </w:rPr>
+      </w:pPr>
+    </w:p>
+    <w:p>
+      <w:pPr>
+        <w:jc w:val="center"/>
+        <w:rPr>
+          <w:b/>
+        </w:rPr>
+      </w:pPr>
+      <w:r>
+        <w:rPr>
+          <w:noProof/>
+        </w:rPr>
+        <w:drawing>
+          <wp:inline distT="0" distB="0" distL="0" distR="0">
+            <wp:extent cx="5943600" cy="3663512"/>
+            <wp:effectExtent l="0" t="0" r="0" b="0"/>
+            <wp:docPr id="15" name="Picture 15" descr="http://i.gyazo.com/3974034974ecdb6e1acd1220a40b4f48.png"/>
+            <wp:cNvGraphicFramePr>
+              <a:graphicFrameLocks xmlns:a="http://schemas.openxmlformats.org/drawingml/2006/main" noChangeAspect="1"/>
+            </wp:cNvGraphicFramePr>
+            <a:graphic xmlns:a="http://schemas.openxmlformats.org/drawingml/2006/main">
+              <a:graphicData uri="http://schemas.openxmlformats.org/drawingml/2006/picture">
+                <pic:pic xmlns:pic="http://schemas.openxmlformats.org/drawingml/2006/picture">
+                  <pic:nvPicPr>
+                    <pic:cNvPr id="0" name="Picture 1" descr="http://i.gyazo.com/3974034974ecdb6e1acd1220a40b4f48.png"/>
+                    <pic:cNvPicPr>
+                      <a:picLocks noChangeAspect="1" noChangeArrowheads="1"/>
+                    </pic:cNvPicPr>
+                  </pic:nvPicPr>
+                  <pic:blipFill>
+                    <a:blip r:embed="rId27">
+                      <a:extLst>
+                        <a:ext uri="{28A0092B-C50C-407E-A947-70E740481C1C}">
+                          <a14:useLocalDpi xmlns:a14="http://schemas.microsoft.com/office/drawing/2010/main" val="0"/>
+                        </a:ext>
+                      </a:extLst>
+                    </a:blip>
+                    <a:srcRect/>
+                    <a:stretch>
+                      <a:fillRect/>
+                    </a:stretch>
+                  </pic:blipFill>
+                  <pic:spPr bwMode="auto">
+                    <a:xfrm>
+                      <a:off x="0" y="0"/>
+                      <a:ext cx="5943600" cy="3663512"/>
+                    </a:xfrm>
+                    <a:prstGeom prst="rect">
+                      <a:avLst/>
+                    </a:prstGeom>
+                    <a:noFill/>
+                    <a:ln>
+                      <a:noFill/>
+                    </a:ln>
+                  </pic:spPr>
+                </pic:pic>
+              </a:graphicData>
+            </a:graphic>
+          </wp:inline>
+        </w:drawing>
+      </w:r>
+    </w:p>
+    <w:p>
+      <w:r>
+        <w:t>&lt;</w:t>
+      </w:r>
+      <w:proofErr w:type="gramStart"/>
+      <w:r>
+        <w:t>description</w:t>
+      </w:r>
+      <w:proofErr w:type="gramEnd"/>
+      <w:r>
+        <w:t>&gt;</w:t>
+      </w:r>
+    </w:p>
+    <w:p>
+      <w:pPr>
+        <w:spacing w:after="200" w:line="276" w:lineRule="auto"/>
+      </w:pPr>
+    </w:p>
+    <w:p>
+      <w:pPr>
+        <w:pStyle w:val="Heading2"/>
+      </w:pPr>
+      <w:bookmarkStart w:id="51" w:name="_Toc420405702"/>
+      <w:r>
+        <w:t xml:space="preserve">- </w:t>
+      </w:r>
+      <w:proofErr w:type="spellStart"/>
+      <w:proofErr w:type="gramStart"/>
+      <w:r>
+        <w:t>getLocation</w:t>
+      </w:r>
+      <w:proofErr w:type="spellEnd"/>
+      <w:proofErr w:type="gramEnd"/>
+      <w:r>
+        <w:t xml:space="preserve"> sequence diagram –</w:t>
+      </w:r>
+      <w:bookmarkEnd w:id="51"/>
+    </w:p>
+    <w:p/>
+    <w:p>
+      <w:pPr>
+        <w:jc w:val="center"/>
+      </w:pPr>
+      <w:r>
+        <w:rPr>
+          <w:noProof/>
+        </w:rPr>
+        <w:drawing>
+          <wp:inline distT="0" distB="0" distL="0" distR="0">
+            <wp:extent cx="3600450" cy="2601325"/>
+            <wp:effectExtent l="0" t="0" r="0" b="8890"/>
+            <wp:docPr id="16" name="Picture 16" descr="http://i.gyazo.com/e245ad1058b2599fb33fa9de95c11198.png"/>
+            <wp:cNvGraphicFramePr>
+              <a:graphicFrameLocks xmlns:a="http://schemas.openxmlformats.org/drawingml/2006/main" noChangeAspect="1"/>
+            </wp:cNvGraphicFramePr>
+            <a:graphic xmlns:a="http://schemas.openxmlformats.org/drawingml/2006/main">
+              <a:graphicData uri="http://schemas.openxmlformats.org/drawingml/2006/picture">
+                <pic:pic xmlns:pic="http://schemas.openxmlformats.org/drawingml/2006/picture">
+                  <pic:nvPicPr>
+                    <pic:cNvPr id="0" name="Picture 3" descr="http://i.gyazo.com/e245ad1058b2599fb33fa9de95c11198.png"/>
+                    <pic:cNvPicPr>
+                      <a:picLocks noChangeAspect="1" noChangeArrowheads="1"/>
+                    </pic:cNvPicPr>
+                  </pic:nvPicPr>
+                  <pic:blipFill>
+                    <a:blip r:embed="rId28">
+                      <a:extLst>
+                        <a:ext uri="{28A0092B-C50C-407E-A947-70E740481C1C}">
+                          <a14:useLocalDpi xmlns:a14="http://schemas.microsoft.com/office/drawing/2010/main" val="0"/>
+                        </a:ext>
+                      </a:extLst>
+                    </a:blip>
+                    <a:srcRect/>
+                    <a:stretch>
+                      <a:fillRect/>
+                    </a:stretch>
+                  </pic:blipFill>
+                  <pic:spPr bwMode="auto">
+                    <a:xfrm>
+                      <a:off x="0" y="0"/>
+                      <a:ext cx="3600450" cy="2601325"/>
+                    </a:xfrm>
+                    <a:prstGeom prst="rect">
+                      <a:avLst/>
+                    </a:prstGeom>
+                    <a:noFill/>
+                    <a:ln>
+                      <a:noFill/>
+                    </a:ln>
+                  </pic:spPr>
+                </pic:pic>
+              </a:graphicData>
+            </a:graphic>
+          </wp:inline>
+        </w:drawing>
+      </w:r>
+    </w:p>
+    <w:p>
+      <w:r>
+        <w:t>&lt;Description&gt;</w:t>
+      </w:r>
+    </w:p>
+    <w:p>
+      <w:pPr>
+        <w:spacing w:after="200" w:line="276" w:lineRule="auto"/>
+      </w:pPr>
+      <w:r>
+        <w:br w:type="page"/>
+      </w:r>
+    </w:p>
+    <w:p>
+      <w:pPr>
+        <w:pStyle w:val="Heading2"/>
+      </w:pPr>
+      <w:bookmarkStart w:id="52" w:name="_Toc420405703"/>
+      <w:r>
+        <w:lastRenderedPageBreak/>
+        <w:t xml:space="preserve">- </w:t>
+      </w:r>
+      <w:proofErr w:type="spellStart"/>
+      <w:proofErr w:type="gramStart"/>
+      <w:r>
+        <w:t>registerPayment</w:t>
+      </w:r>
+      <w:proofErr w:type="spellEnd"/>
+      <w:proofErr w:type="gramEnd"/>
+      <w:r>
+        <w:t xml:space="preserve"> sequence diagram –</w:t>
+      </w:r>
+      <w:bookmarkEnd w:id="52"/>
+    </w:p>
+    <w:p/>
+    <w:p>
+      <w:pPr>
+        <w:jc w:val="center"/>
+      </w:pPr>
+      <w:r>
+        <w:rPr>
+          <w:noProof/>
+        </w:rPr>
+        <w:drawing>
+          <wp:inline distT="0" distB="0" distL="0" distR="0">
+            <wp:extent cx="4143375" cy="3190875"/>
+            <wp:effectExtent l="0" t="0" r="9525" b="9525"/>
+            <wp:docPr id="17" name="Picture 17" descr="http://i.gyazo.com/dc91b85b8f316279e97d38ac9e4036be.png"/>
+            <wp:cNvGraphicFramePr>
+              <a:graphicFrameLocks xmlns:a="http://schemas.openxmlformats.org/drawingml/2006/main" noChangeAspect="1"/>
+            </wp:cNvGraphicFramePr>
+            <a:graphic xmlns:a="http://schemas.openxmlformats.org/drawingml/2006/main">
+              <a:graphicData uri="http://schemas.openxmlformats.org/drawingml/2006/picture">
+                <pic:pic xmlns:pic="http://schemas.openxmlformats.org/drawingml/2006/picture">
+                  <pic:nvPicPr>
+                    <pic:cNvPr id="0" name="Picture 5" descr="http://i.gyazo.com/dc91b85b8f316279e97d38ac9e4036be.png"/>
+                    <pic:cNvPicPr>
+                      <a:picLocks noChangeAspect="1" noChangeArrowheads="1"/>
+                    </pic:cNvPicPr>
+                  </pic:nvPicPr>
+                  <pic:blipFill>
+                    <a:blip r:embed="rId29">
+                      <a:extLst>
+                        <a:ext uri="{28A0092B-C50C-407E-A947-70E740481C1C}">
+                          <a14:useLocalDpi xmlns:a14="http://schemas.microsoft.com/office/drawing/2010/main" val="0"/>
+                        </a:ext>
+                      </a:extLst>
+                    </a:blip>
+                    <a:srcRect/>
+                    <a:stretch>
+                      <a:fillRect/>
+                    </a:stretch>
+                  </pic:blipFill>
+                  <pic:spPr bwMode="auto">
+                    <a:xfrm>
+                      <a:off x="0" y="0"/>
+                      <a:ext cx="4143375" cy="3190875"/>
+                    </a:xfrm>
+                    <a:prstGeom prst="rect">
+                      <a:avLst/>
+                    </a:prstGeom>
+                    <a:noFill/>
+                    <a:ln>
+                      <a:noFill/>
+                    </a:ln>
+                  </pic:spPr>
+                </pic:pic>
+              </a:graphicData>
+            </a:graphic>
+          </wp:inline>
+        </w:drawing>
+      </w:r>
+    </w:p>
+    <w:p>
+      <w:r>
+        <w:t>&lt;</w:t>
+      </w:r>
+      <w:proofErr w:type="gramStart"/>
+      <w:r>
+        <w:t>description</w:t>
+      </w:r>
+      <w:proofErr w:type="gramEnd"/>
+      <w:r>
+        <w:t>&gt;</w:t>
+      </w:r>
+    </w:p>
+    <w:p/>
+    <w:p>
+      <w:pPr>
+        <w:pStyle w:val="Heading2"/>
+      </w:pPr>
+      <w:bookmarkStart w:id="53" w:name="_Toc420405704"/>
+      <w:r>
+        <w:t xml:space="preserve">- </w:t>
+      </w:r>
+      <w:proofErr w:type="spellStart"/>
+      <w:proofErr w:type="gramStart"/>
+      <w:r>
+        <w:t>registerPayment</w:t>
+      </w:r>
+      <w:proofErr w:type="spellEnd"/>
+      <w:proofErr w:type="gramEnd"/>
+      <w:r>
+        <w:t xml:space="preserve"> communication d</w:t>
+      </w:r>
+      <w:r>
+        <w:rPr>
+          <w:rStyle w:val="Heading2Char"/>
+        </w:rPr>
+        <w:t>i</w:t>
+      </w:r>
+      <w:r>
+        <w:t>agram –</w:t>
+      </w:r>
+      <w:bookmarkEnd w:id="53"/>
+    </w:p>
+    <w:p/>
+    <w:p>
+      <w:pPr>
+        <w:jc w:val="center"/>
+      </w:pPr>
+      <w:r>
+        <w:rPr>
+          <w:noProof/>
+        </w:rPr>
+        <w:drawing>
+          <wp:inline distT="0" distB="0" distL="0" distR="0">
+            <wp:extent cx="4019550" cy="3085875"/>
+            <wp:effectExtent l="0" t="0" r="0" b="635"/>
+            <wp:docPr id="19" name="Picture 19" descr="http://i.gyazo.com/009a7d7eb8bac4c22361cf8d9cd6c9a7.png"/>
+            <wp:cNvGraphicFramePr>
+              <a:graphicFrameLocks xmlns:a="http://schemas.openxmlformats.org/drawingml/2006/main" noChangeAspect="1"/>
+            </wp:cNvGraphicFramePr>
+            <a:graphic xmlns:a="http://schemas.openxmlformats.org/drawingml/2006/main">
+              <a:graphicData uri="http://schemas.openxmlformats.org/drawingml/2006/picture">
+                <pic:pic xmlns:pic="http://schemas.openxmlformats.org/drawingml/2006/picture">
+                  <pic:nvPicPr>
+                    <pic:cNvPr id="0" name="Picture 12" descr="http://i.gyazo.com/009a7d7eb8bac4c22361cf8d9cd6c9a7.png"/>
+                    <pic:cNvPicPr>
+                      <a:picLocks noChangeAspect="1" noChangeArrowheads="1"/>
+                    </pic:cNvPicPr>
+                  </pic:nvPicPr>
+                  <pic:blipFill>
+                    <a:blip r:embed="rId30">
+                      <a:extLst>
+                        <a:ext uri="{28A0092B-C50C-407E-A947-70E740481C1C}">
+                          <a14:useLocalDpi xmlns:a14="http://schemas.microsoft.com/office/drawing/2010/main" val="0"/>
+                        </a:ext>
+                      </a:extLst>
+                    </a:blip>
+                    <a:srcRect/>
+                    <a:stretch>
+                      <a:fillRect/>
+                    </a:stretch>
+                  </pic:blipFill>
+                  <pic:spPr bwMode="auto">
+                    <a:xfrm>
+                      <a:off x="0" y="0"/>
+                      <a:ext cx="4021451" cy="3087334"/>
+                    </a:xfrm>
+                    <a:prstGeom prst="rect">
+                      <a:avLst/>
+                    </a:prstGeom>
+                    <a:noFill/>
+                    <a:ln>
+                      <a:noFill/>
+                    </a:ln>
+                  </pic:spPr>
+                </pic:pic>
+              </a:graphicData>
+            </a:graphic>
+          </wp:inline>
+        </w:drawing>
+      </w:r>
+    </w:p>
+    <w:p>
+      <w:r>
+        <w:t>&lt;</w:t>
+      </w:r>
+      <w:proofErr w:type="gramStart"/>
+      <w:r>
+        <w:t>description</w:t>
+      </w:r>
+      <w:proofErr w:type="gramEnd"/>
+      <w:r>
+        <w:t>&gt;</w:t>
       </w:r>
     </w:p>
     <w:sectPr>
@@ -8217,7 +9537,7 @@
             <w:bCs/>
             <w:noProof/>
           </w:rPr>
-          <w:t>22</w:t>
+          <w:t>21</w:t>
         </w:r>
         <w:r>
           <w:rPr>
@@ -10409,7 +11729,7 @@
 </file>
 
 <file path=customXml/itemProps1.xml><?xml version="1.0" encoding="utf-8"?>
-<ds:datastoreItem xmlns:ds="http://schemas.openxmlformats.org/officeDocument/2006/customXml" ds:itemID="{187FD9B2-B959-4F28-B8F6-930E2F2D7A7E}">
+<ds:datastoreItem xmlns:ds="http://schemas.openxmlformats.org/officeDocument/2006/customXml" ds:itemID="{A01EA1BB-8F6D-4087-923F-3D8484948C67}">
   <ds:schemaRefs>
     <ds:schemaRef ds:uri="http://schemas.openxmlformats.org/officeDocument/2006/bibliography"/>
   </ds:schemaRefs>

</xml_diff>